<commit_message>
Segunda versión del informe
</commit_message>
<xml_diff>
--- a/TP N°2 - Asad/PLN_TP2_Asad.docx
+++ b/TP N°2 - Asad/PLN_TP2_Asad.docx
@@ -665,7 +665,7 @@
           <w:r>
             <w:fldChar w:fldCharType="separate"/>
           </w:r>
-          <w:hyperlink w:anchor="_Toc185168910" w:history="1">
+          <w:hyperlink w:anchor="_Toc185174745" w:history="1">
             <w:r>
               <w:rPr>
                 <w:rStyle w:val="Hyperlink"/>
@@ -712,7 +712,7 @@
                 <w:noProof/>
                 <w:webHidden/>
               </w:rPr>
-              <w:instrText xml:space="preserve"> PAGEREF _Toc185168910 \h </w:instrText>
+              <w:instrText xml:space="preserve"> PAGEREF _Toc185174745 \h </w:instrText>
             </w:r>
             <w:r>
               <w:rPr>
@@ -761,7 +761,7 @@
               <w:lang w:val="en-US"/>
             </w:rPr>
           </w:pPr>
-          <w:hyperlink w:anchor="_Toc185168911" w:history="1">
+          <w:hyperlink w:anchor="_Toc185174746" w:history="1">
             <w:r>
               <w:rPr>
                 <w:rStyle w:val="Hyperlink"/>
@@ -808,7 +808,7 @@
                 <w:noProof/>
                 <w:webHidden/>
               </w:rPr>
-              <w:instrText xml:space="preserve"> PAGEREF _Toc185168911 \h </w:instrText>
+              <w:instrText xml:space="preserve"> PAGEREF _Toc185174746 \h </w:instrText>
             </w:r>
             <w:r>
               <w:rPr>
@@ -857,7 +857,7 @@
               <w:lang w:val="en-US"/>
             </w:rPr>
           </w:pPr>
-          <w:hyperlink w:anchor="_Toc185168912" w:history="1">
+          <w:hyperlink w:anchor="_Toc185174747" w:history="1">
             <w:r>
               <w:rPr>
                 <w:rStyle w:val="Hyperlink"/>
@@ -904,7 +904,7 @@
                 <w:noProof/>
                 <w:webHidden/>
               </w:rPr>
-              <w:instrText xml:space="preserve"> PAGEREF _Toc185168912 \h </w:instrText>
+              <w:instrText xml:space="preserve"> PAGEREF _Toc185174747 \h </w:instrText>
             </w:r>
             <w:r>
               <w:rPr>
@@ -947,7 +947,7 @@
               <w:lang w:val="en-US"/>
             </w:rPr>
           </w:pPr>
-          <w:hyperlink w:anchor="_Toc185168913" w:history="1">
+          <w:hyperlink w:anchor="_Toc185174748" w:history="1">
             <w:r>
               <w:rPr>
                 <w:rStyle w:val="Hyperlink"/>
@@ -988,7 +988,7 @@
                 <w:noProof/>
                 <w:webHidden/>
               </w:rPr>
-              <w:instrText xml:space="preserve"> PAGEREF _Toc185168913 \h </w:instrText>
+              <w:instrText xml:space="preserve"> PAGEREF _Toc185174748 \h </w:instrText>
             </w:r>
             <w:r>
               <w:rPr>
@@ -1031,7 +1031,7 @@
               <w:lang w:val="en-US"/>
             </w:rPr>
           </w:pPr>
-          <w:hyperlink w:anchor="_Toc185168914" w:history="1">
+          <w:hyperlink w:anchor="_Toc185174749" w:history="1">
             <w:r>
               <w:rPr>
                 <w:rStyle w:val="Hyperlink"/>
@@ -1072,7 +1072,7 @@
                 <w:noProof/>
                 <w:webHidden/>
               </w:rPr>
-              <w:instrText xml:space="preserve"> PAGEREF _Toc185168914 \h </w:instrText>
+              <w:instrText xml:space="preserve"> PAGEREF _Toc185174749 \h </w:instrText>
             </w:r>
             <w:r>
               <w:rPr>
@@ -1115,7 +1115,7 @@
               <w:lang w:val="en-US"/>
             </w:rPr>
           </w:pPr>
-          <w:hyperlink w:anchor="_Toc185168915" w:history="1">
+          <w:hyperlink w:anchor="_Toc185174750" w:history="1">
             <w:r>
               <w:rPr>
                 <w:rStyle w:val="Hyperlink"/>
@@ -1156,7 +1156,7 @@
                 <w:noProof/>
                 <w:webHidden/>
               </w:rPr>
-              <w:instrText xml:space="preserve"> PAGEREF _Toc185168915 \h </w:instrText>
+              <w:instrText xml:space="preserve"> PAGEREF _Toc185174750 \h </w:instrText>
             </w:r>
             <w:r>
               <w:rPr>
@@ -1199,7 +1199,7 @@
               <w:lang w:val="en-US"/>
             </w:rPr>
           </w:pPr>
-          <w:hyperlink w:anchor="_Toc185168916" w:history="1">
+          <w:hyperlink w:anchor="_Toc185174751" w:history="1">
             <w:r>
               <w:rPr>
                 <w:rStyle w:val="Hyperlink"/>
@@ -1240,7 +1240,7 @@
                 <w:noProof/>
                 <w:webHidden/>
               </w:rPr>
-              <w:instrText xml:space="preserve"> PAGEREF _Toc185168916 \h </w:instrText>
+              <w:instrText xml:space="preserve"> PAGEREF _Toc185174751 \h </w:instrText>
             </w:r>
             <w:r>
               <w:rPr>
@@ -1283,7 +1283,7 @@
               <w:lang w:val="en-US"/>
             </w:rPr>
           </w:pPr>
-          <w:hyperlink w:anchor="_Toc185168917" w:history="1">
+          <w:hyperlink w:anchor="_Toc185174752" w:history="1">
             <w:r>
               <w:rPr>
                 <w:rStyle w:val="Hyperlink"/>
@@ -1324,7 +1324,7 @@
                 <w:noProof/>
                 <w:webHidden/>
               </w:rPr>
-              <w:instrText xml:space="preserve"> PAGEREF _Toc185168917 \h </w:instrText>
+              <w:instrText xml:space="preserve"> PAGEREF _Toc185174752 \h </w:instrText>
             </w:r>
             <w:r>
               <w:rPr>
@@ -1367,7 +1367,7 @@
               <w:lang w:val="en-US"/>
             </w:rPr>
           </w:pPr>
-          <w:hyperlink w:anchor="_Toc185168918" w:history="1">
+          <w:hyperlink w:anchor="_Toc185174753" w:history="1">
             <w:r>
               <w:rPr>
                 <w:rStyle w:val="Hyperlink"/>
@@ -1408,7 +1408,7 @@
                 <w:noProof/>
                 <w:webHidden/>
               </w:rPr>
-              <w:instrText xml:space="preserve"> PAGEREF _Toc185168918 \h </w:instrText>
+              <w:instrText xml:space="preserve"> PAGEREF _Toc185174753 \h </w:instrText>
             </w:r>
             <w:r>
               <w:rPr>
@@ -1451,7 +1451,7 @@
               <w:lang w:val="en-US"/>
             </w:rPr>
           </w:pPr>
-          <w:hyperlink w:anchor="_Toc185168919" w:history="1">
+          <w:hyperlink w:anchor="_Toc185174754" w:history="1">
             <w:r>
               <w:rPr>
                 <w:rStyle w:val="Hyperlink"/>
@@ -1492,7 +1492,7 @@
                 <w:noProof/>
                 <w:webHidden/>
               </w:rPr>
-              <w:instrText xml:space="preserve"> PAGEREF _Toc185168919 \h </w:instrText>
+              <w:instrText xml:space="preserve"> PAGEREF _Toc185174754 \h </w:instrText>
             </w:r>
             <w:r>
               <w:rPr>
@@ -1535,7 +1535,7 @@
               <w:lang w:val="en-US"/>
             </w:rPr>
           </w:pPr>
-          <w:hyperlink w:anchor="_Toc185168920" w:history="1">
+          <w:hyperlink w:anchor="_Toc185174755" w:history="1">
             <w:r>
               <w:rPr>
                 <w:rStyle w:val="Hyperlink"/>
@@ -1576,7 +1576,7 @@
                 <w:noProof/>
                 <w:webHidden/>
               </w:rPr>
-              <w:instrText xml:space="preserve"> PAGEREF _Toc185168920 \h </w:instrText>
+              <w:instrText xml:space="preserve"> PAGEREF _Toc185174755 \h </w:instrText>
             </w:r>
             <w:r>
               <w:rPr>
@@ -1619,7 +1619,7 @@
               <w:lang w:val="en-US"/>
             </w:rPr>
           </w:pPr>
-          <w:hyperlink w:anchor="_Toc185168921" w:history="1">
+          <w:hyperlink w:anchor="_Toc185174756" w:history="1">
             <w:r>
               <w:rPr>
                 <w:rStyle w:val="Hyperlink"/>
@@ -1660,7 +1660,7 @@
                 <w:noProof/>
                 <w:webHidden/>
               </w:rPr>
-              <w:instrText xml:space="preserve"> PAGEREF _Toc185168921 \h </w:instrText>
+              <w:instrText xml:space="preserve"> PAGEREF _Toc185174756 \h </w:instrText>
             </w:r>
             <w:r>
               <w:rPr>
@@ -1709,7 +1709,7 @@
               <w:lang w:val="en-US"/>
             </w:rPr>
           </w:pPr>
-          <w:hyperlink w:anchor="_Toc185168922" w:history="1">
+          <w:hyperlink w:anchor="_Toc185174757" w:history="1">
             <w:r>
               <w:rPr>
                 <w:rStyle w:val="Hyperlink"/>
@@ -1756,7 +1756,7 @@
                 <w:noProof/>
                 <w:webHidden/>
               </w:rPr>
-              <w:instrText xml:space="preserve"> PAGEREF _Toc185168922 \h </w:instrText>
+              <w:instrText xml:space="preserve"> PAGEREF _Toc185174757 \h </w:instrText>
             </w:r>
             <w:r>
               <w:rPr>
@@ -1799,7 +1799,7 @@
               <w:lang w:val="en-US"/>
             </w:rPr>
           </w:pPr>
-          <w:hyperlink w:anchor="_Toc185168923" w:history="1">
+          <w:hyperlink w:anchor="_Toc185174758" w:history="1">
             <w:r>
               <w:rPr>
                 <w:rStyle w:val="Hyperlink"/>
@@ -1840,7 +1840,7 @@
                 <w:noProof/>
                 <w:webHidden/>
               </w:rPr>
-              <w:instrText xml:space="preserve"> PAGEREF _Toc185168923 \h </w:instrText>
+              <w:instrText xml:space="preserve"> PAGEREF _Toc185174758 \h </w:instrText>
             </w:r>
             <w:r>
               <w:rPr>
@@ -1883,7 +1883,7 @@
               <w:lang w:val="en-US"/>
             </w:rPr>
           </w:pPr>
-          <w:hyperlink w:anchor="_Toc185168924" w:history="1">
+          <w:hyperlink w:anchor="_Toc185174759" w:history="1">
             <w:r>
               <w:rPr>
                 <w:rStyle w:val="Hyperlink"/>
@@ -1924,7 +1924,7 @@
                 <w:noProof/>
                 <w:webHidden/>
               </w:rPr>
-              <w:instrText xml:space="preserve"> PAGEREF _Toc185168924 \h </w:instrText>
+              <w:instrText xml:space="preserve"> PAGEREF _Toc185174759 \h </w:instrText>
             </w:r>
             <w:r>
               <w:rPr>
@@ -1967,7 +1967,7 @@
               <w:lang w:val="en-US"/>
             </w:rPr>
           </w:pPr>
-          <w:hyperlink w:anchor="_Toc185168925" w:history="1">
+          <w:hyperlink w:anchor="_Toc185174760" w:history="1">
             <w:r>
               <w:rPr>
                 <w:rStyle w:val="Hyperlink"/>
@@ -2008,7 +2008,7 @@
                 <w:noProof/>
                 <w:webHidden/>
               </w:rPr>
-              <w:instrText xml:space="preserve"> PAGEREF _Toc185168925 \h </w:instrText>
+              <w:instrText xml:space="preserve"> PAGEREF _Toc185174760 \h </w:instrText>
             </w:r>
             <w:r>
               <w:rPr>
@@ -2051,7 +2051,7 @@
               <w:lang w:val="en-US"/>
             </w:rPr>
           </w:pPr>
-          <w:hyperlink w:anchor="_Toc185168926" w:history="1">
+          <w:hyperlink w:anchor="_Toc185174761" w:history="1">
             <w:r>
               <w:rPr>
                 <w:rStyle w:val="Hyperlink"/>
@@ -2092,7 +2092,7 @@
                 <w:noProof/>
                 <w:webHidden/>
               </w:rPr>
-              <w:instrText xml:space="preserve"> PAGEREF _Toc185168926 \h </w:instrText>
+              <w:instrText xml:space="preserve"> PAGEREF _Toc185174761 \h </w:instrText>
             </w:r>
             <w:r>
               <w:rPr>
@@ -2135,7 +2135,7 @@
               <w:lang w:val="en-US"/>
             </w:rPr>
           </w:pPr>
-          <w:hyperlink w:anchor="_Toc185168927" w:history="1">
+          <w:hyperlink w:anchor="_Toc185174762" w:history="1">
             <w:r>
               <w:rPr>
                 <w:rStyle w:val="Hyperlink"/>
@@ -2176,7 +2176,7 @@
                 <w:noProof/>
                 <w:webHidden/>
               </w:rPr>
-              <w:instrText xml:space="preserve"> PAGEREF _Toc185168927 \h </w:instrText>
+              <w:instrText xml:space="preserve"> PAGEREF _Toc185174762 \h </w:instrText>
             </w:r>
             <w:r>
               <w:rPr>
@@ -2219,7 +2219,7 @@
               <w:lang w:val="en-US"/>
             </w:rPr>
           </w:pPr>
-          <w:hyperlink w:anchor="_Toc185168928" w:history="1">
+          <w:hyperlink w:anchor="_Toc185174763" w:history="1">
             <w:r>
               <w:rPr>
                 <w:rStyle w:val="Hyperlink"/>
@@ -2260,7 +2260,7 @@
                 <w:noProof/>
                 <w:webHidden/>
               </w:rPr>
-              <w:instrText xml:space="preserve"> PAGEREF _Toc185168928 \h </w:instrText>
+              <w:instrText xml:space="preserve"> PAGEREF _Toc185174763 \h </w:instrText>
             </w:r>
             <w:r>
               <w:rPr>
@@ -2303,7 +2303,7 @@
               <w:lang w:val="en-US"/>
             </w:rPr>
           </w:pPr>
-          <w:hyperlink w:anchor="_Toc185168929" w:history="1">
+          <w:hyperlink w:anchor="_Toc185174764" w:history="1">
             <w:r>
               <w:rPr>
                 <w:rStyle w:val="Hyperlink"/>
@@ -2344,7 +2344,7 @@
                 <w:noProof/>
                 <w:webHidden/>
               </w:rPr>
-              <w:instrText xml:space="preserve"> PAGEREF _Toc185168929 \h </w:instrText>
+              <w:instrText xml:space="preserve"> PAGEREF _Toc185174764 \h </w:instrText>
             </w:r>
             <w:r>
               <w:rPr>
@@ -2387,7 +2387,7 @@
               <w:lang w:val="en-US"/>
             </w:rPr>
           </w:pPr>
-          <w:hyperlink w:anchor="_Toc185168930" w:history="1">
+          <w:hyperlink w:anchor="_Toc185174765" w:history="1">
             <w:r>
               <w:rPr>
                 <w:rStyle w:val="Hyperlink"/>
@@ -2407,7 +2407,7 @@
                 <w:rStyle w:val="Hyperlink"/>
                 <w:noProof/>
               </w:rPr>
-              <w:t>Hito 6: Programa principal (Main)</w:t>
+              <w:t>Hito 6: Programa principal para el primer algoritmo (Main)</w:t>
             </w:r>
             <w:r>
               <w:rPr>
@@ -2428,7 +2428,7 @@
                 <w:noProof/>
                 <w:webHidden/>
               </w:rPr>
-              <w:instrText xml:space="preserve"> PAGEREF _Toc185168930 \h </w:instrText>
+              <w:instrText xml:space="preserve"> PAGEREF _Toc185174765 \h </w:instrText>
             </w:r>
             <w:r>
               <w:rPr>
@@ -2471,7 +2471,7 @@
               <w:lang w:val="en-US"/>
             </w:rPr>
           </w:pPr>
-          <w:hyperlink w:anchor="_Toc185168931" w:history="1">
+          <w:hyperlink w:anchor="_Toc185174766" w:history="1">
             <w:r>
               <w:rPr>
                 <w:rStyle w:val="Hyperlink"/>
@@ -2512,7 +2512,7 @@
                 <w:noProof/>
                 <w:webHidden/>
               </w:rPr>
-              <w:instrText xml:space="preserve"> PAGEREF _Toc185168931 \h </w:instrText>
+              <w:instrText xml:space="preserve"> PAGEREF _Toc185174766 \h </w:instrText>
             </w:r>
             <w:r>
               <w:rPr>
@@ -2555,7 +2555,7 @@
               <w:lang w:val="en-US"/>
             </w:rPr>
           </w:pPr>
-          <w:hyperlink w:anchor="_Toc185168932" w:history="1">
+          <w:hyperlink w:anchor="_Toc185174767" w:history="1">
             <w:r>
               <w:rPr>
                 <w:rStyle w:val="Hyperlink"/>
@@ -2596,7 +2596,7 @@
                 <w:noProof/>
                 <w:webHidden/>
               </w:rPr>
-              <w:instrText xml:space="preserve"> PAGEREF _Toc185168932 \h </w:instrText>
+              <w:instrText xml:space="preserve"> PAGEREF _Toc185174767 \h </w:instrText>
             </w:r>
             <w:r>
               <w:rPr>
@@ -2639,7 +2639,7 @@
               <w:lang w:val="en-US"/>
             </w:rPr>
           </w:pPr>
-          <w:hyperlink w:anchor="_Toc185168933" w:history="1">
+          <w:hyperlink w:anchor="_Toc185174768" w:history="1">
             <w:r>
               <w:rPr>
                 <w:rStyle w:val="Hyperlink"/>
@@ -2680,7 +2680,7 @@
                 <w:noProof/>
                 <w:webHidden/>
               </w:rPr>
-              <w:instrText xml:space="preserve"> PAGEREF _Toc185168933 \h </w:instrText>
+              <w:instrText xml:space="preserve"> PAGEREF _Toc185174768 \h </w:instrText>
             </w:r>
             <w:r>
               <w:rPr>
@@ -2723,7 +2723,7 @@
               <w:lang w:val="en-US"/>
             </w:rPr>
           </w:pPr>
-          <w:hyperlink w:anchor="_Toc185168934" w:history="1">
+          <w:hyperlink w:anchor="_Toc185174769" w:history="1">
             <w:r>
               <w:rPr>
                 <w:rStyle w:val="Hyperlink"/>
@@ -2764,7 +2764,7 @@
                 <w:noProof/>
                 <w:webHidden/>
               </w:rPr>
-              <w:instrText xml:space="preserve"> PAGEREF _Toc185168934 \h </w:instrText>
+              <w:instrText xml:space="preserve"> PAGEREF _Toc185174769 \h </w:instrText>
             </w:r>
             <w:r>
               <w:rPr>
@@ -2813,7 +2813,7 @@
               <w:lang w:val="en-US"/>
             </w:rPr>
           </w:pPr>
-          <w:hyperlink w:anchor="_Toc185168935" w:history="1">
+          <w:hyperlink w:anchor="_Toc185174770" w:history="1">
             <w:r>
               <w:rPr>
                 <w:rStyle w:val="Hyperlink"/>
@@ -2860,7 +2860,7 @@
                 <w:noProof/>
                 <w:webHidden/>
               </w:rPr>
-              <w:instrText xml:space="preserve"> PAGEREF _Toc185168935 \h </w:instrText>
+              <w:instrText xml:space="preserve"> PAGEREF _Toc185174770 \h </w:instrText>
             </w:r>
             <w:r>
               <w:rPr>
@@ -2903,7 +2903,7 @@
               <w:lang w:val="en-US"/>
             </w:rPr>
           </w:pPr>
-          <w:hyperlink w:anchor="_Toc185168936" w:history="1">
+          <w:hyperlink w:anchor="_Toc185174771" w:history="1">
             <w:r>
               <w:rPr>
                 <w:rStyle w:val="Hyperlink"/>
@@ -2944,76 +2944,7 @@
                 <w:noProof/>
                 <w:webHidden/>
               </w:rPr>
-              <w:instrText xml:space="preserve"> PAGEREF _Toc185168936 \h </w:instrText>
-            </w:r>
-            <w:r>
-              <w:rPr>
-                <w:noProof/>
-                <w:webHidden/>
-              </w:rPr>
-            </w:r>
-            <w:r>
-              <w:rPr>
-                <w:noProof/>
-                <w:webHidden/>
-              </w:rPr>
-              <w:fldChar w:fldCharType="separate"/>
-            </w:r>
-            <w:r>
-              <w:rPr>
-                <w:noProof/>
-                <w:webHidden/>
-              </w:rPr>
-              <w:t>25</w:t>
-            </w:r>
-            <w:r>
-              <w:rPr>
-                <w:noProof/>
-                <w:webHidden/>
-              </w:rPr>
-              <w:fldChar w:fldCharType="end"/>
-            </w:r>
-          </w:hyperlink>
-        </w:p>
-        <w:p>
-          <w:pPr>
-            <w:pStyle w:val="TOC2"/>
-            <w:tabs>
-              <w:tab w:val="right" w:pos="8828"/>
-            </w:tabs>
-            <w:rPr>
-              <w:noProof/>
-              <w:lang w:val="en-US"/>
-            </w:rPr>
-          </w:pPr>
-          <w:hyperlink w:anchor="_Toc185168937" w:history="1">
-            <w:r>
-              <w:rPr>
-                <w:rStyle w:val="Hyperlink"/>
-                <w:noProof/>
-              </w:rPr>
-              <w:t>5.2</w:t>
-            </w:r>
-            <w:r>
-              <w:rPr>
-                <w:noProof/>
-                <w:webHidden/>
-              </w:rPr>
-              <w:tab/>
-            </w:r>
-            <w:r>
-              <w:rPr>
-                <w:noProof/>
-                <w:webHidden/>
-              </w:rPr>
-              <w:fldChar w:fldCharType="begin"/>
-            </w:r>
-            <w:r>
-              <w:rPr>
-                <w:noProof/>
-                <w:webHidden/>
-              </w:rPr>
-              <w:instrText xml:space="preserve"> PAGEREF _Toc185168937 \h </w:instrText>
+              <w:instrText xml:space="preserve"> PAGEREF _Toc185174771 \h </w:instrText>
             </w:r>
             <w:r>
               <w:rPr>
@@ -3056,13 +2987,13 @@
               <w:lang w:val="en-US"/>
             </w:rPr>
           </w:pPr>
-          <w:hyperlink w:anchor="_Toc185168938" w:history="1">
+          <w:hyperlink w:anchor="_Toc185174772" w:history="1">
             <w:r>
               <w:rPr>
                 <w:rStyle w:val="Hyperlink"/>
                 <w:noProof/>
               </w:rPr>
-              <w:t>5.3</w:t>
+              <w:t>5.2</w:t>
             </w:r>
             <w:r>
               <w:rPr>
@@ -3076,7 +3007,7 @@
                 <w:rStyle w:val="Hyperlink"/>
                 <w:noProof/>
               </w:rPr>
-              <w:t>Clasificación del estado de ánimo</w:t>
+              <w:t>Desarrollo e implementación</w:t>
             </w:r>
             <w:r>
               <w:rPr>
@@ -3097,7 +3028,7 @@
                 <w:noProof/>
                 <w:webHidden/>
               </w:rPr>
-              <w:instrText xml:space="preserve"> PAGEREF _Toc185168938 \h </w:instrText>
+              <w:instrText xml:space="preserve"> PAGEREF _Toc185174772 \h </w:instrText>
             </w:r>
             <w:r>
               <w:rPr>
@@ -3117,7 +3048,175 @@
                 <w:noProof/>
                 <w:webHidden/>
               </w:rPr>
-              <w:t>25</w:t>
+              <w:t>26</w:t>
+            </w:r>
+            <w:r>
+              <w:rPr>
+                <w:noProof/>
+                <w:webHidden/>
+              </w:rPr>
+              <w:fldChar w:fldCharType="end"/>
+            </w:r>
+          </w:hyperlink>
+        </w:p>
+        <w:p>
+          <w:pPr>
+            <w:pStyle w:val="TOC3"/>
+            <w:tabs>
+              <w:tab w:val="left" w:pos="1320"/>
+              <w:tab w:val="right" w:pos="8828"/>
+            </w:tabs>
+            <w:rPr>
+              <w:noProof/>
+              <w:lang w:val="en-US"/>
+            </w:rPr>
+          </w:pPr>
+          <w:hyperlink w:anchor="_Toc185174773" w:history="1">
+            <w:r>
+              <w:rPr>
+                <w:rStyle w:val="Hyperlink"/>
+                <w:noProof/>
+              </w:rPr>
+              <w:t>5.2.1</w:t>
+            </w:r>
+            <w:r>
+              <w:rPr>
+                <w:noProof/>
+                <w:lang w:val="en-US"/>
+              </w:rPr>
+              <w:tab/>
+            </w:r>
+            <w:r>
+              <w:rPr>
+                <w:rStyle w:val="Hyperlink"/>
+                <w:noProof/>
+              </w:rPr>
+              <w:t>Hito 7: Implementación del Agente</w:t>
+            </w:r>
+            <w:r>
+              <w:rPr>
+                <w:noProof/>
+                <w:webHidden/>
+              </w:rPr>
+              <w:tab/>
+            </w:r>
+            <w:r>
+              <w:rPr>
+                <w:noProof/>
+                <w:webHidden/>
+              </w:rPr>
+              <w:fldChar w:fldCharType="begin"/>
+            </w:r>
+            <w:r>
+              <w:rPr>
+                <w:noProof/>
+                <w:webHidden/>
+              </w:rPr>
+              <w:instrText xml:space="preserve"> PAGEREF _Toc185174773 \h </w:instrText>
+            </w:r>
+            <w:r>
+              <w:rPr>
+                <w:noProof/>
+                <w:webHidden/>
+              </w:rPr>
+            </w:r>
+            <w:r>
+              <w:rPr>
+                <w:noProof/>
+                <w:webHidden/>
+              </w:rPr>
+              <w:fldChar w:fldCharType="separate"/>
+            </w:r>
+            <w:r>
+              <w:rPr>
+                <w:noProof/>
+                <w:webHidden/>
+              </w:rPr>
+              <w:t>26</w:t>
+            </w:r>
+            <w:r>
+              <w:rPr>
+                <w:noProof/>
+                <w:webHidden/>
+              </w:rPr>
+              <w:fldChar w:fldCharType="end"/>
+            </w:r>
+          </w:hyperlink>
+        </w:p>
+        <w:p>
+          <w:pPr>
+            <w:pStyle w:val="TOC3"/>
+            <w:tabs>
+              <w:tab w:val="left" w:pos="1320"/>
+              <w:tab w:val="right" w:pos="8828"/>
+            </w:tabs>
+            <w:rPr>
+              <w:noProof/>
+              <w:lang w:val="en-US"/>
+            </w:rPr>
+          </w:pPr>
+          <w:hyperlink w:anchor="_Toc185174774" w:history="1">
+            <w:r>
+              <w:rPr>
+                <w:rStyle w:val="Hyperlink"/>
+                <w:noProof/>
+              </w:rPr>
+              <w:t>5.2.2</w:t>
+            </w:r>
+            <w:r>
+              <w:rPr>
+                <w:noProof/>
+                <w:lang w:val="en-US"/>
+              </w:rPr>
+              <w:tab/>
+            </w:r>
+            <w:r>
+              <w:rPr>
+                <w:rStyle w:val="Hyperlink"/>
+                <w:noProof/>
+              </w:rPr>
+              <w:t>Hito 8: Programa principal para el segundo algoritmo (Main)</w:t>
+            </w:r>
+            <w:r>
+              <w:rPr>
+                <w:noProof/>
+                <w:webHidden/>
+              </w:rPr>
+              <w:tab/>
+            </w:r>
+            <w:r>
+              <w:rPr>
+                <w:noProof/>
+                <w:webHidden/>
+              </w:rPr>
+              <w:fldChar w:fldCharType="begin"/>
+            </w:r>
+            <w:r>
+              <w:rPr>
+                <w:noProof/>
+                <w:webHidden/>
+              </w:rPr>
+              <w:instrText xml:space="preserve"> PAGEREF _Toc185174774 \h </w:instrText>
+            </w:r>
+            <w:r>
+              <w:rPr>
+                <w:noProof/>
+                <w:webHidden/>
+              </w:rPr>
+            </w:r>
+            <w:r>
+              <w:rPr>
+                <w:noProof/>
+                <w:webHidden/>
+              </w:rPr>
+              <w:fldChar w:fldCharType="separate"/>
+            </w:r>
+            <w:r>
+              <w:rPr>
+                <w:noProof/>
+                <w:webHidden/>
+              </w:rPr>
+              <w:t>27</w:t>
             </w:r>
             <w:r>
               <w:rPr>
@@ -3140,12 +3239,96 @@
               <w:lang w:val="en-US"/>
             </w:rPr>
           </w:pPr>
-          <w:hyperlink w:anchor="_Toc185168939" w:history="1">
+          <w:hyperlink w:anchor="_Toc185174775" w:history="1">
             <w:r>
               <w:rPr>
                 <w:rStyle w:val="Hyperlink"/>
                 <w:noProof/>
               </w:rPr>
+              <w:t>5.3</w:t>
+            </w:r>
+            <w:r>
+              <w:rPr>
+                <w:noProof/>
+                <w:lang w:val="en-US"/>
+              </w:rPr>
+              <w:tab/>
+            </w:r>
+            <w:r>
+              <w:rPr>
+                <w:rStyle w:val="Hyperlink"/>
+                <w:noProof/>
+              </w:rPr>
+              <w:t>Resultados y conclusiones</w:t>
+            </w:r>
+            <w:r>
+              <w:rPr>
+                <w:noProof/>
+                <w:webHidden/>
+              </w:rPr>
+              <w:tab/>
+            </w:r>
+            <w:r>
+              <w:rPr>
+                <w:noProof/>
+                <w:webHidden/>
+              </w:rPr>
+              <w:fldChar w:fldCharType="begin"/>
+            </w:r>
+            <w:r>
+              <w:rPr>
+                <w:noProof/>
+                <w:webHidden/>
+              </w:rPr>
+              <w:instrText xml:space="preserve"> PAGEREF _Toc185174775 \h </w:instrText>
+            </w:r>
+            <w:r>
+              <w:rPr>
+                <w:noProof/>
+                <w:webHidden/>
+              </w:rPr>
+            </w:r>
+            <w:r>
+              <w:rPr>
+                <w:noProof/>
+                <w:webHidden/>
+              </w:rPr>
+              <w:fldChar w:fldCharType="separate"/>
+            </w:r>
+            <w:r>
+              <w:rPr>
+                <w:noProof/>
+                <w:webHidden/>
+              </w:rPr>
+              <w:t>27</w:t>
+            </w:r>
+            <w:r>
+              <w:rPr>
+                <w:noProof/>
+                <w:webHidden/>
+              </w:rPr>
+              <w:fldChar w:fldCharType="end"/>
+            </w:r>
+          </w:hyperlink>
+        </w:p>
+        <w:p>
+          <w:pPr>
+            <w:pStyle w:val="TOC2"/>
+            <w:tabs>
+              <w:tab w:val="left" w:pos="880"/>
+              <w:tab w:val="right" w:pos="8828"/>
+            </w:tabs>
+            <w:rPr>
+              <w:noProof/>
+              <w:lang w:val="en-US"/>
+            </w:rPr>
+          </w:pPr>
+          <w:hyperlink w:anchor="_Toc185174776" w:history="1">
+            <w:r>
+              <w:rPr>
+                <w:rStyle w:val="Hyperlink"/>
+                <w:noProof/>
+              </w:rPr>
               <w:t>5.4</w:t>
             </w:r>
             <w:r>
@@ -3160,7 +3343,7 @@
                 <w:rStyle w:val="Hyperlink"/>
                 <w:noProof/>
               </w:rPr>
-              <w:t>Sistema de recomendaciones</w:t>
+              <w:t>Enlaces a modelos y librerías utilizadas</w:t>
             </w:r>
             <w:r>
               <w:rPr>
@@ -3181,7 +3364,7 @@
                 <w:noProof/>
                 <w:webHidden/>
               </w:rPr>
-              <w:instrText xml:space="preserve"> PAGEREF _Toc185168939 \h </w:instrText>
+              <w:instrText xml:space="preserve"> PAGEREF _Toc185174776 \h </w:instrText>
             </w:r>
             <w:r>
               <w:rPr>
@@ -3201,7 +3384,175 @@
                 <w:noProof/>
                 <w:webHidden/>
               </w:rPr>
-              <w:t>26</w:t>
+              <w:t>28</w:t>
+            </w:r>
+            <w:r>
+              <w:rPr>
+                <w:noProof/>
+                <w:webHidden/>
+              </w:rPr>
+              <w:fldChar w:fldCharType="end"/>
+            </w:r>
+          </w:hyperlink>
+        </w:p>
+        <w:p>
+          <w:pPr>
+            <w:pStyle w:val="TOC3"/>
+            <w:tabs>
+              <w:tab w:val="left" w:pos="1320"/>
+              <w:tab w:val="right" w:pos="8828"/>
+            </w:tabs>
+            <w:rPr>
+              <w:noProof/>
+              <w:lang w:val="en-US"/>
+            </w:rPr>
+          </w:pPr>
+          <w:hyperlink w:anchor="_Toc185174777" w:history="1">
+            <w:r>
+              <w:rPr>
+                <w:rStyle w:val="Hyperlink"/>
+                <w:noProof/>
+              </w:rPr>
+              <w:t>5.4.1</w:t>
+            </w:r>
+            <w:r>
+              <w:rPr>
+                <w:noProof/>
+                <w:lang w:val="en-US"/>
+              </w:rPr>
+              <w:tab/>
+            </w:r>
+            <w:r>
+              <w:rPr>
+                <w:rStyle w:val="Hyperlink"/>
+                <w:noProof/>
+              </w:rPr>
+              <w:t>Enlaces a librerías</w:t>
+            </w:r>
+            <w:r>
+              <w:rPr>
+                <w:noProof/>
+                <w:webHidden/>
+              </w:rPr>
+              <w:tab/>
+            </w:r>
+            <w:r>
+              <w:rPr>
+                <w:noProof/>
+                <w:webHidden/>
+              </w:rPr>
+              <w:fldChar w:fldCharType="begin"/>
+            </w:r>
+            <w:r>
+              <w:rPr>
+                <w:noProof/>
+                <w:webHidden/>
+              </w:rPr>
+              <w:instrText xml:space="preserve"> PAGEREF _Toc185174777 \h </w:instrText>
+            </w:r>
+            <w:r>
+              <w:rPr>
+                <w:noProof/>
+                <w:webHidden/>
+              </w:rPr>
+            </w:r>
+            <w:r>
+              <w:rPr>
+                <w:noProof/>
+                <w:webHidden/>
+              </w:rPr>
+              <w:fldChar w:fldCharType="separate"/>
+            </w:r>
+            <w:r>
+              <w:rPr>
+                <w:noProof/>
+                <w:webHidden/>
+              </w:rPr>
+              <w:t>28</w:t>
+            </w:r>
+            <w:r>
+              <w:rPr>
+                <w:noProof/>
+                <w:webHidden/>
+              </w:rPr>
+              <w:fldChar w:fldCharType="end"/>
+            </w:r>
+          </w:hyperlink>
+        </w:p>
+        <w:p>
+          <w:pPr>
+            <w:pStyle w:val="TOC3"/>
+            <w:tabs>
+              <w:tab w:val="left" w:pos="1320"/>
+              <w:tab w:val="right" w:pos="8828"/>
+            </w:tabs>
+            <w:rPr>
+              <w:noProof/>
+              <w:lang w:val="en-US"/>
+            </w:rPr>
+          </w:pPr>
+          <w:hyperlink w:anchor="_Toc185174778" w:history="1">
+            <w:r>
+              <w:rPr>
+                <w:rStyle w:val="Hyperlink"/>
+                <w:noProof/>
+              </w:rPr>
+              <w:t>5.4.2</w:t>
+            </w:r>
+            <w:r>
+              <w:rPr>
+                <w:noProof/>
+                <w:lang w:val="en-US"/>
+              </w:rPr>
+              <w:tab/>
+            </w:r>
+            <w:r>
+              <w:rPr>
+                <w:rStyle w:val="Hyperlink"/>
+                <w:noProof/>
+              </w:rPr>
+              <w:t>Enlaces a modelos</w:t>
+            </w:r>
+            <w:r>
+              <w:rPr>
+                <w:noProof/>
+                <w:webHidden/>
+              </w:rPr>
+              <w:tab/>
+            </w:r>
+            <w:r>
+              <w:rPr>
+                <w:noProof/>
+                <w:webHidden/>
+              </w:rPr>
+              <w:fldChar w:fldCharType="begin"/>
+            </w:r>
+            <w:r>
+              <w:rPr>
+                <w:noProof/>
+                <w:webHidden/>
+              </w:rPr>
+              <w:instrText xml:space="preserve"> PAGEREF _Toc185174778 \h </w:instrText>
+            </w:r>
+            <w:r>
+              <w:rPr>
+                <w:noProof/>
+                <w:webHidden/>
+              </w:rPr>
+            </w:r>
+            <w:r>
+              <w:rPr>
+                <w:noProof/>
+                <w:webHidden/>
+              </w:rPr>
+              <w:fldChar w:fldCharType="separate"/>
+            </w:r>
+            <w:r>
+              <w:rPr>
+                <w:noProof/>
+                <w:webHidden/>
+              </w:rPr>
+              <w:t>28</w:t>
             </w:r>
             <w:r>
               <w:rPr>
@@ -3230,7 +3581,7 @@
               <w:lang w:val="en-US"/>
             </w:rPr>
           </w:pPr>
-          <w:hyperlink w:anchor="_Toc185168940" w:history="1">
+          <w:hyperlink w:anchor="_Toc185174779" w:history="1">
             <w:r>
               <w:rPr>
                 <w:rStyle w:val="Hyperlink"/>
@@ -3256,7 +3607,7 @@
                 <w:rStyle w:val="Hyperlink"/>
                 <w:noProof/>
               </w:rPr>
-              <w:t>Conclusiones</w:t>
+              <w:t>Conclusiones generales</w:t>
             </w:r>
             <w:r>
               <w:rPr>
@@ -3277,7 +3628,7 @@
                 <w:noProof/>
                 <w:webHidden/>
               </w:rPr>
-              <w:instrText xml:space="preserve"> PAGEREF _Toc185168940 \h </w:instrText>
+              <w:instrText xml:space="preserve"> PAGEREF _Toc185174779 \h </w:instrText>
             </w:r>
             <w:r>
               <w:rPr>
@@ -3297,7 +3648,7 @@
                 <w:noProof/>
                 <w:webHidden/>
               </w:rPr>
-              <w:t>31</w:t>
+              <w:t>29</w:t>
             </w:r>
             <w:r>
               <w:rPr>
@@ -3338,7 +3689,6 @@
         </w:rPr>
       </w:pPr>
       <w:r>
-        <w:lastRenderedPageBreak/>
         <w:br w:type="page"/>
       </w:r>
     </w:p>
@@ -3351,7 +3701,7 @@
         </w:numPr>
         <w:jc w:val="both"/>
       </w:pPr>
-      <w:bookmarkStart w:id="0" w:name="_Toc185168910"/>
+      <w:bookmarkStart w:id="0" w:name="_Toc185174745"/>
       <w:r>
         <w:lastRenderedPageBreak/>
         <w:t>Resumen</w:t>
@@ -3545,7 +3895,7 @@
         </w:numPr>
         <w:jc w:val="both"/>
       </w:pPr>
-      <w:bookmarkStart w:id="1" w:name="_Toc185168911"/>
+      <w:bookmarkStart w:id="1" w:name="_Toc185174746"/>
       <w:r>
         <w:lastRenderedPageBreak/>
         <w:t>Introducción</w:t>
@@ -3743,7 +4093,7 @@
         </w:numPr>
         <w:jc w:val="both"/>
       </w:pPr>
-      <w:bookmarkStart w:id="2" w:name="_Toc185168912"/>
+      <w:bookmarkStart w:id="2" w:name="_Toc185174747"/>
       <w:r>
         <w:lastRenderedPageBreak/>
         <w:t>Metodología</w:t>
@@ -3835,7 +4185,7 @@
       <w:pPr>
         <w:pStyle w:val="Heading2"/>
       </w:pPr>
-      <w:bookmarkStart w:id="3" w:name="_Toc185168913"/>
+      <w:bookmarkStart w:id="3" w:name="_Toc185174748"/>
       <w:r>
         <w:t>Entorno de trabajo</w:t>
       </w:r>
@@ -5465,7 +5815,7 @@
       <w:pPr>
         <w:pStyle w:val="Heading2"/>
       </w:pPr>
-      <w:bookmarkStart w:id="4" w:name="_Toc185168914"/>
+      <w:bookmarkStart w:id="4" w:name="_Toc185174749"/>
       <w:r>
         <w:t>Fuentes de datos</w:t>
       </w:r>
@@ -7921,7 +8271,7 @@
       <w:pPr>
         <w:pStyle w:val="Heading2"/>
       </w:pPr>
-      <w:bookmarkStart w:id="5" w:name="_Toc185168915"/>
+      <w:bookmarkStart w:id="5" w:name="_Toc185174750"/>
       <w:r>
         <w:t>Métodos y técnicas</w:t>
       </w:r>
@@ -7950,7 +8300,7 @@
       <w:pPr>
         <w:pStyle w:val="Heading3"/>
       </w:pPr>
-      <w:bookmarkStart w:id="6" w:name="_Toc185168916"/>
+      <w:bookmarkStart w:id="6" w:name="_Toc185174751"/>
       <w:r>
         <w:t>Web-</w:t>
       </w:r>
@@ -8152,7 +8502,7 @@
       <w:pPr>
         <w:pStyle w:val="Heading3"/>
       </w:pPr>
-      <w:bookmarkStart w:id="7" w:name="_Toc185168917"/>
+      <w:bookmarkStart w:id="7" w:name="_Toc185174752"/>
       <w:proofErr w:type="spellStart"/>
       <w:r>
         <w:t>Embedding</w:t>
@@ -8293,7 +8643,7 @@
       <w:pPr>
         <w:pStyle w:val="Heading3"/>
       </w:pPr>
-      <w:bookmarkStart w:id="8" w:name="_Toc185168918"/>
+      <w:bookmarkStart w:id="8" w:name="_Toc185174753"/>
       <w:proofErr w:type="spellStart"/>
       <w:r>
         <w:t>Random</w:t>
@@ -8439,7 +8789,7 @@
       <w:pPr>
         <w:pStyle w:val="Heading3"/>
       </w:pPr>
-      <w:bookmarkStart w:id="9" w:name="_Toc185168919"/>
+      <w:bookmarkStart w:id="9" w:name="_Toc185174754"/>
       <w:r>
         <w:t>LLM</w:t>
       </w:r>
@@ -8522,7 +8872,7 @@
       <w:pPr>
         <w:pStyle w:val="Heading3"/>
       </w:pPr>
-      <w:bookmarkStart w:id="10" w:name="_Toc185168920"/>
+      <w:bookmarkStart w:id="10" w:name="_Toc185174755"/>
       <w:r>
         <w:t>Agente</w:t>
       </w:r>
@@ -8567,7 +8917,7 @@
       <w:pPr>
         <w:pStyle w:val="Heading2"/>
       </w:pPr>
-      <w:bookmarkStart w:id="11" w:name="_Toc185168921"/>
+      <w:bookmarkStart w:id="11" w:name="_Toc185174756"/>
       <w:r>
         <w:t>Pasos para la resolución</w:t>
       </w:r>
@@ -9240,7 +9590,7 @@
         </w:numPr>
         <w:jc w:val="both"/>
       </w:pPr>
-      <w:bookmarkStart w:id="12" w:name="_Toc185168922"/>
+      <w:bookmarkStart w:id="12" w:name="_Toc185174757"/>
       <w:r>
         <w:lastRenderedPageBreak/>
         <w:t>Ejercicio 1: RAG</w:t>
@@ -9278,7 +9628,7 @@
       <w:pPr>
         <w:pStyle w:val="Heading2"/>
       </w:pPr>
-      <w:bookmarkStart w:id="13" w:name="_Toc185168923"/>
+      <w:bookmarkStart w:id="13" w:name="_Toc185174758"/>
       <w:r>
         <w:t>Resumen</w:t>
       </w:r>
@@ -9647,7 +9997,7 @@
       <w:pPr>
         <w:pStyle w:val="Heading2"/>
       </w:pPr>
-      <w:bookmarkStart w:id="14" w:name="_Toc185168924"/>
+      <w:bookmarkStart w:id="14" w:name="_Toc185174759"/>
       <w:r>
         <w:lastRenderedPageBreak/>
         <w:t>Desarrollo e implementación</w:t>
@@ -9677,7 +10027,7 @@
       <w:pPr>
         <w:pStyle w:val="Heading3"/>
       </w:pPr>
-      <w:bookmarkStart w:id="15" w:name="_Toc185168925"/>
+      <w:bookmarkStart w:id="15" w:name="_Toc185174760"/>
       <w:r>
         <w:t>Hito 1: Generación de base</w:t>
       </w:r>
@@ -13875,7 +14225,7 @@
       <w:pPr>
         <w:pStyle w:val="Heading3"/>
       </w:pPr>
-      <w:bookmarkStart w:id="16" w:name="_Toc185168926"/>
+      <w:bookmarkStart w:id="16" w:name="_Toc185174761"/>
       <w:r>
         <w:t xml:space="preserve">Hito 2: </w:t>
       </w:r>
@@ -15536,7 +15886,7 @@
       <w:pPr>
         <w:pStyle w:val="Heading3"/>
       </w:pPr>
-      <w:bookmarkStart w:id="17" w:name="_Toc185168927"/>
+      <w:bookmarkStart w:id="17" w:name="_Toc185174762"/>
       <w:r>
         <w:t xml:space="preserve">Hito 3: </w:t>
       </w:r>
@@ -17371,7 +17721,7 @@
       <w:pPr>
         <w:pStyle w:val="Heading3"/>
       </w:pPr>
-      <w:bookmarkStart w:id="18" w:name="_Toc185168928"/>
+      <w:bookmarkStart w:id="18" w:name="_Toc185174763"/>
       <w:r>
         <w:t xml:space="preserve">Hito 4: </w:t>
       </w:r>
@@ -17898,7 +18248,7 @@
       <w:pPr>
         <w:pStyle w:val="Heading3"/>
       </w:pPr>
-      <w:bookmarkStart w:id="19" w:name="_Toc185168929"/>
+      <w:bookmarkStart w:id="19" w:name="_Toc185174764"/>
       <w:r>
         <w:t>Hito</w:t>
       </w:r>
@@ -18907,7 +19257,7 @@
       <w:pPr>
         <w:pStyle w:val="Heading3"/>
       </w:pPr>
-      <w:bookmarkStart w:id="20" w:name="_Toc185168930"/>
+      <w:bookmarkStart w:id="20" w:name="_Toc185174765"/>
       <w:r>
         <w:t xml:space="preserve">Hito </w:t>
       </w:r>
@@ -18915,7 +19265,13 @@
         <w:t>6</w:t>
       </w:r>
       <w:r>
-        <w:t>: Programa principal (</w:t>
+        <w:t>: Programa principal</w:t>
+      </w:r>
+      <w:r>
+        <w:t xml:space="preserve"> para el primer algoritmo</w:t>
+      </w:r>
+      <w:r>
+        <w:t xml:space="preserve"> (</w:t>
       </w:r>
       <w:proofErr w:type="spellStart"/>
       <w:r>
@@ -20003,7 +20359,7 @@
       <w:pPr>
         <w:pStyle w:val="Heading2"/>
       </w:pPr>
-      <w:bookmarkStart w:id="21" w:name="_Toc185168931"/>
+      <w:bookmarkStart w:id="21" w:name="_Toc185174766"/>
       <w:r>
         <w:lastRenderedPageBreak/>
         <w:t>Resultados y conclusiones</w:t>
@@ -20432,7 +20788,7 @@
       <w:pPr>
         <w:pStyle w:val="Heading2"/>
       </w:pPr>
-      <w:bookmarkStart w:id="22" w:name="_Toc185168932"/>
+      <w:bookmarkStart w:id="22" w:name="_Toc185174767"/>
       <w:r>
         <w:t>Enlaces a modelos y librerías utilizadas</w:t>
       </w:r>
@@ -20442,7 +20798,7 @@
       <w:pPr>
         <w:pStyle w:val="Heading3"/>
       </w:pPr>
-      <w:bookmarkStart w:id="23" w:name="_Toc185168933"/>
+      <w:bookmarkStart w:id="23" w:name="_Toc185174768"/>
       <w:r>
         <w:t>Enlaces a librerías</w:t>
       </w:r>
@@ -21704,7 +22060,7 @@
       <w:pPr>
         <w:pStyle w:val="Heading3"/>
       </w:pPr>
-      <w:bookmarkStart w:id="24" w:name="_Toc185168934"/>
+      <w:bookmarkStart w:id="24" w:name="_Toc185174769"/>
       <w:r>
         <w:t xml:space="preserve">Enlaces a </w:t>
       </w:r>
@@ -22030,7 +22386,7 @@
         </w:numPr>
         <w:jc w:val="both"/>
       </w:pPr>
-      <w:bookmarkStart w:id="25" w:name="_Toc185168935"/>
+      <w:bookmarkStart w:id="25" w:name="_Toc185174770"/>
       <w:r>
         <w:lastRenderedPageBreak/>
         <w:t>Ejercicio 2: Agente</w:t>
@@ -22068,7 +22424,7 @@
       <w:pPr>
         <w:pStyle w:val="Heading2"/>
       </w:pPr>
-      <w:bookmarkStart w:id="26" w:name="_Toc185168936"/>
+      <w:bookmarkStart w:id="26" w:name="_Toc185174771"/>
       <w:r>
         <w:t>Resumen</w:t>
       </w:r>
@@ -22788,35 +23144,854 @@
       <w:pPr>
         <w:pStyle w:val="Heading2"/>
       </w:pPr>
-      <w:bookmarkStart w:id="27" w:name="_Toc185168937"/>
+      <w:bookmarkStart w:id="27" w:name="_Toc185174772"/>
+      <w:r>
+        <w:t>Desarrollo e implementación</w:t>
+      </w:r>
       <w:bookmarkEnd w:id="27"/>
-      <w:r>
-        <w:t>Desarrollo e implementación</w:t>
-      </w:r>
-    </w:p>
-    <w:p>
-      <w:pPr>
-        <w:jc w:val="both"/>
-        <w:rPr>
-          <w:sz w:val="24"/>
-          <w:szCs w:val="24"/>
-        </w:rPr>
-      </w:pPr>
-      <w:r>
-        <w:rPr>
-          <w:sz w:val="24"/>
-          <w:szCs w:val="24"/>
-        </w:rPr>
-        <w:t>Cada.</w:t>
+    </w:p>
+    <w:p>
+      <w:pPr>
+        <w:jc w:val="both"/>
+        <w:rPr>
+          <w:sz w:val="24"/>
+          <w:szCs w:val="24"/>
+        </w:rPr>
+      </w:pPr>
+      <w:r>
+        <w:rPr>
+          <w:sz w:val="24"/>
+          <w:szCs w:val="24"/>
+        </w:rPr>
+        <w:t>Se planteó nuevamente un desarrollo modular para la resolución en este ejercicio</w:t>
+      </w:r>
+      <w:r>
+        <w:rPr>
+          <w:sz w:val="24"/>
+          <w:szCs w:val="24"/>
+        </w:rPr>
+        <w:t>.</w:t>
+      </w:r>
+      <w:r>
+        <w:rPr>
+          <w:sz w:val="24"/>
+          <w:szCs w:val="24"/>
+        </w:rPr>
+        <w:t xml:space="preserve"> Afortunadamente, se podría</w:t>
+      </w:r>
+      <w:r>
+        <w:rPr>
+          <w:sz w:val="24"/>
+          <w:szCs w:val="24"/>
+        </w:rPr>
+        <w:t>n</w:t>
+      </w:r>
+      <w:r>
+        <w:rPr>
+          <w:sz w:val="24"/>
+          <w:szCs w:val="24"/>
+        </w:rPr>
+        <w:t xml:space="preserve"> </w:t>
+      </w:r>
+      <w:r>
+        <w:rPr>
+          <w:sz w:val="24"/>
+          <w:szCs w:val="24"/>
+        </w:rPr>
+        <w:t>reutilizar</w:t>
+      </w:r>
+      <w:r>
+        <w:rPr>
+          <w:sz w:val="24"/>
+          <w:szCs w:val="24"/>
+        </w:rPr>
+        <w:t xml:space="preserve"> la mayoría de l</w:t>
+      </w:r>
+      <w:r>
+        <w:rPr>
+          <w:sz w:val="24"/>
+          <w:szCs w:val="24"/>
+        </w:rPr>
+        <w:t>as funciones</w:t>
+      </w:r>
+      <w:r>
+        <w:rPr>
+          <w:sz w:val="24"/>
+          <w:szCs w:val="24"/>
+        </w:rPr>
+        <w:t xml:space="preserve"> </w:t>
+      </w:r>
+      <w:r>
+        <w:rPr>
+          <w:sz w:val="24"/>
+          <w:szCs w:val="24"/>
+        </w:rPr>
+        <w:t>creadas</w:t>
+      </w:r>
+      <w:r>
+        <w:rPr>
+          <w:sz w:val="24"/>
+          <w:szCs w:val="24"/>
+        </w:rPr>
+        <w:t xml:space="preserve"> para el ejercicio anterior, por lo que fue necesario desarrollar únicamente dos nuevas secciones: una función para el Agente y un nuevo código </w:t>
+      </w:r>
+      <w:proofErr w:type="spellStart"/>
+      <w:r>
+        <w:rPr>
+          <w:sz w:val="24"/>
+          <w:szCs w:val="24"/>
+        </w:rPr>
+        <w:t>Main</w:t>
+      </w:r>
+      <w:proofErr w:type="spellEnd"/>
+      <w:r>
+        <w:rPr>
+          <w:sz w:val="24"/>
+          <w:szCs w:val="24"/>
+        </w:rPr>
+        <w:t xml:space="preserve">. </w:t>
+      </w:r>
+      <w:r>
+        <w:rPr>
+          <w:sz w:val="24"/>
+          <w:szCs w:val="24"/>
+        </w:rPr>
+        <w:t xml:space="preserve">Las funciones a reutilizar serían las de generación de bases de datos y los </w:t>
+      </w:r>
+      <w:proofErr w:type="spellStart"/>
+      <w:r>
+        <w:rPr>
+          <w:sz w:val="24"/>
+          <w:szCs w:val="24"/>
+        </w:rPr>
+        <w:t>retrievers</w:t>
+      </w:r>
+      <w:proofErr w:type="spellEnd"/>
+      <w:r>
+        <w:rPr>
+          <w:sz w:val="24"/>
+          <w:szCs w:val="24"/>
+        </w:rPr>
+        <w:t xml:space="preserve"> mencionados en la sección anterior, los cuales serían llamados por el Agente mismo.</w:t>
+      </w:r>
+    </w:p>
+    <w:p>
+      <w:pPr>
+        <w:jc w:val="both"/>
+        <w:rPr>
+          <w:sz w:val="24"/>
+          <w:szCs w:val="24"/>
+        </w:rPr>
+      </w:pPr>
+      <w:r>
+        <w:rPr>
+          <w:sz w:val="24"/>
+          <w:szCs w:val="24"/>
+        </w:rPr>
+        <w:t xml:space="preserve">El rol del agente es reconocer de forma inteligente cuál de las funciones utilizar de acuerdo al </w:t>
+      </w:r>
+      <w:proofErr w:type="spellStart"/>
+      <w:r>
+        <w:rPr>
+          <w:sz w:val="24"/>
+          <w:szCs w:val="24"/>
+        </w:rPr>
+        <w:t>prompt</w:t>
+      </w:r>
+      <w:proofErr w:type="spellEnd"/>
+      <w:r>
+        <w:rPr>
+          <w:sz w:val="24"/>
+          <w:szCs w:val="24"/>
+        </w:rPr>
+        <w:t xml:space="preserve"> del usuario recibido, interpretar los resultados obtenidos por las bases de datos y desarrollar una respuesta. Caso que no pueda hacerlo, probar con otras funciones y repetir durante una cierta cantidad de iteraciones, entregando finalmente un resultado o una falla.</w:t>
+      </w:r>
+    </w:p>
+    <w:p>
+      <w:pPr>
+        <w:pStyle w:val="Heading3"/>
+      </w:pPr>
+      <w:bookmarkStart w:id="28" w:name="_Toc185174773"/>
+      <w:r>
+        <w:t>Hito 7: Implementación del Agente</w:t>
+      </w:r>
+      <w:bookmarkEnd w:id="28"/>
+    </w:p>
+    <w:p>
+      <w:pPr>
+        <w:jc w:val="both"/>
+        <w:rPr>
+          <w:sz w:val="24"/>
+          <w:szCs w:val="24"/>
+        </w:rPr>
+      </w:pPr>
+      <w:r>
+        <w:rPr>
+          <w:sz w:val="24"/>
+          <w:szCs w:val="24"/>
+        </w:rPr>
+        <w:t>Para este propósito, se decidió centralizar todo en una única función que consolidara la creación del agente como tal y que también sirviera como interfaz para el usuario.</w:t>
+      </w:r>
+    </w:p>
+    <w:p>
+      <w:pPr>
+        <w:pStyle w:val="Heading4"/>
+      </w:pPr>
+      <w:r>
+        <w:t xml:space="preserve">La función </w:t>
+      </w:r>
+      <w:proofErr w:type="spellStart"/>
+      <w:r>
+        <w:t>agent</w:t>
+      </w:r>
+      <w:proofErr w:type="spellEnd"/>
+    </w:p>
+    <w:p>
+      <w:pPr>
+        <w:jc w:val="both"/>
+        <w:rPr>
+          <w:sz w:val="24"/>
+          <w:szCs w:val="24"/>
+        </w:rPr>
+      </w:pPr>
+      <w:r>
+        <w:rPr>
+          <w:sz w:val="24"/>
+          <w:szCs w:val="24"/>
+        </w:rPr>
+        <w:t xml:space="preserve">Esta función se encarga de ejecutar el Agente de principio a fin. Comienza configurando el LLM de </w:t>
+      </w:r>
+      <w:proofErr w:type="spellStart"/>
+      <w:r>
+        <w:rPr>
+          <w:sz w:val="24"/>
+          <w:szCs w:val="24"/>
+        </w:rPr>
+        <w:t>Ollama</w:t>
+      </w:r>
+      <w:proofErr w:type="spellEnd"/>
+      <w:r>
+        <w:rPr>
+          <w:sz w:val="24"/>
+          <w:szCs w:val="24"/>
+        </w:rPr>
+        <w:t xml:space="preserve"> con una temperatura baja para respuestas más deterministas.</w:t>
+      </w:r>
+    </w:p>
+    <w:p>
+      <w:pPr>
+        <w:jc w:val="both"/>
+        <w:rPr>
+          <w:sz w:val="24"/>
+          <w:szCs w:val="24"/>
+        </w:rPr>
+      </w:pPr>
+      <w:r>
+        <w:rPr>
+          <w:sz w:val="24"/>
+          <w:szCs w:val="24"/>
+        </w:rPr>
+        <w:t xml:space="preserve">A continuación, se definen las herramientas que usará el Agente, donde se incluyen las funciones </w:t>
+      </w:r>
+      <w:proofErr w:type="spellStart"/>
+      <w:r>
+        <w:rPr>
+          <w:i/>
+          <w:iCs/>
+          <w:sz w:val="24"/>
+          <w:szCs w:val="24"/>
+        </w:rPr>
+        <w:t>vectorialDbRetriever</w:t>
+      </w:r>
+      <w:proofErr w:type="spellEnd"/>
+      <w:r>
+        <w:rPr>
+          <w:sz w:val="24"/>
+          <w:szCs w:val="24"/>
+        </w:rPr>
+        <w:t xml:space="preserve">, </w:t>
+      </w:r>
+      <w:proofErr w:type="spellStart"/>
+      <w:r>
+        <w:rPr>
+          <w:i/>
+          <w:iCs/>
+          <w:sz w:val="24"/>
+          <w:szCs w:val="24"/>
+        </w:rPr>
+        <w:t>tableDbRetriever</w:t>
+      </w:r>
+      <w:proofErr w:type="spellEnd"/>
+      <w:r>
+        <w:rPr>
+          <w:sz w:val="24"/>
+          <w:szCs w:val="24"/>
+        </w:rPr>
+        <w:t xml:space="preserve"> y </w:t>
+      </w:r>
+      <w:proofErr w:type="spellStart"/>
+      <w:r>
+        <w:rPr>
+          <w:i/>
+          <w:iCs/>
+          <w:sz w:val="24"/>
+          <w:szCs w:val="24"/>
+        </w:rPr>
+        <w:t>graphDbRetriever</w:t>
+      </w:r>
+      <w:proofErr w:type="spellEnd"/>
+      <w:r>
+        <w:rPr>
+          <w:sz w:val="24"/>
+          <w:szCs w:val="24"/>
+        </w:rPr>
+        <w:t xml:space="preserve"> junto con una descripción detallada sobre cuándo usar cada una de ellas. Esta descripción ayuda al Agente a entender por cuál función comenzar a buscar información.</w:t>
+      </w:r>
+    </w:p>
+    <w:p>
+      <w:pPr>
+        <w:jc w:val="both"/>
+        <w:rPr>
+          <w:sz w:val="24"/>
+          <w:szCs w:val="24"/>
+        </w:rPr>
+      </w:pPr>
+      <w:r>
+        <w:rPr>
+          <w:sz w:val="24"/>
+          <w:szCs w:val="24"/>
+        </w:rPr>
+        <w:t xml:space="preserve">Definidos el modelo y las herramientas, se puede finalmente definir el Agente. Además de los dos elementos mencionados anteriormente, se le debe definir el formato del chat (en este caso usa el de </w:t>
+      </w:r>
+      <w:proofErr w:type="spellStart"/>
+      <w:r>
+        <w:rPr>
+          <w:sz w:val="24"/>
+          <w:szCs w:val="24"/>
+        </w:rPr>
+        <w:t>ReAct</w:t>
+      </w:r>
+      <w:proofErr w:type="spellEnd"/>
+      <w:r>
+        <w:rPr>
+          <w:sz w:val="24"/>
+          <w:szCs w:val="24"/>
+        </w:rPr>
+        <w:t xml:space="preserve">) y el </w:t>
+      </w:r>
+      <w:proofErr w:type="spellStart"/>
+      <w:r>
+        <w:rPr>
+          <w:sz w:val="24"/>
+          <w:szCs w:val="24"/>
+        </w:rPr>
+        <w:t>prompt</w:t>
+      </w:r>
+      <w:proofErr w:type="spellEnd"/>
+      <w:r>
+        <w:rPr>
+          <w:sz w:val="24"/>
+          <w:szCs w:val="24"/>
+        </w:rPr>
+        <w:t xml:space="preserve"> de sistema (del rol de sistema), donde se define el comportamiento que debe tener de forma muy detallada. En el </w:t>
+      </w:r>
+      <w:proofErr w:type="spellStart"/>
+      <w:r>
+        <w:rPr>
+          <w:sz w:val="24"/>
+          <w:szCs w:val="24"/>
+        </w:rPr>
+        <w:t>prompt</w:t>
+      </w:r>
+      <w:proofErr w:type="spellEnd"/>
+      <w:r>
+        <w:rPr>
+          <w:sz w:val="24"/>
+          <w:szCs w:val="24"/>
+        </w:rPr>
+        <w:t xml:space="preserve"> se le definen las siguientes características:</w:t>
+      </w:r>
+    </w:p>
+    <w:p>
+      <w:pPr>
+        <w:pStyle w:val="ListParagraph"/>
+        <w:numPr>
+          <w:ilvl w:val="0"/>
+          <w:numId w:val="13"/>
+        </w:numPr>
+        <w:jc w:val="both"/>
+        <w:rPr>
+          <w:sz w:val="24"/>
+          <w:szCs w:val="24"/>
+        </w:rPr>
+      </w:pPr>
+      <w:r>
+        <w:rPr>
+          <w:i/>
+          <w:iCs/>
+          <w:sz w:val="24"/>
+          <w:szCs w:val="24"/>
+        </w:rPr>
+        <w:t>Comportamiento:</w:t>
+      </w:r>
+      <w:r>
+        <w:rPr>
+          <w:sz w:val="24"/>
+          <w:szCs w:val="24"/>
+        </w:rPr>
+        <w:t xml:space="preserve"> se le indica que es un asistente útil y que solo responde con información certera. También se le pide que sea un experto en juegos de mesa y que </w:t>
+      </w:r>
+      <w:r>
+        <w:rPr>
+          <w:sz w:val="24"/>
+          <w:szCs w:val="24"/>
+        </w:rPr>
+        <w:lastRenderedPageBreak/>
+        <w:t>entienda sus características descriptivas. Finalmente, se le pide que siga estrictamente el formato que se describe en los siguientes ítems.</w:t>
+      </w:r>
+    </w:p>
+    <w:p>
+      <w:pPr>
+        <w:pStyle w:val="ListParagraph"/>
+        <w:numPr>
+          <w:ilvl w:val="0"/>
+          <w:numId w:val="13"/>
+        </w:numPr>
+        <w:jc w:val="both"/>
+        <w:rPr>
+          <w:sz w:val="24"/>
+          <w:szCs w:val="24"/>
+        </w:rPr>
+      </w:pPr>
+      <w:r>
+        <w:rPr>
+          <w:i/>
+          <w:iCs/>
+          <w:sz w:val="24"/>
+          <w:szCs w:val="24"/>
+        </w:rPr>
+        <w:t>Cadena de pensamiento:</w:t>
+      </w:r>
+      <w:r>
+        <w:rPr>
+          <w:sz w:val="24"/>
+          <w:szCs w:val="24"/>
+        </w:rPr>
+        <w:t xml:space="preserve"> se le pide que primero presente lo que necesita hacer, que luego mencione la herramienta que utilizará y que termine exponiendo el </w:t>
+      </w:r>
+      <w:proofErr w:type="spellStart"/>
+      <w:r>
+        <w:rPr>
+          <w:sz w:val="24"/>
+          <w:szCs w:val="24"/>
+        </w:rPr>
+        <w:t>prompt</w:t>
+      </w:r>
+      <w:proofErr w:type="spellEnd"/>
+      <w:r>
+        <w:rPr>
+          <w:sz w:val="24"/>
+          <w:szCs w:val="24"/>
+        </w:rPr>
+        <w:t xml:space="preserve"> del usuario.</w:t>
+      </w:r>
+    </w:p>
+    <w:p>
+      <w:pPr>
+        <w:pStyle w:val="ListParagraph"/>
+        <w:numPr>
+          <w:ilvl w:val="0"/>
+          <w:numId w:val="13"/>
+        </w:numPr>
+        <w:jc w:val="both"/>
+        <w:rPr>
+          <w:sz w:val="24"/>
+          <w:szCs w:val="24"/>
+        </w:rPr>
+      </w:pPr>
+      <w:r>
+        <w:rPr>
+          <w:i/>
+          <w:iCs/>
+          <w:sz w:val="24"/>
+          <w:szCs w:val="24"/>
+        </w:rPr>
+        <w:t>Ejemplos:</w:t>
+      </w:r>
+      <w:r>
+        <w:rPr>
+          <w:sz w:val="24"/>
+          <w:szCs w:val="24"/>
+        </w:rPr>
+        <w:t xml:space="preserve"> se le explica con tres ejemplos cómo parametrizar correctamente cada función de su conjunto de herramientas.</w:t>
+      </w:r>
+    </w:p>
+    <w:p>
+      <w:pPr>
+        <w:pStyle w:val="ListParagraph"/>
+        <w:numPr>
+          <w:ilvl w:val="0"/>
+          <w:numId w:val="13"/>
+        </w:numPr>
+        <w:jc w:val="both"/>
+        <w:rPr>
+          <w:sz w:val="24"/>
+          <w:szCs w:val="24"/>
+        </w:rPr>
+      </w:pPr>
+      <w:r>
+        <w:rPr>
+          <w:i/>
+          <w:iCs/>
+          <w:sz w:val="24"/>
+          <w:szCs w:val="24"/>
+        </w:rPr>
+        <w:t>Observación:</w:t>
+      </w:r>
+      <w:r>
+        <w:rPr>
+          <w:sz w:val="24"/>
+          <w:szCs w:val="24"/>
+        </w:rPr>
+        <w:t xml:space="preserve"> se le pide que presente el resultado de la herramienta y que repita el proceso de ser necesario.</w:t>
+      </w:r>
+    </w:p>
+    <w:p>
+      <w:pPr>
+        <w:pStyle w:val="ListParagraph"/>
+        <w:numPr>
+          <w:ilvl w:val="0"/>
+          <w:numId w:val="13"/>
+        </w:numPr>
+        <w:jc w:val="both"/>
+        <w:rPr>
+          <w:sz w:val="24"/>
+          <w:szCs w:val="24"/>
+        </w:rPr>
+      </w:pPr>
+      <w:r>
+        <w:rPr>
+          <w:i/>
+          <w:iCs/>
+          <w:sz w:val="24"/>
+          <w:szCs w:val="24"/>
+        </w:rPr>
+        <w:t>Respuesta final:</w:t>
+      </w:r>
+      <w:r>
+        <w:rPr>
+          <w:sz w:val="24"/>
+          <w:szCs w:val="24"/>
+        </w:rPr>
+        <w:t xml:space="preserve"> se le indica que combine todos los resultados obtenidos en su respuesta final.</w:t>
+      </w:r>
+    </w:p>
+    <w:p>
+      <w:pPr>
+        <w:pStyle w:val="ListParagraph"/>
+        <w:numPr>
+          <w:ilvl w:val="0"/>
+          <w:numId w:val="13"/>
+        </w:numPr>
+        <w:jc w:val="both"/>
+        <w:rPr>
+          <w:sz w:val="24"/>
+          <w:szCs w:val="24"/>
+        </w:rPr>
+      </w:pPr>
+      <w:r>
+        <w:rPr>
+          <w:i/>
+          <w:iCs/>
+          <w:sz w:val="24"/>
+          <w:szCs w:val="24"/>
+        </w:rPr>
+        <w:t xml:space="preserve">Qué hacer con cada </w:t>
+      </w:r>
+      <w:proofErr w:type="spellStart"/>
+      <w:r>
+        <w:rPr>
+          <w:i/>
+          <w:iCs/>
+          <w:sz w:val="24"/>
+          <w:szCs w:val="24"/>
+        </w:rPr>
+        <w:t>query</w:t>
+      </w:r>
+      <w:proofErr w:type="spellEnd"/>
+      <w:r>
+        <w:rPr>
+          <w:i/>
+          <w:iCs/>
+          <w:sz w:val="24"/>
+          <w:szCs w:val="24"/>
+        </w:rPr>
+        <w:t>:</w:t>
+      </w:r>
+      <w:r>
+        <w:rPr>
+          <w:sz w:val="24"/>
+          <w:szCs w:val="24"/>
+        </w:rPr>
+        <w:t xml:space="preserve"> se le dice que en primer lugar analice la información, que luego utilice las herramientas con el formato correcto y que finalmente combine los resultados obtenidos para la respuesta final.</w:t>
+      </w:r>
+    </w:p>
+    <w:p>
+      <w:pPr>
+        <w:pStyle w:val="ListParagraph"/>
+        <w:numPr>
+          <w:ilvl w:val="0"/>
+          <w:numId w:val="13"/>
+        </w:numPr>
+        <w:jc w:val="both"/>
+        <w:rPr>
+          <w:sz w:val="24"/>
+          <w:szCs w:val="24"/>
+        </w:rPr>
+      </w:pPr>
+      <w:r>
+        <w:rPr>
+          <w:i/>
+          <w:iCs/>
+          <w:sz w:val="24"/>
+          <w:szCs w:val="24"/>
+        </w:rPr>
+        <w:t>Aclaraciones importantes:</w:t>
+      </w:r>
+      <w:r>
+        <w:rPr>
+          <w:sz w:val="24"/>
+          <w:szCs w:val="24"/>
+        </w:rPr>
+        <w:t xml:space="preserve"> se le exige que siga siempre el formato especificado para cada herramienta, que explore todas las herramientas y que cuando encuentre una respuesta, que asuma que es la correcta.</w:t>
+      </w:r>
+    </w:p>
+    <w:p>
+      <w:pPr>
+        <w:jc w:val="both"/>
+        <w:rPr>
+          <w:sz w:val="24"/>
+          <w:szCs w:val="24"/>
+        </w:rPr>
+      </w:pPr>
+      <w:r>
+        <w:rPr>
+          <w:sz w:val="24"/>
+          <w:szCs w:val="24"/>
+        </w:rPr>
+        <w:t>También se le configura que no guarde historia, para no sesgarse.</w:t>
+      </w:r>
+    </w:p>
+    <w:p>
+      <w:pPr>
+        <w:jc w:val="both"/>
+        <w:rPr>
+          <w:sz w:val="24"/>
+          <w:szCs w:val="24"/>
+        </w:rPr>
+      </w:pPr>
+      <w:r>
+        <w:rPr>
+          <w:sz w:val="24"/>
+          <w:szCs w:val="24"/>
+        </w:rPr>
+        <w:t xml:space="preserve">Configurado el Agente, se le pide al usuario que ingrese una pregunta. Mediante un </w:t>
+      </w:r>
+      <w:r>
+        <w:rPr>
+          <w:i/>
+          <w:iCs/>
+          <w:sz w:val="24"/>
+          <w:szCs w:val="24"/>
+        </w:rPr>
+        <w:t>try-</w:t>
+      </w:r>
+      <w:proofErr w:type="spellStart"/>
+      <w:r>
+        <w:rPr>
+          <w:i/>
+          <w:iCs/>
+          <w:sz w:val="24"/>
+          <w:szCs w:val="24"/>
+        </w:rPr>
+        <w:t>except</w:t>
+      </w:r>
+      <w:proofErr w:type="spellEnd"/>
+      <w:r>
+        <w:rPr>
+          <w:sz w:val="24"/>
+          <w:szCs w:val="24"/>
+        </w:rPr>
+        <w:t xml:space="preserve"> se evalúa si la pregunta está vacía, caso contrario se inicia un chat con el agente entregándole el </w:t>
+      </w:r>
+      <w:proofErr w:type="spellStart"/>
+      <w:r>
+        <w:rPr>
+          <w:sz w:val="24"/>
+          <w:szCs w:val="24"/>
+        </w:rPr>
+        <w:t>prompt</w:t>
+      </w:r>
+      <w:proofErr w:type="spellEnd"/>
+      <w:r>
+        <w:rPr>
+          <w:sz w:val="24"/>
+          <w:szCs w:val="24"/>
+        </w:rPr>
+        <w:t xml:space="preserve"> del usuario.</w:t>
+      </w:r>
+    </w:p>
+    <w:p>
+      <w:pPr>
+        <w:jc w:val="both"/>
+        <w:rPr>
+          <w:sz w:val="24"/>
+          <w:szCs w:val="24"/>
+        </w:rPr>
+      </w:pPr>
+      <w:r>
+        <w:rPr>
+          <w:sz w:val="24"/>
+          <w:szCs w:val="24"/>
+        </w:rPr>
+        <w:t>Finalmente, se imprime en pantalla la cadena de pensamientos del Agente.</w:t>
+      </w:r>
+    </w:p>
+    <w:p>
+      <w:pPr>
+        <w:pStyle w:val="Heading3"/>
+      </w:pPr>
+      <w:bookmarkStart w:id="29" w:name="_Toc185174774"/>
+      <w:r>
+        <w:t xml:space="preserve">Hito </w:t>
+      </w:r>
+      <w:r>
+        <w:t>8</w:t>
+      </w:r>
+      <w:r>
+        <w:t xml:space="preserve">: Programa principal para el </w:t>
+      </w:r>
+      <w:r>
+        <w:t>segundo</w:t>
+      </w:r>
+      <w:r>
+        <w:t xml:space="preserve"> algoritmo (</w:t>
+      </w:r>
+      <w:proofErr w:type="spellStart"/>
+      <w:r>
+        <w:t>Main</w:t>
+      </w:r>
+      <w:proofErr w:type="spellEnd"/>
+      <w:r>
+        <w:t>)</w:t>
+      </w:r>
+      <w:bookmarkEnd w:id="29"/>
+    </w:p>
+    <w:p>
+      <w:pPr>
+        <w:jc w:val="both"/>
+        <w:rPr>
+          <w:sz w:val="24"/>
+          <w:szCs w:val="24"/>
+        </w:rPr>
+      </w:pPr>
+      <w:r>
+        <w:rPr>
+          <w:sz w:val="24"/>
+          <w:szCs w:val="24"/>
+        </w:rPr>
+        <w:t>La sección principal del programa es, en gran medida, idéntica a la del ejercicio anterior, manteniendo todo lo que es la creación de las tres bases de datos</w:t>
+      </w:r>
+      <w:r>
+        <w:rPr>
+          <w:sz w:val="24"/>
+          <w:szCs w:val="24"/>
+        </w:rPr>
+        <w:t xml:space="preserve"> posterior a la verificación de su existencia en el entorno de trabajo</w:t>
+      </w:r>
+      <w:r>
+        <w:rPr>
+          <w:sz w:val="24"/>
+          <w:szCs w:val="24"/>
+        </w:rPr>
+        <w:t>.</w:t>
+      </w:r>
+    </w:p>
+    <w:p>
+      <w:pPr>
+        <w:jc w:val="both"/>
+        <w:rPr>
+          <w:sz w:val="24"/>
+          <w:szCs w:val="24"/>
+        </w:rPr>
+      </w:pPr>
+      <w:r>
+        <w:rPr>
+          <w:sz w:val="24"/>
+          <w:szCs w:val="24"/>
+        </w:rPr>
+        <w:t xml:space="preserve">Cargadas las bases de datos, se le da la bienvenida al usuario al </w:t>
+      </w:r>
+      <w:proofErr w:type="spellStart"/>
+      <w:r>
+        <w:rPr>
+          <w:sz w:val="24"/>
+          <w:szCs w:val="24"/>
+        </w:rPr>
+        <w:t>chatbot</w:t>
+      </w:r>
+      <w:proofErr w:type="spellEnd"/>
+      <w:r>
+        <w:rPr>
+          <w:sz w:val="24"/>
+          <w:szCs w:val="24"/>
+        </w:rPr>
+        <w:t xml:space="preserve"> y se ejecuta la función </w:t>
+      </w:r>
+      <w:proofErr w:type="spellStart"/>
+      <w:r>
+        <w:rPr>
+          <w:i/>
+          <w:iCs/>
+          <w:sz w:val="24"/>
+          <w:szCs w:val="24"/>
+        </w:rPr>
+        <w:t>agent</w:t>
+      </w:r>
+      <w:proofErr w:type="spellEnd"/>
+      <w:r>
+        <w:rPr>
+          <w:sz w:val="24"/>
+          <w:szCs w:val="24"/>
+        </w:rPr>
+        <w:t xml:space="preserve">, comenzando con el proceso de pedido de </w:t>
+      </w:r>
+      <w:proofErr w:type="spellStart"/>
+      <w:r>
+        <w:rPr>
+          <w:sz w:val="24"/>
+          <w:szCs w:val="24"/>
+        </w:rPr>
+        <w:t>prompt</w:t>
+      </w:r>
+      <w:proofErr w:type="spellEnd"/>
+      <w:r>
+        <w:rPr>
+          <w:sz w:val="24"/>
+          <w:szCs w:val="24"/>
+        </w:rPr>
+        <w:t xml:space="preserve"> al usuario y su posterior análisis por el agente.</w:t>
       </w:r>
     </w:p>
     <w:p>
       <w:pPr>
         <w:pStyle w:val="Heading2"/>
       </w:pPr>
+      <w:bookmarkStart w:id="30" w:name="_Toc185174775"/>
       <w:r>
         <w:t>Resultados y conclusiones</w:t>
       </w:r>
+      <w:bookmarkEnd w:id="30"/>
     </w:p>
     <w:p>
       <w:pPr>
@@ -22849,14 +24024,18 @@
       <w:pPr>
         <w:pStyle w:val="Heading2"/>
       </w:pPr>
-      <w:r>
+      <w:bookmarkStart w:id="31" w:name="_Toc185174776"/>
+      <w:r>
+        <w:lastRenderedPageBreak/>
         <w:t>Enlaces a modelos y librerías utilizadas</w:t>
       </w:r>
+      <w:bookmarkEnd w:id="31"/>
     </w:p>
     <w:p>
       <w:pPr>
         <w:pStyle w:val="Heading3"/>
       </w:pPr>
+      <w:bookmarkStart w:id="32" w:name="_Toc185174777"/>
       <w:r>
         <w:t>Enlaces a</w:t>
       </w:r>
@@ -22866,6 +24045,7 @@
       <w:r>
         <w:t>librerías</w:t>
       </w:r>
+      <w:bookmarkEnd w:id="32"/>
     </w:p>
     <w:p>
       <w:pPr>
@@ -23025,12 +24205,14 @@
       <w:pPr>
         <w:pStyle w:val="Heading3"/>
       </w:pPr>
+      <w:bookmarkStart w:id="33" w:name="_Toc185174778"/>
       <w:r>
         <w:t xml:space="preserve">Enlaces a </w:t>
       </w:r>
       <w:r>
         <w:t>modelos</w:t>
       </w:r>
+      <w:bookmarkEnd w:id="33"/>
     </w:p>
     <w:p>
       <w:pPr>
@@ -23097,15 +24279,15 @@
         </w:numPr>
         <w:jc w:val="both"/>
       </w:pPr>
-      <w:bookmarkStart w:id="28" w:name="_Toc185168940"/>
+      <w:bookmarkStart w:id="34" w:name="_Toc185174779"/>
       <w:r>
         <w:lastRenderedPageBreak/>
         <w:t>Conclusiones</w:t>
       </w:r>
-      <w:bookmarkEnd w:id="28"/>
       <w:r>
         <w:t xml:space="preserve"> generales</w:t>
       </w:r>
+      <w:bookmarkEnd w:id="34"/>
     </w:p>
     <w:p>
       <w:pPr>
@@ -24625,9 +25807,9 @@
     </w:lvl>
   </w:abstractNum>
   <w:abstractNum w:abstractNumId="10" w15:restartNumberingAfterBreak="0">
-    <w:nsid w:val="71853949"/>
+    <w:nsid w:val="6436330D"/>
     <w:multiLevelType w:val="hybridMultilevel"/>
-    <w:tmpl w:val="E716EB7C"/>
+    <w:tmpl w:val="7C7C22F8"/>
     <w:lvl w:ilvl="0" w:tplc="04090001">
       <w:start w:val="1"/>
       <w:numFmt w:val="bullet"/>
@@ -24738,6 +25920,119 @@
     </w:lvl>
   </w:abstractNum>
   <w:abstractNum w:abstractNumId="11" w15:restartNumberingAfterBreak="0">
+    <w:nsid w:val="71853949"/>
+    <w:multiLevelType w:val="hybridMultilevel"/>
+    <w:tmpl w:val="E716EB7C"/>
+    <w:lvl w:ilvl="0" w:tplc="04090001">
+      <w:start w:val="1"/>
+      <w:numFmt w:val="bullet"/>
+      <w:lvlText w:val=""/>
+      <w:lvlJc w:val="left"/>
+      <w:pPr>
+        <w:ind w:left="720" w:hanging="360"/>
+      </w:pPr>
+      <w:rPr>
+        <w:rFonts w:ascii="Symbol" w:hAnsi="Symbol" w:hint="default"/>
+      </w:rPr>
+    </w:lvl>
+    <w:lvl w:ilvl="1" w:tplc="04090003" w:tentative="1">
+      <w:start w:val="1"/>
+      <w:numFmt w:val="bullet"/>
+      <w:lvlText w:val="o"/>
+      <w:lvlJc w:val="left"/>
+      <w:pPr>
+        <w:ind w:left="1440" w:hanging="360"/>
+      </w:pPr>
+      <w:rPr>
+        <w:rFonts w:ascii="Courier New" w:hAnsi="Courier New" w:cs="Courier New" w:hint="default"/>
+      </w:rPr>
+    </w:lvl>
+    <w:lvl w:ilvl="2" w:tplc="04090005" w:tentative="1">
+      <w:start w:val="1"/>
+      <w:numFmt w:val="bullet"/>
+      <w:lvlText w:val=""/>
+      <w:lvlJc w:val="left"/>
+      <w:pPr>
+        <w:ind w:left="2160" w:hanging="360"/>
+      </w:pPr>
+      <w:rPr>
+        <w:rFonts w:ascii="Wingdings" w:hAnsi="Wingdings" w:hint="default"/>
+      </w:rPr>
+    </w:lvl>
+    <w:lvl w:ilvl="3" w:tplc="04090001" w:tentative="1">
+      <w:start w:val="1"/>
+      <w:numFmt w:val="bullet"/>
+      <w:lvlText w:val=""/>
+      <w:lvlJc w:val="left"/>
+      <w:pPr>
+        <w:ind w:left="2880" w:hanging="360"/>
+      </w:pPr>
+      <w:rPr>
+        <w:rFonts w:ascii="Symbol" w:hAnsi="Symbol" w:hint="default"/>
+      </w:rPr>
+    </w:lvl>
+    <w:lvl w:ilvl="4" w:tplc="04090003" w:tentative="1">
+      <w:start w:val="1"/>
+      <w:numFmt w:val="bullet"/>
+      <w:lvlText w:val="o"/>
+      <w:lvlJc w:val="left"/>
+      <w:pPr>
+        <w:ind w:left="3600" w:hanging="360"/>
+      </w:pPr>
+      <w:rPr>
+        <w:rFonts w:ascii="Courier New" w:hAnsi="Courier New" w:cs="Courier New" w:hint="default"/>
+      </w:rPr>
+    </w:lvl>
+    <w:lvl w:ilvl="5" w:tplc="04090005" w:tentative="1">
+      <w:start w:val="1"/>
+      <w:numFmt w:val="bullet"/>
+      <w:lvlText w:val=""/>
+      <w:lvlJc w:val="left"/>
+      <w:pPr>
+        <w:ind w:left="4320" w:hanging="360"/>
+      </w:pPr>
+      <w:rPr>
+        <w:rFonts w:ascii="Wingdings" w:hAnsi="Wingdings" w:hint="default"/>
+      </w:rPr>
+    </w:lvl>
+    <w:lvl w:ilvl="6" w:tplc="04090001" w:tentative="1">
+      <w:start w:val="1"/>
+      <w:numFmt w:val="bullet"/>
+      <w:lvlText w:val=""/>
+      <w:lvlJc w:val="left"/>
+      <w:pPr>
+        <w:ind w:left="5040" w:hanging="360"/>
+      </w:pPr>
+      <w:rPr>
+        <w:rFonts w:ascii="Symbol" w:hAnsi="Symbol" w:hint="default"/>
+      </w:rPr>
+    </w:lvl>
+    <w:lvl w:ilvl="7" w:tplc="04090003" w:tentative="1">
+      <w:start w:val="1"/>
+      <w:numFmt w:val="bullet"/>
+      <w:lvlText w:val="o"/>
+      <w:lvlJc w:val="left"/>
+      <w:pPr>
+        <w:ind w:left="5760" w:hanging="360"/>
+      </w:pPr>
+      <w:rPr>
+        <w:rFonts w:ascii="Courier New" w:hAnsi="Courier New" w:cs="Courier New" w:hint="default"/>
+      </w:rPr>
+    </w:lvl>
+    <w:lvl w:ilvl="8" w:tplc="04090005" w:tentative="1">
+      <w:start w:val="1"/>
+      <w:numFmt w:val="bullet"/>
+      <w:lvlText w:val=""/>
+      <w:lvlJc w:val="left"/>
+      <w:pPr>
+        <w:ind w:left="6480" w:hanging="360"/>
+      </w:pPr>
+      <w:rPr>
+        <w:rFonts w:ascii="Wingdings" w:hAnsi="Wingdings" w:hint="default"/>
+      </w:rPr>
+    </w:lvl>
+  </w:abstractNum>
+  <w:abstractNum w:abstractNumId="12" w15:restartNumberingAfterBreak="0">
     <w:nsid w:val="71A632D7"/>
     <w:multiLevelType w:val="hybridMultilevel"/>
     <w:tmpl w:val="615212E0"/>
@@ -24869,7 +26164,7 @@
     <w:abstractNumId w:val="0"/>
   </w:num>
   <w:num w:numId="7">
-    <w:abstractNumId w:val="10"/>
+    <w:abstractNumId w:val="11"/>
   </w:num>
   <w:num w:numId="8">
     <w:abstractNumId w:val="7"/>
@@ -24878,7 +26173,7 @@
     <w:abstractNumId w:val="9"/>
   </w:num>
   <w:num w:numId="10">
-    <w:abstractNumId w:val="11"/>
+    <w:abstractNumId w:val="12"/>
   </w:num>
   <w:num w:numId="11">
     <w:abstractNumId w:val="1"/>
@@ -24886,7 +26181,10 @@
   <w:num w:numId="12">
     <w:abstractNumId w:val="4"/>
   </w:num>
-  <w:numIdMacAtCleanup w:val="12"/>
+  <w:num w:numId="13">
+    <w:abstractNumId w:val="10"/>
+  </w:num>
+  <w:numIdMacAtCleanup w:val="13"/>
 </w:numbering>
 </file>
 

</xml_diff>

<commit_message>
Actualización del informe y refinado de código
</commit_message>
<xml_diff>
--- a/TP N°2 - Asad/PLN_TP2_Asad.docx
+++ b/TP N°2 - Asad/PLN_TP2_Asad.docx
@@ -665,7 +665,7 @@
           <w:r>
             <w:fldChar w:fldCharType="separate"/>
           </w:r>
-          <w:hyperlink w:anchor="_Toc185174745" w:history="1">
+          <w:hyperlink w:anchor="_Toc185183232" w:history="1">
             <w:r>
               <w:rPr>
                 <w:rStyle w:val="Hyperlink"/>
@@ -712,7 +712,7 @@
                 <w:noProof/>
                 <w:webHidden/>
               </w:rPr>
-              <w:instrText xml:space="preserve"> PAGEREF _Toc185174745 \h </w:instrText>
+              <w:instrText xml:space="preserve"> PAGEREF _Toc185183232 \h </w:instrText>
             </w:r>
             <w:r>
               <w:rPr>
@@ -761,7 +761,7 @@
               <w:lang w:val="en-US"/>
             </w:rPr>
           </w:pPr>
-          <w:hyperlink w:anchor="_Toc185174746" w:history="1">
+          <w:hyperlink w:anchor="_Toc185183233" w:history="1">
             <w:r>
               <w:rPr>
                 <w:rStyle w:val="Hyperlink"/>
@@ -808,7 +808,7 @@
                 <w:noProof/>
                 <w:webHidden/>
               </w:rPr>
-              <w:instrText xml:space="preserve"> PAGEREF _Toc185174746 \h </w:instrText>
+              <w:instrText xml:space="preserve"> PAGEREF _Toc185183233 \h </w:instrText>
             </w:r>
             <w:r>
               <w:rPr>
@@ -857,7 +857,7 @@
               <w:lang w:val="en-US"/>
             </w:rPr>
           </w:pPr>
-          <w:hyperlink w:anchor="_Toc185174747" w:history="1">
+          <w:hyperlink w:anchor="_Toc185183234" w:history="1">
             <w:r>
               <w:rPr>
                 <w:rStyle w:val="Hyperlink"/>
@@ -904,7 +904,7 @@
                 <w:noProof/>
                 <w:webHidden/>
               </w:rPr>
-              <w:instrText xml:space="preserve"> PAGEREF _Toc185174747 \h </w:instrText>
+              <w:instrText xml:space="preserve"> PAGEREF _Toc185183234 \h </w:instrText>
             </w:r>
             <w:r>
               <w:rPr>
@@ -947,7 +947,7 @@
               <w:lang w:val="en-US"/>
             </w:rPr>
           </w:pPr>
-          <w:hyperlink w:anchor="_Toc185174748" w:history="1">
+          <w:hyperlink w:anchor="_Toc185183235" w:history="1">
             <w:r>
               <w:rPr>
                 <w:rStyle w:val="Hyperlink"/>
@@ -988,7 +988,7 @@
                 <w:noProof/>
                 <w:webHidden/>
               </w:rPr>
-              <w:instrText xml:space="preserve"> PAGEREF _Toc185174748 \h </w:instrText>
+              <w:instrText xml:space="preserve"> PAGEREF _Toc185183235 \h </w:instrText>
             </w:r>
             <w:r>
               <w:rPr>
@@ -1031,7 +1031,7 @@
               <w:lang w:val="en-US"/>
             </w:rPr>
           </w:pPr>
-          <w:hyperlink w:anchor="_Toc185174749" w:history="1">
+          <w:hyperlink w:anchor="_Toc185183236" w:history="1">
             <w:r>
               <w:rPr>
                 <w:rStyle w:val="Hyperlink"/>
@@ -1072,7 +1072,7 @@
                 <w:noProof/>
                 <w:webHidden/>
               </w:rPr>
-              <w:instrText xml:space="preserve"> PAGEREF _Toc185174749 \h </w:instrText>
+              <w:instrText xml:space="preserve"> PAGEREF _Toc185183236 \h </w:instrText>
             </w:r>
             <w:r>
               <w:rPr>
@@ -1115,7 +1115,7 @@
               <w:lang w:val="en-US"/>
             </w:rPr>
           </w:pPr>
-          <w:hyperlink w:anchor="_Toc185174750" w:history="1">
+          <w:hyperlink w:anchor="_Toc185183237" w:history="1">
             <w:r>
               <w:rPr>
                 <w:rStyle w:val="Hyperlink"/>
@@ -1156,7 +1156,7 @@
                 <w:noProof/>
                 <w:webHidden/>
               </w:rPr>
-              <w:instrText xml:space="preserve"> PAGEREF _Toc185174750 \h </w:instrText>
+              <w:instrText xml:space="preserve"> PAGEREF _Toc185183237 \h </w:instrText>
             </w:r>
             <w:r>
               <w:rPr>
@@ -1199,7 +1199,7 @@
               <w:lang w:val="en-US"/>
             </w:rPr>
           </w:pPr>
-          <w:hyperlink w:anchor="_Toc185174751" w:history="1">
+          <w:hyperlink w:anchor="_Toc185183238" w:history="1">
             <w:r>
               <w:rPr>
                 <w:rStyle w:val="Hyperlink"/>
@@ -1240,7 +1240,7 @@
                 <w:noProof/>
                 <w:webHidden/>
               </w:rPr>
-              <w:instrText xml:space="preserve"> PAGEREF _Toc185174751 \h </w:instrText>
+              <w:instrText xml:space="preserve"> PAGEREF _Toc185183238 \h </w:instrText>
             </w:r>
             <w:r>
               <w:rPr>
@@ -1283,7 +1283,7 @@
               <w:lang w:val="en-US"/>
             </w:rPr>
           </w:pPr>
-          <w:hyperlink w:anchor="_Toc185174752" w:history="1">
+          <w:hyperlink w:anchor="_Toc185183239" w:history="1">
             <w:r>
               <w:rPr>
                 <w:rStyle w:val="Hyperlink"/>
@@ -1324,7 +1324,7 @@
                 <w:noProof/>
                 <w:webHidden/>
               </w:rPr>
-              <w:instrText xml:space="preserve"> PAGEREF _Toc185174752 \h </w:instrText>
+              <w:instrText xml:space="preserve"> PAGEREF _Toc185183239 \h </w:instrText>
             </w:r>
             <w:r>
               <w:rPr>
@@ -1367,7 +1367,7 @@
               <w:lang w:val="en-US"/>
             </w:rPr>
           </w:pPr>
-          <w:hyperlink w:anchor="_Toc185174753" w:history="1">
+          <w:hyperlink w:anchor="_Toc185183240" w:history="1">
             <w:r>
               <w:rPr>
                 <w:rStyle w:val="Hyperlink"/>
@@ -1408,7 +1408,7 @@
                 <w:noProof/>
                 <w:webHidden/>
               </w:rPr>
-              <w:instrText xml:space="preserve"> PAGEREF _Toc185174753 \h </w:instrText>
+              <w:instrText xml:space="preserve"> PAGEREF _Toc185183240 \h </w:instrText>
             </w:r>
             <w:r>
               <w:rPr>
@@ -1451,7 +1451,7 @@
               <w:lang w:val="en-US"/>
             </w:rPr>
           </w:pPr>
-          <w:hyperlink w:anchor="_Toc185174754" w:history="1">
+          <w:hyperlink w:anchor="_Toc185183241" w:history="1">
             <w:r>
               <w:rPr>
                 <w:rStyle w:val="Hyperlink"/>
@@ -1492,7 +1492,7 @@
                 <w:noProof/>
                 <w:webHidden/>
               </w:rPr>
-              <w:instrText xml:space="preserve"> PAGEREF _Toc185174754 \h </w:instrText>
+              <w:instrText xml:space="preserve"> PAGEREF _Toc185183241 \h </w:instrText>
             </w:r>
             <w:r>
               <w:rPr>
@@ -1535,7 +1535,7 @@
               <w:lang w:val="en-US"/>
             </w:rPr>
           </w:pPr>
-          <w:hyperlink w:anchor="_Toc185174755" w:history="1">
+          <w:hyperlink w:anchor="_Toc185183242" w:history="1">
             <w:r>
               <w:rPr>
                 <w:rStyle w:val="Hyperlink"/>
@@ -1576,7 +1576,7 @@
                 <w:noProof/>
                 <w:webHidden/>
               </w:rPr>
-              <w:instrText xml:space="preserve"> PAGEREF _Toc185174755 \h </w:instrText>
+              <w:instrText xml:space="preserve"> PAGEREF _Toc185183242 \h </w:instrText>
             </w:r>
             <w:r>
               <w:rPr>
@@ -1619,7 +1619,7 @@
               <w:lang w:val="en-US"/>
             </w:rPr>
           </w:pPr>
-          <w:hyperlink w:anchor="_Toc185174756" w:history="1">
+          <w:hyperlink w:anchor="_Toc185183243" w:history="1">
             <w:r>
               <w:rPr>
                 <w:rStyle w:val="Hyperlink"/>
@@ -1660,7 +1660,7 @@
                 <w:noProof/>
                 <w:webHidden/>
               </w:rPr>
-              <w:instrText xml:space="preserve"> PAGEREF _Toc185174756 \h </w:instrText>
+              <w:instrText xml:space="preserve"> PAGEREF _Toc185183243 \h </w:instrText>
             </w:r>
             <w:r>
               <w:rPr>
@@ -1709,7 +1709,7 @@
               <w:lang w:val="en-US"/>
             </w:rPr>
           </w:pPr>
-          <w:hyperlink w:anchor="_Toc185174757" w:history="1">
+          <w:hyperlink w:anchor="_Toc185183244" w:history="1">
             <w:r>
               <w:rPr>
                 <w:rStyle w:val="Hyperlink"/>
@@ -1756,7 +1756,7 @@
                 <w:noProof/>
                 <w:webHidden/>
               </w:rPr>
-              <w:instrText xml:space="preserve"> PAGEREF _Toc185174757 \h </w:instrText>
+              <w:instrText xml:space="preserve"> PAGEREF _Toc185183244 \h </w:instrText>
             </w:r>
             <w:r>
               <w:rPr>
@@ -1799,7 +1799,7 @@
               <w:lang w:val="en-US"/>
             </w:rPr>
           </w:pPr>
-          <w:hyperlink w:anchor="_Toc185174758" w:history="1">
+          <w:hyperlink w:anchor="_Toc185183245" w:history="1">
             <w:r>
               <w:rPr>
                 <w:rStyle w:val="Hyperlink"/>
@@ -1840,7 +1840,7 @@
                 <w:noProof/>
                 <w:webHidden/>
               </w:rPr>
-              <w:instrText xml:space="preserve"> PAGEREF _Toc185174758 \h </w:instrText>
+              <w:instrText xml:space="preserve"> PAGEREF _Toc185183245 \h </w:instrText>
             </w:r>
             <w:r>
               <w:rPr>
@@ -1883,7 +1883,7 @@
               <w:lang w:val="en-US"/>
             </w:rPr>
           </w:pPr>
-          <w:hyperlink w:anchor="_Toc185174759" w:history="1">
+          <w:hyperlink w:anchor="_Toc185183246" w:history="1">
             <w:r>
               <w:rPr>
                 <w:rStyle w:val="Hyperlink"/>
@@ -1924,7 +1924,7 @@
                 <w:noProof/>
                 <w:webHidden/>
               </w:rPr>
-              <w:instrText xml:space="preserve"> PAGEREF _Toc185174759 \h </w:instrText>
+              <w:instrText xml:space="preserve"> PAGEREF _Toc185183246 \h </w:instrText>
             </w:r>
             <w:r>
               <w:rPr>
@@ -1967,7 +1967,7 @@
               <w:lang w:val="en-US"/>
             </w:rPr>
           </w:pPr>
-          <w:hyperlink w:anchor="_Toc185174760" w:history="1">
+          <w:hyperlink w:anchor="_Toc185183247" w:history="1">
             <w:r>
               <w:rPr>
                 <w:rStyle w:val="Hyperlink"/>
@@ -2008,7 +2008,7 @@
                 <w:noProof/>
                 <w:webHidden/>
               </w:rPr>
-              <w:instrText xml:space="preserve"> PAGEREF _Toc185174760 \h </w:instrText>
+              <w:instrText xml:space="preserve"> PAGEREF _Toc185183247 \h </w:instrText>
             </w:r>
             <w:r>
               <w:rPr>
@@ -2051,7 +2051,7 @@
               <w:lang w:val="en-US"/>
             </w:rPr>
           </w:pPr>
-          <w:hyperlink w:anchor="_Toc185174761" w:history="1">
+          <w:hyperlink w:anchor="_Toc185183248" w:history="1">
             <w:r>
               <w:rPr>
                 <w:rStyle w:val="Hyperlink"/>
@@ -2092,7 +2092,7 @@
                 <w:noProof/>
                 <w:webHidden/>
               </w:rPr>
-              <w:instrText xml:space="preserve"> PAGEREF _Toc185174761 \h </w:instrText>
+              <w:instrText xml:space="preserve"> PAGEREF _Toc185183248 \h </w:instrText>
             </w:r>
             <w:r>
               <w:rPr>
@@ -2135,7 +2135,7 @@
               <w:lang w:val="en-US"/>
             </w:rPr>
           </w:pPr>
-          <w:hyperlink w:anchor="_Toc185174762" w:history="1">
+          <w:hyperlink w:anchor="_Toc185183249" w:history="1">
             <w:r>
               <w:rPr>
                 <w:rStyle w:val="Hyperlink"/>
@@ -2176,7 +2176,7 @@
                 <w:noProof/>
                 <w:webHidden/>
               </w:rPr>
-              <w:instrText xml:space="preserve"> PAGEREF _Toc185174762 \h </w:instrText>
+              <w:instrText xml:space="preserve"> PAGEREF _Toc185183249 \h </w:instrText>
             </w:r>
             <w:r>
               <w:rPr>
@@ -2219,7 +2219,7 @@
               <w:lang w:val="en-US"/>
             </w:rPr>
           </w:pPr>
-          <w:hyperlink w:anchor="_Toc185174763" w:history="1">
+          <w:hyperlink w:anchor="_Toc185183250" w:history="1">
             <w:r>
               <w:rPr>
                 <w:rStyle w:val="Hyperlink"/>
@@ -2260,7 +2260,7 @@
                 <w:noProof/>
                 <w:webHidden/>
               </w:rPr>
-              <w:instrText xml:space="preserve"> PAGEREF _Toc185174763 \h </w:instrText>
+              <w:instrText xml:space="preserve"> PAGEREF _Toc185183250 \h </w:instrText>
             </w:r>
             <w:r>
               <w:rPr>
@@ -2303,7 +2303,7 @@
               <w:lang w:val="en-US"/>
             </w:rPr>
           </w:pPr>
-          <w:hyperlink w:anchor="_Toc185174764" w:history="1">
+          <w:hyperlink w:anchor="_Toc185183251" w:history="1">
             <w:r>
               <w:rPr>
                 <w:rStyle w:val="Hyperlink"/>
@@ -2344,7 +2344,7 @@
                 <w:noProof/>
                 <w:webHidden/>
               </w:rPr>
-              <w:instrText xml:space="preserve"> PAGEREF _Toc185174764 \h </w:instrText>
+              <w:instrText xml:space="preserve"> PAGEREF _Toc185183251 \h </w:instrText>
             </w:r>
             <w:r>
               <w:rPr>
@@ -2387,7 +2387,7 @@
               <w:lang w:val="en-US"/>
             </w:rPr>
           </w:pPr>
-          <w:hyperlink w:anchor="_Toc185174765" w:history="1">
+          <w:hyperlink w:anchor="_Toc185183252" w:history="1">
             <w:r>
               <w:rPr>
                 <w:rStyle w:val="Hyperlink"/>
@@ -2428,7 +2428,7 @@
                 <w:noProof/>
                 <w:webHidden/>
               </w:rPr>
-              <w:instrText xml:space="preserve"> PAGEREF _Toc185174765 \h </w:instrText>
+              <w:instrText xml:space="preserve"> PAGEREF _Toc185183252 \h </w:instrText>
             </w:r>
             <w:r>
               <w:rPr>
@@ -2471,7 +2471,7 @@
               <w:lang w:val="en-US"/>
             </w:rPr>
           </w:pPr>
-          <w:hyperlink w:anchor="_Toc185174766" w:history="1">
+          <w:hyperlink w:anchor="_Toc185183253" w:history="1">
             <w:r>
               <w:rPr>
                 <w:rStyle w:val="Hyperlink"/>
@@ -2512,7 +2512,7 @@
                 <w:noProof/>
                 <w:webHidden/>
               </w:rPr>
-              <w:instrText xml:space="preserve"> PAGEREF _Toc185174766 \h </w:instrText>
+              <w:instrText xml:space="preserve"> PAGEREF _Toc185183253 \h </w:instrText>
             </w:r>
             <w:r>
               <w:rPr>
@@ -2555,7 +2555,7 @@
               <w:lang w:val="en-US"/>
             </w:rPr>
           </w:pPr>
-          <w:hyperlink w:anchor="_Toc185174767" w:history="1">
+          <w:hyperlink w:anchor="_Toc185183254" w:history="1">
             <w:r>
               <w:rPr>
                 <w:rStyle w:val="Hyperlink"/>
@@ -2596,7 +2596,7 @@
                 <w:noProof/>
                 <w:webHidden/>
               </w:rPr>
-              <w:instrText xml:space="preserve"> PAGEREF _Toc185174767 \h </w:instrText>
+              <w:instrText xml:space="preserve"> PAGEREF _Toc185183254 \h </w:instrText>
             </w:r>
             <w:r>
               <w:rPr>
@@ -2639,7 +2639,7 @@
               <w:lang w:val="en-US"/>
             </w:rPr>
           </w:pPr>
-          <w:hyperlink w:anchor="_Toc185174768" w:history="1">
+          <w:hyperlink w:anchor="_Toc185183255" w:history="1">
             <w:r>
               <w:rPr>
                 <w:rStyle w:val="Hyperlink"/>
@@ -2680,7 +2680,7 @@
                 <w:noProof/>
                 <w:webHidden/>
               </w:rPr>
-              <w:instrText xml:space="preserve"> PAGEREF _Toc185174768 \h </w:instrText>
+              <w:instrText xml:space="preserve"> PAGEREF _Toc185183255 \h </w:instrText>
             </w:r>
             <w:r>
               <w:rPr>
@@ -2723,7 +2723,7 @@
               <w:lang w:val="en-US"/>
             </w:rPr>
           </w:pPr>
-          <w:hyperlink w:anchor="_Toc185174769" w:history="1">
+          <w:hyperlink w:anchor="_Toc185183256" w:history="1">
             <w:r>
               <w:rPr>
                 <w:rStyle w:val="Hyperlink"/>
@@ -2764,7 +2764,7 @@
                 <w:noProof/>
                 <w:webHidden/>
               </w:rPr>
-              <w:instrText xml:space="preserve"> PAGEREF _Toc185174769 \h </w:instrText>
+              <w:instrText xml:space="preserve"> PAGEREF _Toc185183256 \h </w:instrText>
             </w:r>
             <w:r>
               <w:rPr>
@@ -2813,7 +2813,7 @@
               <w:lang w:val="en-US"/>
             </w:rPr>
           </w:pPr>
-          <w:hyperlink w:anchor="_Toc185174770" w:history="1">
+          <w:hyperlink w:anchor="_Toc185183257" w:history="1">
             <w:r>
               <w:rPr>
                 <w:rStyle w:val="Hyperlink"/>
@@ -2860,7 +2860,7 @@
                 <w:noProof/>
                 <w:webHidden/>
               </w:rPr>
-              <w:instrText xml:space="preserve"> PAGEREF _Toc185174770 \h </w:instrText>
+              <w:instrText xml:space="preserve"> PAGEREF _Toc185183257 \h </w:instrText>
             </w:r>
             <w:r>
               <w:rPr>
@@ -2903,7 +2903,7 @@
               <w:lang w:val="en-US"/>
             </w:rPr>
           </w:pPr>
-          <w:hyperlink w:anchor="_Toc185174771" w:history="1">
+          <w:hyperlink w:anchor="_Toc185183258" w:history="1">
             <w:r>
               <w:rPr>
                 <w:rStyle w:val="Hyperlink"/>
@@ -2944,7 +2944,7 @@
                 <w:noProof/>
                 <w:webHidden/>
               </w:rPr>
-              <w:instrText xml:space="preserve"> PAGEREF _Toc185174771 \h </w:instrText>
+              <w:instrText xml:space="preserve"> PAGEREF _Toc185183258 \h </w:instrText>
             </w:r>
             <w:r>
               <w:rPr>
@@ -2987,7 +2987,7 @@
               <w:lang w:val="en-US"/>
             </w:rPr>
           </w:pPr>
-          <w:hyperlink w:anchor="_Toc185174772" w:history="1">
+          <w:hyperlink w:anchor="_Toc185183259" w:history="1">
             <w:r>
               <w:rPr>
                 <w:rStyle w:val="Hyperlink"/>
@@ -3028,7 +3028,7 @@
                 <w:noProof/>
                 <w:webHidden/>
               </w:rPr>
-              <w:instrText xml:space="preserve"> PAGEREF _Toc185174772 \h </w:instrText>
+              <w:instrText xml:space="preserve"> PAGEREF _Toc185183259 \h </w:instrText>
             </w:r>
             <w:r>
               <w:rPr>
@@ -3071,7 +3071,7 @@
               <w:lang w:val="en-US"/>
             </w:rPr>
           </w:pPr>
-          <w:hyperlink w:anchor="_Toc185174773" w:history="1">
+          <w:hyperlink w:anchor="_Toc185183260" w:history="1">
             <w:r>
               <w:rPr>
                 <w:rStyle w:val="Hyperlink"/>
@@ -3112,7 +3112,7 @@
                 <w:noProof/>
                 <w:webHidden/>
               </w:rPr>
-              <w:instrText xml:space="preserve"> PAGEREF _Toc185174773 \h </w:instrText>
+              <w:instrText xml:space="preserve"> PAGEREF _Toc185183260 \h </w:instrText>
             </w:r>
             <w:r>
               <w:rPr>
@@ -3155,7 +3155,7 @@
               <w:lang w:val="en-US"/>
             </w:rPr>
           </w:pPr>
-          <w:hyperlink w:anchor="_Toc185174774" w:history="1">
+          <w:hyperlink w:anchor="_Toc185183261" w:history="1">
             <w:r>
               <w:rPr>
                 <w:rStyle w:val="Hyperlink"/>
@@ -3196,7 +3196,7 @@
                 <w:noProof/>
                 <w:webHidden/>
               </w:rPr>
-              <w:instrText xml:space="preserve"> PAGEREF _Toc185174774 \h </w:instrText>
+              <w:instrText xml:space="preserve"> PAGEREF _Toc185183261 \h </w:instrText>
             </w:r>
             <w:r>
               <w:rPr>
@@ -3239,7 +3239,7 @@
               <w:lang w:val="en-US"/>
             </w:rPr>
           </w:pPr>
-          <w:hyperlink w:anchor="_Toc185174775" w:history="1">
+          <w:hyperlink w:anchor="_Toc185183262" w:history="1">
             <w:r>
               <w:rPr>
                 <w:rStyle w:val="Hyperlink"/>
@@ -3280,7 +3280,7 @@
                 <w:noProof/>
                 <w:webHidden/>
               </w:rPr>
-              <w:instrText xml:space="preserve"> PAGEREF _Toc185174775 \h </w:instrText>
+              <w:instrText xml:space="preserve"> PAGEREF _Toc185183262 \h </w:instrText>
             </w:r>
             <w:r>
               <w:rPr>
@@ -3301,6 +3301,258 @@
                 <w:webHidden/>
               </w:rPr>
               <w:t>27</w:t>
+            </w:r>
+            <w:r>
+              <w:rPr>
+                <w:noProof/>
+                <w:webHidden/>
+              </w:rPr>
+              <w:fldChar w:fldCharType="end"/>
+            </w:r>
+          </w:hyperlink>
+        </w:p>
+        <w:p>
+          <w:pPr>
+            <w:pStyle w:val="TOC3"/>
+            <w:tabs>
+              <w:tab w:val="left" w:pos="1320"/>
+              <w:tab w:val="right" w:pos="8828"/>
+            </w:tabs>
+            <w:rPr>
+              <w:noProof/>
+              <w:lang w:val="en-US"/>
+            </w:rPr>
+          </w:pPr>
+          <w:hyperlink w:anchor="_Toc185183263" w:history="1">
+            <w:r>
+              <w:rPr>
+                <w:rStyle w:val="Hyperlink"/>
+                <w:noProof/>
+              </w:rPr>
+              <w:t>5.3.1</w:t>
+            </w:r>
+            <w:r>
+              <w:rPr>
+                <w:noProof/>
+                <w:lang w:val="en-US"/>
+              </w:rPr>
+              <w:tab/>
+            </w:r>
+            <w:r>
+              <w:rPr>
+                <w:rStyle w:val="Hyperlink"/>
+                <w:noProof/>
+              </w:rPr>
+              <w:t>Uso de múltiples herramientas</w:t>
+            </w:r>
+            <w:r>
+              <w:rPr>
+                <w:noProof/>
+                <w:webHidden/>
+              </w:rPr>
+              <w:tab/>
+            </w:r>
+            <w:r>
+              <w:rPr>
+                <w:noProof/>
+                <w:webHidden/>
+              </w:rPr>
+              <w:fldChar w:fldCharType="begin"/>
+            </w:r>
+            <w:r>
+              <w:rPr>
+                <w:noProof/>
+                <w:webHidden/>
+              </w:rPr>
+              <w:instrText xml:space="preserve"> PAGEREF _Toc185183263 \h </w:instrText>
+            </w:r>
+            <w:r>
+              <w:rPr>
+                <w:noProof/>
+                <w:webHidden/>
+              </w:rPr>
+            </w:r>
+            <w:r>
+              <w:rPr>
+                <w:noProof/>
+                <w:webHidden/>
+              </w:rPr>
+              <w:fldChar w:fldCharType="separate"/>
+            </w:r>
+            <w:r>
+              <w:rPr>
+                <w:noProof/>
+                <w:webHidden/>
+              </w:rPr>
+              <w:t>28</w:t>
+            </w:r>
+            <w:r>
+              <w:rPr>
+                <w:noProof/>
+                <w:webHidden/>
+              </w:rPr>
+              <w:fldChar w:fldCharType="end"/>
+            </w:r>
+          </w:hyperlink>
+        </w:p>
+        <w:p>
+          <w:pPr>
+            <w:pStyle w:val="TOC3"/>
+            <w:tabs>
+              <w:tab w:val="left" w:pos="1320"/>
+              <w:tab w:val="right" w:pos="8828"/>
+            </w:tabs>
+            <w:rPr>
+              <w:noProof/>
+              <w:lang w:val="en-US"/>
+            </w:rPr>
+          </w:pPr>
+          <w:hyperlink w:anchor="_Toc185183264" w:history="1">
+            <w:r>
+              <w:rPr>
+                <w:rStyle w:val="Hyperlink"/>
+                <w:noProof/>
+              </w:rPr>
+              <w:t>5.3.2</w:t>
+            </w:r>
+            <w:r>
+              <w:rPr>
+                <w:noProof/>
+                <w:lang w:val="en-US"/>
+              </w:rPr>
+              <w:tab/>
+            </w:r>
+            <w:r>
+              <w:rPr>
+                <w:rStyle w:val="Hyperlink"/>
+                <w:noProof/>
+              </w:rPr>
+              <w:t>Situaciones de falla</w:t>
+            </w:r>
+            <w:r>
+              <w:rPr>
+                <w:noProof/>
+                <w:webHidden/>
+              </w:rPr>
+              <w:tab/>
+            </w:r>
+            <w:r>
+              <w:rPr>
+                <w:noProof/>
+                <w:webHidden/>
+              </w:rPr>
+              <w:fldChar w:fldCharType="begin"/>
+            </w:r>
+            <w:r>
+              <w:rPr>
+                <w:noProof/>
+                <w:webHidden/>
+              </w:rPr>
+              <w:instrText xml:space="preserve"> PAGEREF _Toc185183264 \h </w:instrText>
+            </w:r>
+            <w:r>
+              <w:rPr>
+                <w:noProof/>
+                <w:webHidden/>
+              </w:rPr>
+            </w:r>
+            <w:r>
+              <w:rPr>
+                <w:noProof/>
+                <w:webHidden/>
+              </w:rPr>
+              <w:fldChar w:fldCharType="separate"/>
+            </w:r>
+            <w:r>
+              <w:rPr>
+                <w:noProof/>
+                <w:webHidden/>
+              </w:rPr>
+              <w:t>30</w:t>
+            </w:r>
+            <w:r>
+              <w:rPr>
+                <w:noProof/>
+                <w:webHidden/>
+              </w:rPr>
+              <w:fldChar w:fldCharType="end"/>
+            </w:r>
+          </w:hyperlink>
+        </w:p>
+        <w:p>
+          <w:pPr>
+            <w:pStyle w:val="TOC3"/>
+            <w:tabs>
+              <w:tab w:val="left" w:pos="1320"/>
+              <w:tab w:val="right" w:pos="8828"/>
+            </w:tabs>
+            <w:rPr>
+              <w:noProof/>
+              <w:lang w:val="en-US"/>
+            </w:rPr>
+          </w:pPr>
+          <w:hyperlink w:anchor="_Toc185183265" w:history="1">
+            <w:r>
+              <w:rPr>
+                <w:rStyle w:val="Hyperlink"/>
+                <w:noProof/>
+              </w:rPr>
+              <w:t>5.3.3</w:t>
+            </w:r>
+            <w:r>
+              <w:rPr>
+                <w:noProof/>
+                <w:lang w:val="en-US"/>
+              </w:rPr>
+              <w:tab/>
+            </w:r>
+            <w:r>
+              <w:rPr>
+                <w:rStyle w:val="Hyperlink"/>
+                <w:noProof/>
+              </w:rPr>
+              <w:t>Ideas finales</w:t>
+            </w:r>
+            <w:r>
+              <w:rPr>
+                <w:noProof/>
+                <w:webHidden/>
+              </w:rPr>
+              <w:tab/>
+            </w:r>
+            <w:r>
+              <w:rPr>
+                <w:noProof/>
+                <w:webHidden/>
+              </w:rPr>
+              <w:fldChar w:fldCharType="begin"/>
+            </w:r>
+            <w:r>
+              <w:rPr>
+                <w:noProof/>
+                <w:webHidden/>
+              </w:rPr>
+              <w:instrText xml:space="preserve"> PAGEREF _Toc185183265 \h </w:instrText>
+            </w:r>
+            <w:r>
+              <w:rPr>
+                <w:noProof/>
+                <w:webHidden/>
+              </w:rPr>
+            </w:r>
+            <w:r>
+              <w:rPr>
+                <w:noProof/>
+                <w:webHidden/>
+              </w:rPr>
+              <w:fldChar w:fldCharType="separate"/>
+            </w:r>
+            <w:r>
+              <w:rPr>
+                <w:noProof/>
+                <w:webHidden/>
+              </w:rPr>
+              <w:t>32</w:t>
             </w:r>
             <w:r>
               <w:rPr>
@@ -3323,7 +3575,7 @@
               <w:lang w:val="en-US"/>
             </w:rPr>
           </w:pPr>
-          <w:hyperlink w:anchor="_Toc185174776" w:history="1">
+          <w:hyperlink w:anchor="_Toc185183266" w:history="1">
             <w:r>
               <w:rPr>
                 <w:rStyle w:val="Hyperlink"/>
@@ -3364,7 +3616,7 @@
                 <w:noProof/>
                 <w:webHidden/>
               </w:rPr>
-              <w:instrText xml:space="preserve"> PAGEREF _Toc185174776 \h </w:instrText>
+              <w:instrText xml:space="preserve"> PAGEREF _Toc185183266 \h </w:instrText>
             </w:r>
             <w:r>
               <w:rPr>
@@ -3384,7 +3636,7 @@
                 <w:noProof/>
                 <w:webHidden/>
               </w:rPr>
-              <w:t>28</w:t>
+              <w:t>33</w:t>
             </w:r>
             <w:r>
               <w:rPr>
@@ -3407,7 +3659,7 @@
               <w:lang w:val="en-US"/>
             </w:rPr>
           </w:pPr>
-          <w:hyperlink w:anchor="_Toc185174777" w:history="1">
+          <w:hyperlink w:anchor="_Toc185183267" w:history="1">
             <w:r>
               <w:rPr>
                 <w:rStyle w:val="Hyperlink"/>
@@ -3448,7 +3700,7 @@
                 <w:noProof/>
                 <w:webHidden/>
               </w:rPr>
-              <w:instrText xml:space="preserve"> PAGEREF _Toc185174777 \h </w:instrText>
+              <w:instrText xml:space="preserve"> PAGEREF _Toc185183267 \h </w:instrText>
             </w:r>
             <w:r>
               <w:rPr>
@@ -3468,7 +3720,7 @@
                 <w:noProof/>
                 <w:webHidden/>
               </w:rPr>
-              <w:t>28</w:t>
+              <w:t>33</w:t>
             </w:r>
             <w:r>
               <w:rPr>
@@ -3491,7 +3743,7 @@
               <w:lang w:val="en-US"/>
             </w:rPr>
           </w:pPr>
-          <w:hyperlink w:anchor="_Toc185174778" w:history="1">
+          <w:hyperlink w:anchor="_Toc185183268" w:history="1">
             <w:r>
               <w:rPr>
                 <w:rStyle w:val="Hyperlink"/>
@@ -3532,7 +3784,7 @@
                 <w:noProof/>
                 <w:webHidden/>
               </w:rPr>
-              <w:instrText xml:space="preserve"> PAGEREF _Toc185174778 \h </w:instrText>
+              <w:instrText xml:space="preserve"> PAGEREF _Toc185183268 \h </w:instrText>
             </w:r>
             <w:r>
               <w:rPr>
@@ -3552,103 +3804,7 @@
                 <w:noProof/>
                 <w:webHidden/>
               </w:rPr>
-              <w:t>28</w:t>
-            </w:r>
-            <w:r>
-              <w:rPr>
-                <w:noProof/>
-                <w:webHidden/>
-              </w:rPr>
-              <w:fldChar w:fldCharType="end"/>
-            </w:r>
-          </w:hyperlink>
-        </w:p>
-        <w:p>
-          <w:pPr>
-            <w:pStyle w:val="TOC1"/>
-            <w:tabs>
-              <w:tab w:val="left" w:pos="440"/>
-              <w:tab w:val="right" w:pos="8828"/>
-            </w:tabs>
-            <w:rPr>
-              <w:rFonts w:cstheme="minorBidi"/>
-              <w:b w:val="0"/>
-              <w:bCs w:val="0"/>
-              <w:caps w:val="0"/>
-              <w:noProof/>
-              <w:sz w:val="22"/>
-              <w:szCs w:val="22"/>
-              <w:lang w:val="en-US"/>
-            </w:rPr>
-          </w:pPr>
-          <w:hyperlink w:anchor="_Toc185174779" w:history="1">
-            <w:r>
-              <w:rPr>
-                <w:rStyle w:val="Hyperlink"/>
-                <w:noProof/>
-              </w:rPr>
-              <w:t>6.</w:t>
-            </w:r>
-            <w:r>
-              <w:rPr>
-                <w:rFonts w:cstheme="minorBidi"/>
-                <w:b w:val="0"/>
-                <w:bCs w:val="0"/>
-                <w:caps w:val="0"/>
-                <w:noProof/>
-                <w:sz w:val="22"/>
-                <w:szCs w:val="22"/>
-                <w:lang w:val="en-US"/>
-              </w:rPr>
-              <w:tab/>
-            </w:r>
-            <w:r>
-              <w:rPr>
-                <w:rStyle w:val="Hyperlink"/>
-                <w:noProof/>
-              </w:rPr>
-              <w:t>Conclusiones generales</w:t>
-            </w:r>
-            <w:r>
-              <w:rPr>
-                <w:noProof/>
-                <w:webHidden/>
-              </w:rPr>
-              <w:tab/>
-            </w:r>
-            <w:r>
-              <w:rPr>
-                <w:noProof/>
-                <w:webHidden/>
-              </w:rPr>
-              <w:fldChar w:fldCharType="begin"/>
-            </w:r>
-            <w:r>
-              <w:rPr>
-                <w:noProof/>
-                <w:webHidden/>
-              </w:rPr>
-              <w:instrText xml:space="preserve"> PAGEREF _Toc185174779 \h </w:instrText>
-            </w:r>
-            <w:r>
-              <w:rPr>
-                <w:noProof/>
-                <w:webHidden/>
-              </w:rPr>
-            </w:r>
-            <w:r>
-              <w:rPr>
-                <w:noProof/>
-                <w:webHidden/>
-              </w:rPr>
-              <w:fldChar w:fldCharType="separate"/>
-            </w:r>
-            <w:r>
-              <w:rPr>
-                <w:noProof/>
-                <w:webHidden/>
-              </w:rPr>
-              <w:t>29</w:t>
+              <w:t>33</w:t>
             </w:r>
             <w:r>
               <w:rPr>
@@ -3701,7 +3857,7 @@
         </w:numPr>
         <w:jc w:val="both"/>
       </w:pPr>
-      <w:bookmarkStart w:id="0" w:name="_Toc185174745"/>
+      <w:bookmarkStart w:id="0" w:name="_Toc185183232"/>
       <w:r>
         <w:lastRenderedPageBreak/>
         <w:t>Resumen</w:t>
@@ -3895,7 +4051,7 @@
         </w:numPr>
         <w:jc w:val="both"/>
       </w:pPr>
-      <w:bookmarkStart w:id="1" w:name="_Toc185174746"/>
+      <w:bookmarkStart w:id="1" w:name="_Toc185183233"/>
       <w:r>
         <w:lastRenderedPageBreak/>
         <w:t>Introducción</w:t>
@@ -4093,7 +4249,7 @@
         </w:numPr>
         <w:jc w:val="both"/>
       </w:pPr>
-      <w:bookmarkStart w:id="2" w:name="_Toc185174747"/>
+      <w:bookmarkStart w:id="2" w:name="_Toc185183234"/>
       <w:r>
         <w:lastRenderedPageBreak/>
         <w:t>Metodología</w:t>
@@ -4185,7 +4341,7 @@
       <w:pPr>
         <w:pStyle w:val="Heading2"/>
       </w:pPr>
-      <w:bookmarkStart w:id="3" w:name="_Toc185174748"/>
+      <w:bookmarkStart w:id="3" w:name="_Toc185183235"/>
       <w:r>
         <w:t>Entorno de trabajo</w:t>
       </w:r>
@@ -5815,7 +5971,7 @@
       <w:pPr>
         <w:pStyle w:val="Heading2"/>
       </w:pPr>
-      <w:bookmarkStart w:id="4" w:name="_Toc185174749"/>
+      <w:bookmarkStart w:id="4" w:name="_Toc185183236"/>
       <w:r>
         <w:t>Fuentes de datos</w:t>
       </w:r>
@@ -8271,7 +8427,7 @@
       <w:pPr>
         <w:pStyle w:val="Heading2"/>
       </w:pPr>
-      <w:bookmarkStart w:id="5" w:name="_Toc185174750"/>
+      <w:bookmarkStart w:id="5" w:name="_Toc185183237"/>
       <w:r>
         <w:t>Métodos y técnicas</w:t>
       </w:r>
@@ -8300,7 +8456,7 @@
       <w:pPr>
         <w:pStyle w:val="Heading3"/>
       </w:pPr>
-      <w:bookmarkStart w:id="6" w:name="_Toc185174751"/>
+      <w:bookmarkStart w:id="6" w:name="_Toc185183238"/>
       <w:r>
         <w:t>Web-</w:t>
       </w:r>
@@ -8502,7 +8658,7 @@
       <w:pPr>
         <w:pStyle w:val="Heading3"/>
       </w:pPr>
-      <w:bookmarkStart w:id="7" w:name="_Toc185174752"/>
+      <w:bookmarkStart w:id="7" w:name="_Toc185183239"/>
       <w:proofErr w:type="spellStart"/>
       <w:r>
         <w:t>Embedding</w:t>
@@ -8643,7 +8799,7 @@
       <w:pPr>
         <w:pStyle w:val="Heading3"/>
       </w:pPr>
-      <w:bookmarkStart w:id="8" w:name="_Toc185174753"/>
+      <w:bookmarkStart w:id="8" w:name="_Toc185183240"/>
       <w:proofErr w:type="spellStart"/>
       <w:r>
         <w:t>Random</w:t>
@@ -8789,7 +8945,7 @@
       <w:pPr>
         <w:pStyle w:val="Heading3"/>
       </w:pPr>
-      <w:bookmarkStart w:id="9" w:name="_Toc185174754"/>
+      <w:bookmarkStart w:id="9" w:name="_Toc185183241"/>
       <w:r>
         <w:t>LLM</w:t>
       </w:r>
@@ -8872,7 +9028,7 @@
       <w:pPr>
         <w:pStyle w:val="Heading3"/>
       </w:pPr>
-      <w:bookmarkStart w:id="10" w:name="_Toc185174755"/>
+      <w:bookmarkStart w:id="10" w:name="_Toc185183242"/>
       <w:r>
         <w:t>Agente</w:t>
       </w:r>
@@ -8917,7 +9073,7 @@
       <w:pPr>
         <w:pStyle w:val="Heading2"/>
       </w:pPr>
-      <w:bookmarkStart w:id="11" w:name="_Toc185174756"/>
+      <w:bookmarkStart w:id="11" w:name="_Toc185183243"/>
       <w:r>
         <w:t>Pasos para la resolución</w:t>
       </w:r>
@@ -9590,7 +9746,7 @@
         </w:numPr>
         <w:jc w:val="both"/>
       </w:pPr>
-      <w:bookmarkStart w:id="12" w:name="_Toc185174757"/>
+      <w:bookmarkStart w:id="12" w:name="_Toc185183244"/>
       <w:r>
         <w:lastRenderedPageBreak/>
         <w:t>Ejercicio 1: RAG</w:t>
@@ -9628,7 +9784,7 @@
       <w:pPr>
         <w:pStyle w:val="Heading2"/>
       </w:pPr>
-      <w:bookmarkStart w:id="13" w:name="_Toc185174758"/>
+      <w:bookmarkStart w:id="13" w:name="_Toc185183245"/>
       <w:r>
         <w:t>Resumen</w:t>
       </w:r>
@@ -9997,7 +10153,7 @@
       <w:pPr>
         <w:pStyle w:val="Heading2"/>
       </w:pPr>
-      <w:bookmarkStart w:id="14" w:name="_Toc185174759"/>
+      <w:bookmarkStart w:id="14" w:name="_Toc185183246"/>
       <w:r>
         <w:lastRenderedPageBreak/>
         <w:t>Desarrollo e implementación</w:t>
@@ -10027,7 +10183,7 @@
       <w:pPr>
         <w:pStyle w:val="Heading3"/>
       </w:pPr>
-      <w:bookmarkStart w:id="15" w:name="_Toc185174760"/>
+      <w:bookmarkStart w:id="15" w:name="_Toc185183247"/>
       <w:r>
         <w:t>Hito 1: Generación de base</w:t>
       </w:r>
@@ -14225,7 +14381,7 @@
       <w:pPr>
         <w:pStyle w:val="Heading3"/>
       </w:pPr>
-      <w:bookmarkStart w:id="16" w:name="_Toc185174761"/>
+      <w:bookmarkStart w:id="16" w:name="_Toc185183248"/>
       <w:r>
         <w:t xml:space="preserve">Hito 2: </w:t>
       </w:r>
@@ -15886,7 +16042,7 @@
       <w:pPr>
         <w:pStyle w:val="Heading3"/>
       </w:pPr>
-      <w:bookmarkStart w:id="17" w:name="_Toc185174762"/>
+      <w:bookmarkStart w:id="17" w:name="_Toc185183249"/>
       <w:r>
         <w:t xml:space="preserve">Hito 3: </w:t>
       </w:r>
@@ -17721,7 +17877,7 @@
       <w:pPr>
         <w:pStyle w:val="Heading3"/>
       </w:pPr>
-      <w:bookmarkStart w:id="18" w:name="_Toc185174763"/>
+      <w:bookmarkStart w:id="18" w:name="_Toc185183250"/>
       <w:r>
         <w:t xml:space="preserve">Hito 4: </w:t>
       </w:r>
@@ -18248,7 +18404,7 @@
       <w:pPr>
         <w:pStyle w:val="Heading3"/>
       </w:pPr>
-      <w:bookmarkStart w:id="19" w:name="_Toc185174764"/>
+      <w:bookmarkStart w:id="19" w:name="_Toc185183251"/>
       <w:r>
         <w:t>Hito</w:t>
       </w:r>
@@ -19257,7 +19413,7 @@
       <w:pPr>
         <w:pStyle w:val="Heading3"/>
       </w:pPr>
-      <w:bookmarkStart w:id="20" w:name="_Toc185174765"/>
+      <w:bookmarkStart w:id="20" w:name="_Toc185183252"/>
       <w:r>
         <w:t xml:space="preserve">Hito </w:t>
       </w:r>
@@ -20359,7 +20515,7 @@
       <w:pPr>
         <w:pStyle w:val="Heading2"/>
       </w:pPr>
-      <w:bookmarkStart w:id="21" w:name="_Toc185174766"/>
+      <w:bookmarkStart w:id="21" w:name="_Toc185183253"/>
       <w:r>
         <w:lastRenderedPageBreak/>
         <w:t>Resultados y conclusiones</w:t>
@@ -20788,7 +20944,7 @@
       <w:pPr>
         <w:pStyle w:val="Heading2"/>
       </w:pPr>
-      <w:bookmarkStart w:id="22" w:name="_Toc185174767"/>
+      <w:bookmarkStart w:id="22" w:name="_Toc185183254"/>
       <w:r>
         <w:t>Enlaces a modelos y librerías utilizadas</w:t>
       </w:r>
@@ -20798,7 +20954,7 @@
       <w:pPr>
         <w:pStyle w:val="Heading3"/>
       </w:pPr>
-      <w:bookmarkStart w:id="23" w:name="_Toc185174768"/>
+      <w:bookmarkStart w:id="23" w:name="_Toc185183255"/>
       <w:r>
         <w:t>Enlaces a librerías</w:t>
       </w:r>
@@ -22060,7 +22216,7 @@
       <w:pPr>
         <w:pStyle w:val="Heading3"/>
       </w:pPr>
-      <w:bookmarkStart w:id="24" w:name="_Toc185174769"/>
+      <w:bookmarkStart w:id="24" w:name="_Toc185183256"/>
       <w:r>
         <w:t xml:space="preserve">Enlaces a </w:t>
       </w:r>
@@ -22386,7 +22542,7 @@
         </w:numPr>
         <w:jc w:val="both"/>
       </w:pPr>
-      <w:bookmarkStart w:id="25" w:name="_Toc185174770"/>
+      <w:bookmarkStart w:id="25" w:name="_Toc185183257"/>
       <w:r>
         <w:lastRenderedPageBreak/>
         <w:t>Ejercicio 2: Agente</w:t>
@@ -22424,7 +22580,7 @@
       <w:pPr>
         <w:pStyle w:val="Heading2"/>
       </w:pPr>
-      <w:bookmarkStart w:id="26" w:name="_Toc185174771"/>
+      <w:bookmarkStart w:id="26" w:name="_Toc185183258"/>
       <w:r>
         <w:t>Resumen</w:t>
       </w:r>
@@ -23144,7 +23300,7 @@
       <w:pPr>
         <w:pStyle w:val="Heading2"/>
       </w:pPr>
-      <w:bookmarkStart w:id="27" w:name="_Toc185174772"/>
+      <w:bookmarkStart w:id="27" w:name="_Toc185183259"/>
       <w:r>
         <w:t>Desarrollo e implementación</w:t>
       </w:r>
@@ -23311,7 +23467,7 @@
       <w:pPr>
         <w:pStyle w:val="Heading3"/>
       </w:pPr>
-      <w:bookmarkStart w:id="28" w:name="_Toc185174773"/>
+      <w:bookmarkStart w:id="28" w:name="_Toc185183260"/>
       <w:r>
         <w:t>Hito 7: Implementación del Agente</w:t>
       </w:r>
@@ -23861,7 +24017,7 @@
       <w:pPr>
         <w:pStyle w:val="Heading3"/>
       </w:pPr>
-      <w:bookmarkStart w:id="29" w:name="_Toc185174774"/>
+      <w:bookmarkStart w:id="29" w:name="_Toc185183261"/>
       <w:r>
         <w:t xml:space="preserve">Hito </w:t>
       </w:r>
@@ -23930,7 +24086,37 @@
           <w:sz w:val="24"/>
           <w:szCs w:val="24"/>
         </w:rPr>
-        <w:t xml:space="preserve">Cargadas las bases de datos, se le da la bienvenida al usuario al </w:t>
+        <w:t>Cargadas las bases de datos,</w:t>
+      </w:r>
+      <w:r>
+        <w:rPr>
+          <w:sz w:val="24"/>
+          <w:szCs w:val="24"/>
+        </w:rPr>
+        <w:t xml:space="preserve"> se inicializa el cliente de LLM que utilizan las funciones del </w:t>
+      </w:r>
+      <w:proofErr w:type="spellStart"/>
+      <w:r>
+        <w:rPr>
+          <w:sz w:val="24"/>
+          <w:szCs w:val="24"/>
+        </w:rPr>
+        <w:t>retriever</w:t>
+      </w:r>
+      <w:proofErr w:type="spellEnd"/>
+      <w:r>
+        <w:rPr>
+          <w:sz w:val="24"/>
+          <w:szCs w:val="24"/>
+        </w:rPr>
+        <w:t>,</w:t>
+      </w:r>
+      <w:r>
+        <w:rPr>
+          <w:sz w:val="24"/>
+          <w:szCs w:val="24"/>
+        </w:rPr>
+        <w:t xml:space="preserve"> se le da la bienvenida al usuario al </w:t>
       </w:r>
       <w:proofErr w:type="spellStart"/>
       <w:r>
@@ -23987,7 +24173,7 @@
       <w:pPr>
         <w:pStyle w:val="Heading2"/>
       </w:pPr>
-      <w:bookmarkStart w:id="30" w:name="_Toc185174775"/>
+      <w:bookmarkStart w:id="30" w:name="_Toc185183262"/>
       <w:r>
         <w:t>Resultados y conclusiones</w:t>
       </w:r>
@@ -24009,7 +24195,83 @@
           <w:sz w:val="24"/>
           <w:szCs w:val="24"/>
         </w:rPr>
-        <w:t>La</w:t>
+        <w:t>El Agente posee un comportamiento errático, en ocasiones consiguiendo obtener las respuestas correctas y en ocasiones no. Incluso se han presentado situaciones en donde no pudo responder una pregunta que anteriormente sí había conseguido encontrarle la respuesta correcta.</w:t>
+      </w:r>
+    </w:p>
+    <w:p>
+      <w:pPr>
+        <w:spacing w:line="240" w:lineRule="auto"/>
+        <w:jc w:val="both"/>
+        <w:rPr>
+          <w:rFonts w:ascii="Calibri" w:hAnsi="Calibri" w:cs="Calibri"/>
+          <w:sz w:val="24"/>
+          <w:szCs w:val="24"/>
+        </w:rPr>
+      </w:pPr>
+      <w:r>
+        <w:rPr>
+          <w:rFonts w:ascii="Calibri" w:hAnsi="Calibri" w:cs="Calibri"/>
+          <w:sz w:val="24"/>
+          <w:szCs w:val="24"/>
+        </w:rPr>
+        <w:lastRenderedPageBreak/>
+        <w:t>Se observa también que no siempre toma las decisiones correctas sobre cuál herramienta utilizar, buscando las respuestas en bases de datos que no se corresponden con la categoría de la pregunta.</w:t>
+      </w:r>
+      <w:r>
+        <w:rPr>
+          <w:rFonts w:ascii="Calibri" w:hAnsi="Calibri" w:cs="Calibri"/>
+          <w:sz w:val="24"/>
+          <w:szCs w:val="24"/>
+        </w:rPr>
+        <w:t xml:space="preserve"> Es también usual ver al Agente alucinando, consiguiendo la respuesta correcta en su primera consulta para luego seguir buscando con otras herramientas, pensando que no es lo que necesitaba.</w:t>
+      </w:r>
+    </w:p>
+    <w:p>
+      <w:pPr>
+        <w:spacing w:line="240" w:lineRule="auto"/>
+        <w:jc w:val="both"/>
+        <w:rPr>
+          <w:rFonts w:ascii="Calibri" w:hAnsi="Calibri" w:cs="Calibri"/>
+          <w:sz w:val="24"/>
+          <w:szCs w:val="24"/>
+        </w:rPr>
+      </w:pPr>
+      <w:r>
+        <w:rPr>
+          <w:rFonts w:ascii="Calibri" w:hAnsi="Calibri" w:cs="Calibri"/>
+          <w:sz w:val="24"/>
+          <w:szCs w:val="24"/>
+        </w:rPr>
+        <w:t>A continuación, se presentan diferentes ejemplos del comportamiento del Agente y luego una breve reseña sobre posibles mejoras.</w:t>
+      </w:r>
+    </w:p>
+    <w:p>
+      <w:pPr>
+        <w:pStyle w:val="Heading3"/>
+      </w:pPr>
+      <w:bookmarkStart w:id="31" w:name="_Toc185183263"/>
+      <w:r>
+        <w:t>Uso de múltiples herramientas</w:t>
+      </w:r>
+      <w:bookmarkEnd w:id="31"/>
+    </w:p>
+    <w:p>
+      <w:pPr>
+        <w:spacing w:line="240" w:lineRule="auto"/>
+        <w:jc w:val="both"/>
+        <w:rPr>
+          <w:rFonts w:ascii="Calibri" w:hAnsi="Calibri" w:cs="Calibri"/>
+          <w:sz w:val="24"/>
+          <w:szCs w:val="24"/>
+        </w:rPr>
+      </w:pPr>
+      <w:r>
+        <w:rPr>
+          <w:rFonts w:ascii="Calibri" w:hAnsi="Calibri" w:cs="Calibri"/>
+          <w:sz w:val="24"/>
+          <w:szCs w:val="24"/>
+        </w:rPr>
+        <w:t>Se presentan cinco situaciones en donde necesitó recurrir a más de una herramienta para obtener un resultado</w:t>
       </w:r>
       <w:r>
         <w:rPr>
@@ -24022,20 +24284,1658 @@
     </w:p>
     <w:p>
       <w:pPr>
+        <w:pStyle w:val="Heading4"/>
+      </w:pPr>
+      <w:r>
+        <w:t>Caso 1</w:t>
+      </w:r>
+    </w:p>
+    <w:p>
+      <w:pPr>
+        <w:spacing w:line="240" w:lineRule="auto"/>
+        <w:jc w:val="both"/>
+        <w:rPr>
+          <w:rFonts w:ascii="Calibri" w:hAnsi="Calibri" w:cs="Calibri"/>
+          <w:sz w:val="24"/>
+          <w:szCs w:val="24"/>
+        </w:rPr>
+      </w:pPr>
+      <w:r>
+        <w:rPr>
+          <w:rFonts w:ascii="Calibri" w:hAnsi="Calibri" w:cs="Calibri"/>
+          <w:sz w:val="24"/>
+          <w:szCs w:val="24"/>
+        </w:rPr>
+        <w:t xml:space="preserve">En el siguiente ejemplo, se le pidió al </w:t>
+      </w:r>
+      <w:proofErr w:type="spellStart"/>
+      <w:r>
+        <w:rPr>
+          <w:rFonts w:ascii="Calibri" w:hAnsi="Calibri" w:cs="Calibri"/>
+          <w:sz w:val="24"/>
+          <w:szCs w:val="24"/>
+        </w:rPr>
+        <w:t>chatbot</w:t>
+      </w:r>
+      <w:proofErr w:type="spellEnd"/>
+      <w:r>
+        <w:rPr>
+          <w:rFonts w:ascii="Calibri" w:hAnsi="Calibri" w:cs="Calibri"/>
+          <w:sz w:val="24"/>
+          <w:szCs w:val="24"/>
+        </w:rPr>
+        <w:t xml:space="preserve"> que buscara información acerca de los diseñadores del juego.</w:t>
+      </w:r>
+    </w:p>
+    <w:p>
+      <w:pPr>
+        <w:keepNext/>
+        <w:spacing w:line="240" w:lineRule="auto"/>
+        <w:jc w:val="center"/>
+      </w:pPr>
+      <w:r>
+        <w:rPr>
+          <w:rFonts w:ascii="Calibri" w:hAnsi="Calibri" w:cs="Calibri"/>
+          <w:sz w:val="24"/>
+          <w:szCs w:val="24"/>
+        </w:rPr>
+        <w:drawing>
+          <wp:inline distT="0" distB="0" distL="0" distR="0" wp14:anchorId="2532B5E5" wp14:editId="7DCCD074">
+            <wp:extent cx="5612130" cy="3214370"/>
+            <wp:effectExtent l="0" t="0" r="7620" b="5080"/>
+            <wp:docPr id="32" name="Picture 32"/>
+            <wp:cNvGraphicFramePr>
+              <a:graphicFrameLocks xmlns:a="http://schemas.openxmlformats.org/drawingml/2006/main" noChangeAspect="1"/>
+            </wp:cNvGraphicFramePr>
+            <a:graphic xmlns:a="http://schemas.openxmlformats.org/drawingml/2006/main">
+              <a:graphicData uri="http://schemas.openxmlformats.org/drawingml/2006/picture">
+                <pic:pic xmlns:pic="http://schemas.openxmlformats.org/drawingml/2006/picture">
+                  <pic:nvPicPr>
+                    <pic:cNvPr id="1" name=""/>
+                    <pic:cNvPicPr/>
+                  </pic:nvPicPr>
+                  <pic:blipFill>
+                    <a:blip r:embed="rId40"/>
+                    <a:stretch>
+                      <a:fillRect/>
+                    </a:stretch>
+                  </pic:blipFill>
+                  <pic:spPr>
+                    <a:xfrm>
+                      <a:off x="0" y="0"/>
+                      <a:ext cx="5612130" cy="3214370"/>
+                    </a:xfrm>
+                    <a:prstGeom prst="rect">
+                      <a:avLst/>
+                    </a:prstGeom>
+                  </pic:spPr>
+                </pic:pic>
+              </a:graphicData>
+            </a:graphic>
+          </wp:inline>
+        </w:drawing>
+      </w:r>
+    </w:p>
+    <w:p>
+      <w:pPr>
+        <w:pStyle w:val="Caption"/>
+        <w:jc w:val="center"/>
+      </w:pPr>
+      <w:r>
+        <w:t xml:space="preserve">Figura </w:t>
+      </w:r>
+      <w:r>
+        <w:fldChar w:fldCharType="begin"/>
+      </w:r>
+      <w:r>
+        <w:instrText xml:space="preserve"> SEQ Figura \* ARABIC </w:instrText>
+      </w:r>
+      <w:r>
+        <w:fldChar w:fldCharType="separate"/>
+      </w:r>
+      <w:r>
+        <w:rPr>
+          <w:noProof/>
+        </w:rPr>
+        <w:t>7</w:t>
+      </w:r>
+      <w:r>
+        <w:fldChar w:fldCharType="end"/>
+      </w:r>
+      <w:r>
+        <w:t>: Múltiples herramientas - Caso 1</w:t>
+      </w:r>
+    </w:p>
+    <w:p>
+      <w:pPr>
+        <w:spacing w:line="240" w:lineRule="auto"/>
+        <w:jc w:val="both"/>
+        <w:rPr>
+          <w:rFonts w:ascii="Calibri" w:hAnsi="Calibri" w:cs="Calibri"/>
+          <w:sz w:val="24"/>
+          <w:szCs w:val="24"/>
+        </w:rPr>
+      </w:pPr>
+      <w:r>
+        <w:rPr>
+          <w:rFonts w:ascii="Calibri" w:hAnsi="Calibri" w:cs="Calibri"/>
+          <w:sz w:val="24"/>
+          <w:szCs w:val="24"/>
+        </w:rPr>
+        <w:t>Se observa que en primer lugar intentó buscar en la base de datos tabular y luego realizó dos consultas a la base de datos vectorial hasta que finalmente decidió probar con la base de datos de grafos.</w:t>
+      </w:r>
+      <w:r>
+        <w:rPr>
+          <w:rFonts w:ascii="Calibri" w:hAnsi="Calibri" w:cs="Calibri"/>
+          <w:sz w:val="24"/>
+          <w:szCs w:val="24"/>
+        </w:rPr>
+        <w:t xml:space="preserve"> Sus primeros intentos fallaron ya que no era la ubicación real de la información necesitada.</w:t>
+      </w:r>
+    </w:p>
+    <w:p>
+      <w:pPr>
+        <w:pStyle w:val="Heading4"/>
+      </w:pPr>
+      <w:r>
+        <w:t xml:space="preserve">Caso </w:t>
+      </w:r>
+      <w:r>
+        <w:t>2</w:t>
+      </w:r>
+    </w:p>
+    <w:p>
+      <w:pPr>
+        <w:spacing w:line="240" w:lineRule="auto"/>
+        <w:jc w:val="both"/>
+        <w:rPr>
+          <w:rFonts w:ascii="Calibri" w:hAnsi="Calibri" w:cs="Calibri"/>
+          <w:sz w:val="24"/>
+          <w:szCs w:val="24"/>
+        </w:rPr>
+      </w:pPr>
+      <w:r>
+        <w:rPr>
+          <w:rFonts w:ascii="Calibri" w:hAnsi="Calibri" w:cs="Calibri"/>
+          <w:sz w:val="24"/>
+          <w:szCs w:val="24"/>
+        </w:rPr>
+        <w:t xml:space="preserve">En el siguiente ejemplo, se le pidió al </w:t>
+      </w:r>
+      <w:proofErr w:type="spellStart"/>
+      <w:r>
+        <w:rPr>
+          <w:rFonts w:ascii="Calibri" w:hAnsi="Calibri" w:cs="Calibri"/>
+          <w:sz w:val="24"/>
+          <w:szCs w:val="24"/>
+        </w:rPr>
+        <w:t>chatbot</w:t>
+      </w:r>
+      <w:proofErr w:type="spellEnd"/>
+      <w:r>
+        <w:rPr>
+          <w:rFonts w:ascii="Calibri" w:hAnsi="Calibri" w:cs="Calibri"/>
+          <w:sz w:val="24"/>
+          <w:szCs w:val="24"/>
+        </w:rPr>
+        <w:t xml:space="preserve"> que buscara información acerca de </w:t>
+      </w:r>
+      <w:r>
+        <w:rPr>
+          <w:rFonts w:ascii="Calibri" w:hAnsi="Calibri" w:cs="Calibri"/>
+          <w:sz w:val="24"/>
+          <w:szCs w:val="24"/>
+        </w:rPr>
+        <w:t>cómo preparar</w:t>
+      </w:r>
+      <w:r>
+        <w:rPr>
+          <w:rFonts w:ascii="Calibri" w:hAnsi="Calibri" w:cs="Calibri"/>
+          <w:sz w:val="24"/>
+          <w:szCs w:val="24"/>
+        </w:rPr>
+        <w:t xml:space="preserve"> el juego.</w:t>
+      </w:r>
+    </w:p>
+    <w:p>
+      <w:pPr>
+        <w:keepNext/>
+        <w:spacing w:line="240" w:lineRule="auto"/>
+        <w:jc w:val="center"/>
+      </w:pPr>
+      <w:r>
+        <w:lastRenderedPageBreak/>
+        <w:drawing>
+          <wp:inline distT="0" distB="0" distL="0" distR="0" wp14:anchorId="67BBEBCC" wp14:editId="4434B07C">
+            <wp:extent cx="5612130" cy="2289175"/>
+            <wp:effectExtent l="0" t="0" r="7620" b="0"/>
+            <wp:docPr id="35" name="Picture 35"/>
+            <wp:cNvGraphicFramePr>
+              <a:graphicFrameLocks xmlns:a="http://schemas.openxmlformats.org/drawingml/2006/main" noChangeAspect="1"/>
+            </wp:cNvGraphicFramePr>
+            <a:graphic xmlns:a="http://schemas.openxmlformats.org/drawingml/2006/main">
+              <a:graphicData uri="http://schemas.openxmlformats.org/drawingml/2006/picture">
+                <pic:pic xmlns:pic="http://schemas.openxmlformats.org/drawingml/2006/picture">
+                  <pic:nvPicPr>
+                    <pic:cNvPr id="1" name=""/>
+                    <pic:cNvPicPr/>
+                  </pic:nvPicPr>
+                  <pic:blipFill>
+                    <a:blip r:embed="rId41"/>
+                    <a:stretch>
+                      <a:fillRect/>
+                    </a:stretch>
+                  </pic:blipFill>
+                  <pic:spPr>
+                    <a:xfrm>
+                      <a:off x="0" y="0"/>
+                      <a:ext cx="5612130" cy="2289175"/>
+                    </a:xfrm>
+                    <a:prstGeom prst="rect">
+                      <a:avLst/>
+                    </a:prstGeom>
+                  </pic:spPr>
+                </pic:pic>
+              </a:graphicData>
+            </a:graphic>
+          </wp:inline>
+        </w:drawing>
+      </w:r>
+    </w:p>
+    <w:p>
+      <w:pPr>
+        <w:pStyle w:val="Caption"/>
+        <w:jc w:val="center"/>
+      </w:pPr>
+      <w:r>
+        <w:t xml:space="preserve">Figura </w:t>
+      </w:r>
+      <w:r>
+        <w:fldChar w:fldCharType="begin"/>
+      </w:r>
+      <w:r>
+        <w:instrText xml:space="preserve"> SEQ Figura \* ARABIC </w:instrText>
+      </w:r>
+      <w:r>
+        <w:fldChar w:fldCharType="separate"/>
+      </w:r>
+      <w:r>
+        <w:rPr>
+          <w:noProof/>
+        </w:rPr>
+        <w:t>8</w:t>
+      </w:r>
+      <w:r>
+        <w:fldChar w:fldCharType="end"/>
+      </w:r>
+      <w:r>
+        <w:t>: Múltiples herramientas - Caso 2</w:t>
+      </w:r>
+    </w:p>
+    <w:p>
+      <w:pPr>
+        <w:spacing w:line="240" w:lineRule="auto"/>
+        <w:jc w:val="both"/>
+        <w:rPr>
+          <w:rFonts w:ascii="Calibri" w:hAnsi="Calibri" w:cs="Calibri"/>
+          <w:sz w:val="24"/>
+          <w:szCs w:val="24"/>
+        </w:rPr>
+      </w:pPr>
+      <w:r>
+        <w:rPr>
+          <w:rFonts w:ascii="Calibri" w:hAnsi="Calibri" w:cs="Calibri"/>
+          <w:sz w:val="24"/>
+          <w:szCs w:val="24"/>
+        </w:rPr>
+        <w:t>Aquí el Agente comenzó buscando en la base de datos tabular, finalmente encontrando su respuesta al hacer la consulta a la base de datos vectorial, la ubicación correcta de la información.</w:t>
+      </w:r>
+    </w:p>
+    <w:p>
+      <w:pPr>
+        <w:pStyle w:val="Heading4"/>
+      </w:pPr>
+      <w:r>
+        <w:t xml:space="preserve">Caso </w:t>
+      </w:r>
+      <w:r>
+        <w:t>3</w:t>
+      </w:r>
+    </w:p>
+    <w:p>
+      <w:pPr>
+        <w:spacing w:line="240" w:lineRule="auto"/>
+        <w:jc w:val="both"/>
+        <w:rPr>
+          <w:rFonts w:ascii="Calibri" w:hAnsi="Calibri" w:cs="Calibri"/>
+          <w:sz w:val="24"/>
+          <w:szCs w:val="24"/>
+        </w:rPr>
+      </w:pPr>
+      <w:r>
+        <w:rPr>
+          <w:rFonts w:ascii="Calibri" w:hAnsi="Calibri" w:cs="Calibri"/>
+          <w:sz w:val="24"/>
+          <w:szCs w:val="24"/>
+        </w:rPr>
+        <w:t xml:space="preserve">En el siguiente ejemplo, se le pidió al </w:t>
+      </w:r>
+      <w:proofErr w:type="spellStart"/>
+      <w:r>
+        <w:rPr>
+          <w:rFonts w:ascii="Calibri" w:hAnsi="Calibri" w:cs="Calibri"/>
+          <w:sz w:val="24"/>
+          <w:szCs w:val="24"/>
+        </w:rPr>
+        <w:t>chatbot</w:t>
+      </w:r>
+      <w:proofErr w:type="spellEnd"/>
+      <w:r>
+        <w:rPr>
+          <w:rFonts w:ascii="Calibri" w:hAnsi="Calibri" w:cs="Calibri"/>
+          <w:sz w:val="24"/>
+          <w:szCs w:val="24"/>
+        </w:rPr>
+        <w:t xml:space="preserve"> que buscara información acerca de</w:t>
+      </w:r>
+      <w:r>
+        <w:rPr>
+          <w:rFonts w:ascii="Calibri" w:hAnsi="Calibri" w:cs="Calibri"/>
+          <w:sz w:val="24"/>
+          <w:szCs w:val="24"/>
+        </w:rPr>
+        <w:t xml:space="preserve"> la duración máxima</w:t>
+      </w:r>
+      <w:r>
+        <w:rPr>
+          <w:rFonts w:ascii="Calibri" w:hAnsi="Calibri" w:cs="Calibri"/>
+          <w:sz w:val="24"/>
+          <w:szCs w:val="24"/>
+        </w:rPr>
+        <w:t xml:space="preserve"> </w:t>
+      </w:r>
+      <w:r>
+        <w:rPr>
+          <w:rFonts w:ascii="Calibri" w:hAnsi="Calibri" w:cs="Calibri"/>
+          <w:sz w:val="24"/>
+          <w:szCs w:val="24"/>
+        </w:rPr>
+        <w:t>d</w:t>
+      </w:r>
+      <w:r>
+        <w:rPr>
+          <w:rFonts w:ascii="Calibri" w:hAnsi="Calibri" w:cs="Calibri"/>
+          <w:sz w:val="24"/>
+          <w:szCs w:val="24"/>
+        </w:rPr>
+        <w:t>el juego.</w:t>
+      </w:r>
+    </w:p>
+    <w:p>
+      <w:pPr>
+        <w:keepNext/>
+        <w:spacing w:line="240" w:lineRule="auto"/>
+        <w:jc w:val="center"/>
+      </w:pPr>
+      <w:r>
+        <w:rPr>
+          <w:rFonts w:ascii="Calibri" w:hAnsi="Calibri" w:cs="Calibri"/>
+          <w:sz w:val="24"/>
+          <w:szCs w:val="24"/>
+        </w:rPr>
+        <w:drawing>
+          <wp:inline distT="0" distB="0" distL="0" distR="0" wp14:anchorId="41C1A33E" wp14:editId="0FA3F6F7">
+            <wp:extent cx="5612130" cy="1676400"/>
+            <wp:effectExtent l="0" t="0" r="7620" b="0"/>
+            <wp:docPr id="36" name="Picture 36"/>
+            <wp:cNvGraphicFramePr>
+              <a:graphicFrameLocks xmlns:a="http://schemas.openxmlformats.org/drawingml/2006/main" noChangeAspect="1"/>
+            </wp:cNvGraphicFramePr>
+            <a:graphic xmlns:a="http://schemas.openxmlformats.org/drawingml/2006/main">
+              <a:graphicData uri="http://schemas.openxmlformats.org/drawingml/2006/picture">
+                <pic:pic xmlns:pic="http://schemas.openxmlformats.org/drawingml/2006/picture">
+                  <pic:nvPicPr>
+                    <pic:cNvPr id="1" name=""/>
+                    <pic:cNvPicPr/>
+                  </pic:nvPicPr>
+                  <pic:blipFill>
+                    <a:blip r:embed="rId42"/>
+                    <a:stretch>
+                      <a:fillRect/>
+                    </a:stretch>
+                  </pic:blipFill>
+                  <pic:spPr>
+                    <a:xfrm>
+                      <a:off x="0" y="0"/>
+                      <a:ext cx="5612130" cy="1676400"/>
+                    </a:xfrm>
+                    <a:prstGeom prst="rect">
+                      <a:avLst/>
+                    </a:prstGeom>
+                  </pic:spPr>
+                </pic:pic>
+              </a:graphicData>
+            </a:graphic>
+          </wp:inline>
+        </w:drawing>
+      </w:r>
+    </w:p>
+    <w:p>
+      <w:pPr>
+        <w:pStyle w:val="Caption"/>
+        <w:jc w:val="center"/>
+        <w:rPr>
+          <w:rFonts w:ascii="Calibri" w:hAnsi="Calibri" w:cs="Calibri"/>
+          <w:sz w:val="24"/>
+          <w:szCs w:val="24"/>
+        </w:rPr>
+      </w:pPr>
+      <w:r>
+        <w:t xml:space="preserve">Figura </w:t>
+      </w:r>
+      <w:r>
+        <w:fldChar w:fldCharType="begin"/>
+      </w:r>
+      <w:r>
+        <w:instrText xml:space="preserve"> SEQ Figura \* ARABIC </w:instrText>
+      </w:r>
+      <w:r>
+        <w:fldChar w:fldCharType="separate"/>
+      </w:r>
+      <w:r>
+        <w:rPr>
+          <w:noProof/>
+        </w:rPr>
+        <w:t>9</w:t>
+      </w:r>
+      <w:r>
+        <w:fldChar w:fldCharType="end"/>
+      </w:r>
+      <w:r>
+        <w:t>: Múltiples herramientas - Caso 3</w:t>
+      </w:r>
+    </w:p>
+    <w:p>
+      <w:pPr>
+        <w:spacing w:line="240" w:lineRule="auto"/>
+        <w:jc w:val="both"/>
+        <w:rPr>
+          <w:rFonts w:ascii="Calibri" w:hAnsi="Calibri" w:cs="Calibri"/>
+          <w:sz w:val="24"/>
+          <w:szCs w:val="24"/>
+        </w:rPr>
+      </w:pPr>
+      <w:r>
+        <w:rPr>
+          <w:rFonts w:ascii="Calibri" w:hAnsi="Calibri" w:cs="Calibri"/>
+          <w:sz w:val="24"/>
+          <w:szCs w:val="24"/>
+        </w:rPr>
+        <w:t>En este caso, tuvo un comportamiento extraño. Si bien halló la respuesta en su primer intento, consideró que no tenía información suficiente y la fue a buscar a la base de datos de grafos. Como no la encontró allí, volvió a intentar en la base de datos tabular, la ubicación correcta de la información, decidiéndose finalmente por presentar esa información como la correcta.</w:t>
+      </w:r>
+    </w:p>
+    <w:p>
+      <w:pPr>
+        <w:pStyle w:val="Heading4"/>
+      </w:pPr>
+      <w:r>
+        <w:t xml:space="preserve">Caso </w:t>
+      </w:r>
+      <w:r>
+        <w:t>4</w:t>
+      </w:r>
+    </w:p>
+    <w:p>
+      <w:pPr>
+        <w:spacing w:line="240" w:lineRule="auto"/>
+        <w:jc w:val="both"/>
+        <w:rPr>
+          <w:rFonts w:ascii="Calibri" w:hAnsi="Calibri" w:cs="Calibri"/>
+          <w:sz w:val="24"/>
+          <w:szCs w:val="24"/>
+        </w:rPr>
+      </w:pPr>
+      <w:r>
+        <w:rPr>
+          <w:rFonts w:ascii="Calibri" w:hAnsi="Calibri" w:cs="Calibri"/>
+          <w:sz w:val="24"/>
+          <w:szCs w:val="24"/>
+        </w:rPr>
+        <w:t xml:space="preserve">En el siguiente ejemplo, se le pidió al </w:t>
+      </w:r>
+      <w:proofErr w:type="spellStart"/>
+      <w:r>
+        <w:rPr>
+          <w:rFonts w:ascii="Calibri" w:hAnsi="Calibri" w:cs="Calibri"/>
+          <w:sz w:val="24"/>
+          <w:szCs w:val="24"/>
+        </w:rPr>
+        <w:t>chatbot</w:t>
+      </w:r>
+      <w:proofErr w:type="spellEnd"/>
+      <w:r>
+        <w:rPr>
+          <w:rFonts w:ascii="Calibri" w:hAnsi="Calibri" w:cs="Calibri"/>
+          <w:sz w:val="24"/>
+          <w:szCs w:val="24"/>
+        </w:rPr>
+        <w:t xml:space="preserve"> que buscara información acerca de la </w:t>
+      </w:r>
+      <w:r>
+        <w:rPr>
+          <w:rFonts w:ascii="Calibri" w:hAnsi="Calibri" w:cs="Calibri"/>
+          <w:sz w:val="24"/>
+          <w:szCs w:val="24"/>
+        </w:rPr>
+        <w:t xml:space="preserve">cantidad de gente que posee </w:t>
+      </w:r>
+      <w:r>
+        <w:rPr>
+          <w:rFonts w:ascii="Calibri" w:hAnsi="Calibri" w:cs="Calibri"/>
+          <w:sz w:val="24"/>
+          <w:szCs w:val="24"/>
+        </w:rPr>
+        <w:t>el juego.</w:t>
+      </w:r>
+    </w:p>
+    <w:p>
+      <w:pPr>
+        <w:spacing w:line="240" w:lineRule="auto"/>
+        <w:jc w:val="both"/>
+        <w:rPr>
+          <w:rFonts w:ascii="Calibri" w:hAnsi="Calibri" w:cs="Calibri"/>
+          <w:sz w:val="24"/>
+          <w:szCs w:val="24"/>
+        </w:rPr>
+      </w:pPr>
+    </w:p>
+    <w:p>
+      <w:pPr>
+        <w:keepNext/>
+        <w:spacing w:line="240" w:lineRule="auto"/>
+        <w:jc w:val="center"/>
+      </w:pPr>
+      <w:r>
+        <w:rPr>
+          <w:rFonts w:ascii="Calibri" w:hAnsi="Calibri" w:cs="Calibri"/>
+          <w:sz w:val="24"/>
+          <w:szCs w:val="24"/>
+        </w:rPr>
+        <w:drawing>
+          <wp:inline distT="0" distB="0" distL="0" distR="0" wp14:anchorId="4CDAA8A1" wp14:editId="2A1A3D2E">
+            <wp:extent cx="5612130" cy="2110105"/>
+            <wp:effectExtent l="0" t="0" r="7620" b="4445"/>
+            <wp:docPr id="37" name="Picture 37"/>
+            <wp:cNvGraphicFramePr>
+              <a:graphicFrameLocks xmlns:a="http://schemas.openxmlformats.org/drawingml/2006/main" noChangeAspect="1"/>
+            </wp:cNvGraphicFramePr>
+            <a:graphic xmlns:a="http://schemas.openxmlformats.org/drawingml/2006/main">
+              <a:graphicData uri="http://schemas.openxmlformats.org/drawingml/2006/picture">
+                <pic:pic xmlns:pic="http://schemas.openxmlformats.org/drawingml/2006/picture">
+                  <pic:nvPicPr>
+                    <pic:cNvPr id="1" name=""/>
+                    <pic:cNvPicPr/>
+                  </pic:nvPicPr>
+                  <pic:blipFill>
+                    <a:blip r:embed="rId43"/>
+                    <a:stretch>
+                      <a:fillRect/>
+                    </a:stretch>
+                  </pic:blipFill>
+                  <pic:spPr>
+                    <a:xfrm>
+                      <a:off x="0" y="0"/>
+                      <a:ext cx="5612130" cy="2110105"/>
+                    </a:xfrm>
+                    <a:prstGeom prst="rect">
+                      <a:avLst/>
+                    </a:prstGeom>
+                  </pic:spPr>
+                </pic:pic>
+              </a:graphicData>
+            </a:graphic>
+          </wp:inline>
+        </w:drawing>
+      </w:r>
+    </w:p>
+    <w:p>
+      <w:pPr>
+        <w:pStyle w:val="Caption"/>
+        <w:jc w:val="center"/>
+      </w:pPr>
+      <w:r>
+        <w:t xml:space="preserve">Figura </w:t>
+      </w:r>
+      <w:r>
+        <w:fldChar w:fldCharType="begin"/>
+      </w:r>
+      <w:r>
+        <w:instrText xml:space="preserve"> SEQ Figura \* ARABIC </w:instrText>
+      </w:r>
+      <w:r>
+        <w:fldChar w:fldCharType="separate"/>
+      </w:r>
+      <w:r>
+        <w:rPr>
+          <w:noProof/>
+        </w:rPr>
+        <w:t>10</w:t>
+      </w:r>
+      <w:r>
+        <w:fldChar w:fldCharType="end"/>
+      </w:r>
+      <w:r>
+        <w:t>: Múltiples herramientas - Caso 4.</w:t>
+      </w:r>
+    </w:p>
+    <w:p>
+      <w:pPr>
+        <w:spacing w:line="240" w:lineRule="auto"/>
+        <w:jc w:val="both"/>
+        <w:rPr>
+          <w:rFonts w:ascii="Calibri" w:hAnsi="Calibri" w:cs="Calibri"/>
+          <w:sz w:val="24"/>
+          <w:szCs w:val="24"/>
+        </w:rPr>
+      </w:pPr>
+      <w:r>
+        <w:rPr>
+          <w:rFonts w:ascii="Calibri" w:hAnsi="Calibri" w:cs="Calibri"/>
+          <w:sz w:val="24"/>
+          <w:szCs w:val="24"/>
+        </w:rPr>
+        <w:t xml:space="preserve">Aquí se presenta otra situación extraña, donde si bien logra dar con la respuesta </w:t>
+      </w:r>
+      <w:r>
+        <w:rPr>
+          <w:rFonts w:ascii="Calibri" w:hAnsi="Calibri" w:cs="Calibri"/>
+          <w:sz w:val="24"/>
+          <w:szCs w:val="24"/>
+        </w:rPr>
+        <w:t xml:space="preserve">correcta tuvo que consultar dos veces a la misma herramienta. Por los mensajes, se entiende que se debe a que no </w:t>
+      </w:r>
+      <w:r>
+        <w:rPr>
+          <w:rFonts w:ascii="Calibri" w:hAnsi="Calibri" w:cs="Calibri"/>
+          <w:sz w:val="24"/>
+          <w:szCs w:val="24"/>
+        </w:rPr>
+        <w:t>consiguió</w:t>
+      </w:r>
+      <w:r>
+        <w:rPr>
+          <w:rFonts w:ascii="Calibri" w:hAnsi="Calibri" w:cs="Calibri"/>
+          <w:sz w:val="24"/>
+          <w:szCs w:val="24"/>
+        </w:rPr>
+        <w:t xml:space="preserve"> </w:t>
+      </w:r>
+      <w:proofErr w:type="spellStart"/>
+      <w:r>
+        <w:rPr>
+          <w:rFonts w:ascii="Calibri" w:hAnsi="Calibri" w:cs="Calibri"/>
+          <w:i/>
+          <w:iCs/>
+          <w:sz w:val="24"/>
+          <w:szCs w:val="24"/>
+        </w:rPr>
+        <w:t>parsear</w:t>
+      </w:r>
+      <w:proofErr w:type="spellEnd"/>
+      <w:r>
+        <w:rPr>
+          <w:rFonts w:ascii="Calibri" w:hAnsi="Calibri" w:cs="Calibri"/>
+          <w:sz w:val="24"/>
+          <w:szCs w:val="24"/>
+        </w:rPr>
+        <w:t xml:space="preserve"> la salida.</w:t>
+      </w:r>
+    </w:p>
+    <w:p>
+      <w:pPr>
+        <w:pStyle w:val="Heading4"/>
+      </w:pPr>
+      <w:r>
+        <w:t xml:space="preserve">Caso </w:t>
+      </w:r>
+      <w:r>
+        <w:t>5</w:t>
+      </w:r>
+    </w:p>
+    <w:p>
+      <w:pPr>
+        <w:spacing w:line="240" w:lineRule="auto"/>
+        <w:jc w:val="both"/>
+        <w:rPr>
+          <w:rFonts w:ascii="Calibri" w:hAnsi="Calibri" w:cs="Calibri"/>
+          <w:sz w:val="24"/>
+          <w:szCs w:val="24"/>
+        </w:rPr>
+      </w:pPr>
+      <w:r>
+        <w:rPr>
+          <w:rFonts w:ascii="Calibri" w:hAnsi="Calibri" w:cs="Calibri"/>
+          <w:sz w:val="24"/>
+          <w:szCs w:val="24"/>
+        </w:rPr>
+        <w:t xml:space="preserve">En el siguiente ejemplo, se le pidió al </w:t>
+      </w:r>
+      <w:proofErr w:type="spellStart"/>
+      <w:r>
+        <w:rPr>
+          <w:rFonts w:ascii="Calibri" w:hAnsi="Calibri" w:cs="Calibri"/>
+          <w:sz w:val="24"/>
+          <w:szCs w:val="24"/>
+        </w:rPr>
+        <w:t>chatbot</w:t>
+      </w:r>
+      <w:proofErr w:type="spellEnd"/>
+      <w:r>
+        <w:rPr>
+          <w:rFonts w:ascii="Calibri" w:hAnsi="Calibri" w:cs="Calibri"/>
+          <w:sz w:val="24"/>
+          <w:szCs w:val="24"/>
+        </w:rPr>
+        <w:t xml:space="preserve"> que buscara </w:t>
+      </w:r>
+      <w:r>
+        <w:rPr>
+          <w:rFonts w:ascii="Calibri" w:hAnsi="Calibri" w:cs="Calibri"/>
+          <w:sz w:val="24"/>
+          <w:szCs w:val="24"/>
+        </w:rPr>
+        <w:t>reseñas d</w:t>
+      </w:r>
+      <w:r>
+        <w:rPr>
+          <w:rFonts w:ascii="Calibri" w:hAnsi="Calibri" w:cs="Calibri"/>
+          <w:sz w:val="24"/>
+          <w:szCs w:val="24"/>
+        </w:rPr>
+        <w:t>el juego.</w:t>
+      </w:r>
+    </w:p>
+    <w:p>
+      <w:pPr>
+        <w:keepNext/>
+        <w:spacing w:line="240" w:lineRule="auto"/>
+        <w:jc w:val="center"/>
+      </w:pPr>
+      <w:r>
+        <w:rPr>
+          <w:rFonts w:ascii="Calibri" w:hAnsi="Calibri" w:cs="Calibri"/>
+          <w:sz w:val="24"/>
+          <w:szCs w:val="24"/>
+        </w:rPr>
+        <w:drawing>
+          <wp:inline distT="0" distB="0" distL="0" distR="0" wp14:anchorId="68DB1A37" wp14:editId="220467C4">
+            <wp:extent cx="5612130" cy="2022475"/>
+            <wp:effectExtent l="0" t="0" r="7620" b="0"/>
+            <wp:docPr id="38" name="Picture 38"/>
+            <wp:cNvGraphicFramePr>
+              <a:graphicFrameLocks xmlns:a="http://schemas.openxmlformats.org/drawingml/2006/main" noChangeAspect="1"/>
+            </wp:cNvGraphicFramePr>
+            <a:graphic xmlns:a="http://schemas.openxmlformats.org/drawingml/2006/main">
+              <a:graphicData uri="http://schemas.openxmlformats.org/drawingml/2006/picture">
+                <pic:pic xmlns:pic="http://schemas.openxmlformats.org/drawingml/2006/picture">
+                  <pic:nvPicPr>
+                    <pic:cNvPr id="1" name=""/>
+                    <pic:cNvPicPr/>
+                  </pic:nvPicPr>
+                  <pic:blipFill>
+                    <a:blip r:embed="rId44"/>
+                    <a:stretch>
+                      <a:fillRect/>
+                    </a:stretch>
+                  </pic:blipFill>
+                  <pic:spPr>
+                    <a:xfrm>
+                      <a:off x="0" y="0"/>
+                      <a:ext cx="5612130" cy="2022475"/>
+                    </a:xfrm>
+                    <a:prstGeom prst="rect">
+                      <a:avLst/>
+                    </a:prstGeom>
+                  </pic:spPr>
+                </pic:pic>
+              </a:graphicData>
+            </a:graphic>
+          </wp:inline>
+        </w:drawing>
+      </w:r>
+    </w:p>
+    <w:p>
+      <w:pPr>
+        <w:pStyle w:val="Caption"/>
+        <w:jc w:val="center"/>
+      </w:pPr>
+      <w:r>
+        <w:t xml:space="preserve">Figura </w:t>
+      </w:r>
+      <w:r>
+        <w:fldChar w:fldCharType="begin"/>
+      </w:r>
+      <w:r>
+        <w:instrText xml:space="preserve"> SEQ Figura \* ARABIC </w:instrText>
+      </w:r>
+      <w:r>
+        <w:fldChar w:fldCharType="separate"/>
+      </w:r>
+      <w:r>
+        <w:rPr>
+          <w:noProof/>
+        </w:rPr>
+        <w:t>11</w:t>
+      </w:r>
+      <w:r>
+        <w:fldChar w:fldCharType="end"/>
+      </w:r>
+      <w:r>
+        <w:t>: Múltiples herramientas - Caso 5.</w:t>
+      </w:r>
+    </w:p>
+    <w:p>
+      <w:pPr>
+        <w:spacing w:line="240" w:lineRule="auto"/>
+        <w:jc w:val="both"/>
+        <w:rPr>
+          <w:rFonts w:ascii="Calibri" w:hAnsi="Calibri" w:cs="Calibri"/>
+          <w:sz w:val="24"/>
+          <w:szCs w:val="24"/>
+        </w:rPr>
+      </w:pPr>
+      <w:r>
+        <w:rPr>
+          <w:rFonts w:ascii="Calibri" w:hAnsi="Calibri" w:cs="Calibri"/>
+          <w:sz w:val="24"/>
+          <w:szCs w:val="24"/>
+        </w:rPr>
+        <w:t>Aquí no consiguió obtener una respuesta. Si bien intentó obtenerlas a través de la base de datos vectorial no consiguió obtener resultados, posiblemente porque no realizó el suficiente tiempo de espera. A continuación, intenta buscar la información en las otras dos bases de datos y como no las consiguió antes de llegar a la cantidad máxima de iteraciones, se dio por vencido.</w:t>
+      </w:r>
+    </w:p>
+    <w:p>
+      <w:pPr>
+        <w:pStyle w:val="Heading3"/>
+      </w:pPr>
+      <w:bookmarkStart w:id="32" w:name="_Toc185183264"/>
+      <w:r>
+        <w:t>Situaciones de falla</w:t>
+      </w:r>
+      <w:bookmarkEnd w:id="32"/>
+    </w:p>
+    <w:p>
+      <w:pPr>
+        <w:spacing w:line="240" w:lineRule="auto"/>
+        <w:jc w:val="both"/>
+        <w:rPr>
+          <w:rFonts w:ascii="Calibri" w:hAnsi="Calibri" w:cs="Calibri"/>
+          <w:sz w:val="24"/>
+          <w:szCs w:val="24"/>
+        </w:rPr>
+      </w:pPr>
+      <w:r>
+        <w:rPr>
+          <w:rFonts w:ascii="Calibri" w:hAnsi="Calibri" w:cs="Calibri"/>
+          <w:sz w:val="24"/>
+          <w:szCs w:val="24"/>
+        </w:rPr>
+        <w:t xml:space="preserve">Se presentan </w:t>
+      </w:r>
+      <w:r>
+        <w:rPr>
+          <w:rFonts w:ascii="Calibri" w:hAnsi="Calibri" w:cs="Calibri"/>
+          <w:sz w:val="24"/>
+          <w:szCs w:val="24"/>
+        </w:rPr>
+        <w:t>tres</w:t>
+      </w:r>
+      <w:r>
+        <w:rPr>
+          <w:rFonts w:ascii="Calibri" w:hAnsi="Calibri" w:cs="Calibri"/>
+          <w:sz w:val="24"/>
+          <w:szCs w:val="24"/>
+        </w:rPr>
+        <w:t xml:space="preserve"> situaciones en donde </w:t>
+      </w:r>
+      <w:r>
+        <w:rPr>
+          <w:rFonts w:ascii="Calibri" w:hAnsi="Calibri" w:cs="Calibri"/>
+          <w:sz w:val="24"/>
+          <w:szCs w:val="24"/>
+        </w:rPr>
+        <w:t>el Agente falló al entregar una respuesta correcta</w:t>
+      </w:r>
+      <w:r>
+        <w:rPr>
+          <w:rFonts w:ascii="Calibri" w:hAnsi="Calibri" w:cs="Calibri"/>
+          <w:sz w:val="24"/>
+          <w:szCs w:val="24"/>
+        </w:rPr>
+        <w:t>.</w:t>
+      </w:r>
+    </w:p>
+    <w:p>
+      <w:pPr>
+        <w:pStyle w:val="Heading4"/>
+      </w:pPr>
+      <w:r>
+        <w:lastRenderedPageBreak/>
+        <w:t xml:space="preserve">Caso </w:t>
+      </w:r>
+      <w:r>
+        <w:t>1</w:t>
+      </w:r>
+    </w:p>
+    <w:p>
+      <w:pPr>
+        <w:spacing w:line="240" w:lineRule="auto"/>
+        <w:jc w:val="both"/>
+        <w:rPr>
+          <w:rFonts w:ascii="Calibri" w:hAnsi="Calibri" w:cs="Calibri"/>
+          <w:sz w:val="24"/>
+          <w:szCs w:val="24"/>
+        </w:rPr>
+      </w:pPr>
+      <w:r>
+        <w:rPr>
+          <w:rFonts w:ascii="Calibri" w:hAnsi="Calibri" w:cs="Calibri"/>
+          <w:sz w:val="24"/>
+          <w:szCs w:val="24"/>
+        </w:rPr>
+        <w:t xml:space="preserve">En el siguiente ejemplo, se le pidió al </w:t>
+      </w:r>
+      <w:proofErr w:type="spellStart"/>
+      <w:r>
+        <w:rPr>
+          <w:rFonts w:ascii="Calibri" w:hAnsi="Calibri" w:cs="Calibri"/>
+          <w:sz w:val="24"/>
+          <w:szCs w:val="24"/>
+        </w:rPr>
+        <w:t>chatbot</w:t>
+      </w:r>
+      <w:proofErr w:type="spellEnd"/>
+      <w:r>
+        <w:rPr>
+          <w:rFonts w:ascii="Calibri" w:hAnsi="Calibri" w:cs="Calibri"/>
+          <w:sz w:val="24"/>
+          <w:szCs w:val="24"/>
+        </w:rPr>
+        <w:t xml:space="preserve"> que buscara información acerca </w:t>
+      </w:r>
+      <w:r>
+        <w:rPr>
+          <w:rFonts w:ascii="Calibri" w:hAnsi="Calibri" w:cs="Calibri"/>
+          <w:sz w:val="24"/>
+          <w:szCs w:val="24"/>
+        </w:rPr>
+        <w:t>del peso (dificultad)</w:t>
+      </w:r>
+      <w:r>
+        <w:rPr>
+          <w:rFonts w:ascii="Calibri" w:hAnsi="Calibri" w:cs="Calibri"/>
+          <w:sz w:val="24"/>
+          <w:szCs w:val="24"/>
+        </w:rPr>
+        <w:t xml:space="preserve"> del juego.</w:t>
+      </w:r>
+    </w:p>
+    <w:p>
+      <w:pPr>
+        <w:keepNext/>
+        <w:spacing w:line="240" w:lineRule="auto"/>
+        <w:jc w:val="center"/>
+      </w:pPr>
+      <w:r>
+        <w:rPr>
+          <w:rFonts w:ascii="Calibri" w:hAnsi="Calibri" w:cs="Calibri"/>
+          <w:sz w:val="24"/>
+          <w:szCs w:val="24"/>
+        </w:rPr>
+        <w:drawing>
+          <wp:inline distT="0" distB="0" distL="0" distR="0" wp14:anchorId="442712FF" wp14:editId="51457207">
+            <wp:extent cx="5612130" cy="2030730"/>
+            <wp:effectExtent l="0" t="0" r="7620" b="7620"/>
+            <wp:docPr id="39" name="Picture 39"/>
+            <wp:cNvGraphicFramePr>
+              <a:graphicFrameLocks xmlns:a="http://schemas.openxmlformats.org/drawingml/2006/main" noChangeAspect="1"/>
+            </wp:cNvGraphicFramePr>
+            <a:graphic xmlns:a="http://schemas.openxmlformats.org/drawingml/2006/main">
+              <a:graphicData uri="http://schemas.openxmlformats.org/drawingml/2006/picture">
+                <pic:pic xmlns:pic="http://schemas.openxmlformats.org/drawingml/2006/picture">
+                  <pic:nvPicPr>
+                    <pic:cNvPr id="1" name=""/>
+                    <pic:cNvPicPr/>
+                  </pic:nvPicPr>
+                  <pic:blipFill>
+                    <a:blip r:embed="rId45"/>
+                    <a:stretch>
+                      <a:fillRect/>
+                    </a:stretch>
+                  </pic:blipFill>
+                  <pic:spPr>
+                    <a:xfrm>
+                      <a:off x="0" y="0"/>
+                      <a:ext cx="5612130" cy="2030730"/>
+                    </a:xfrm>
+                    <a:prstGeom prst="rect">
+                      <a:avLst/>
+                    </a:prstGeom>
+                  </pic:spPr>
+                </pic:pic>
+              </a:graphicData>
+            </a:graphic>
+          </wp:inline>
+        </w:drawing>
+      </w:r>
+    </w:p>
+    <w:p>
+      <w:pPr>
+        <w:pStyle w:val="Caption"/>
+        <w:jc w:val="center"/>
+        <w:rPr>
+          <w:rFonts w:ascii="Calibri" w:hAnsi="Calibri" w:cs="Calibri"/>
+          <w:sz w:val="24"/>
+          <w:szCs w:val="24"/>
+        </w:rPr>
+      </w:pPr>
+      <w:r>
+        <w:t xml:space="preserve">Figura </w:t>
+      </w:r>
+      <w:r>
+        <w:fldChar w:fldCharType="begin"/>
+      </w:r>
+      <w:r>
+        <w:instrText xml:space="preserve"> SEQ Figura \* ARABIC </w:instrText>
+      </w:r>
+      <w:r>
+        <w:fldChar w:fldCharType="separate"/>
+      </w:r>
+      <w:r>
+        <w:rPr>
+          <w:noProof/>
+        </w:rPr>
+        <w:t>12</w:t>
+      </w:r>
+      <w:r>
+        <w:fldChar w:fldCharType="end"/>
+      </w:r>
+      <w:r>
+        <w:t>: Situaciones de falla - Caso 1.</w:t>
+      </w:r>
+    </w:p>
+    <w:p>
+      <w:pPr>
+        <w:spacing w:line="240" w:lineRule="auto"/>
+        <w:jc w:val="both"/>
+        <w:rPr>
+          <w:rFonts w:ascii="Calibri" w:hAnsi="Calibri" w:cs="Calibri"/>
+          <w:sz w:val="24"/>
+          <w:szCs w:val="24"/>
+        </w:rPr>
+      </w:pPr>
+      <w:r>
+        <w:rPr>
+          <w:rFonts w:ascii="Calibri" w:hAnsi="Calibri" w:cs="Calibri"/>
+          <w:sz w:val="24"/>
+          <w:szCs w:val="24"/>
+        </w:rPr>
+        <w:t>Aquí se observa que el Agente alucina, encontrando la respuesta correcta en su primer intento, pero creyendo que aún no tiene la información necesaria. Esto lo lleva a probar otras herramientas hasta alcanzar su límite máximo de iteraciones.</w:t>
+      </w:r>
+    </w:p>
+    <w:p>
+      <w:pPr>
+        <w:pStyle w:val="Heading4"/>
+      </w:pPr>
+      <w:r>
+        <w:t xml:space="preserve">Caso </w:t>
+      </w:r>
+      <w:r>
+        <w:t>2</w:t>
+      </w:r>
+    </w:p>
+    <w:p>
+      <w:pPr>
+        <w:spacing w:line="240" w:lineRule="auto"/>
+        <w:jc w:val="both"/>
+        <w:rPr>
+          <w:rFonts w:ascii="Calibri" w:hAnsi="Calibri" w:cs="Calibri"/>
+          <w:sz w:val="24"/>
+          <w:szCs w:val="24"/>
+        </w:rPr>
+      </w:pPr>
+      <w:r>
+        <w:rPr>
+          <w:rFonts w:ascii="Calibri" w:hAnsi="Calibri" w:cs="Calibri"/>
+          <w:sz w:val="24"/>
+          <w:szCs w:val="24"/>
+        </w:rPr>
+        <w:t xml:space="preserve">En el siguiente ejemplo, se le pidió al </w:t>
+      </w:r>
+      <w:proofErr w:type="spellStart"/>
+      <w:r>
+        <w:rPr>
+          <w:rFonts w:ascii="Calibri" w:hAnsi="Calibri" w:cs="Calibri"/>
+          <w:sz w:val="24"/>
+          <w:szCs w:val="24"/>
+        </w:rPr>
+        <w:t>chatbot</w:t>
+      </w:r>
+      <w:proofErr w:type="spellEnd"/>
+      <w:r>
+        <w:rPr>
+          <w:rFonts w:ascii="Calibri" w:hAnsi="Calibri" w:cs="Calibri"/>
+          <w:sz w:val="24"/>
+          <w:szCs w:val="24"/>
+        </w:rPr>
+        <w:t xml:space="preserve"> que buscara información acerca de</w:t>
+      </w:r>
+      <w:r>
+        <w:rPr>
+          <w:rFonts w:ascii="Calibri" w:hAnsi="Calibri" w:cs="Calibri"/>
+          <w:sz w:val="24"/>
+          <w:szCs w:val="24"/>
+        </w:rPr>
+        <w:t xml:space="preserve"> las categorías</w:t>
+      </w:r>
+      <w:r>
+        <w:rPr>
+          <w:rFonts w:ascii="Calibri" w:hAnsi="Calibri" w:cs="Calibri"/>
+          <w:sz w:val="24"/>
+          <w:szCs w:val="24"/>
+        </w:rPr>
+        <w:t xml:space="preserve"> del juego.</w:t>
+      </w:r>
+    </w:p>
+    <w:p>
+      <w:pPr>
+        <w:keepNext/>
+        <w:spacing w:line="240" w:lineRule="auto"/>
+        <w:jc w:val="center"/>
+      </w:pPr>
+      <w:r>
+        <w:rPr>
+          <w:rFonts w:ascii="Calibri" w:hAnsi="Calibri" w:cs="Calibri"/>
+          <w:sz w:val="24"/>
+          <w:szCs w:val="24"/>
+        </w:rPr>
+        <w:drawing>
+          <wp:inline distT="0" distB="0" distL="0" distR="0" wp14:anchorId="0A8D19C6" wp14:editId="425056A5">
+            <wp:extent cx="5612130" cy="2092960"/>
+            <wp:effectExtent l="0" t="0" r="7620" b="2540"/>
+            <wp:docPr id="40" name="Picture 40"/>
+            <wp:cNvGraphicFramePr>
+              <a:graphicFrameLocks xmlns:a="http://schemas.openxmlformats.org/drawingml/2006/main" noChangeAspect="1"/>
+            </wp:cNvGraphicFramePr>
+            <a:graphic xmlns:a="http://schemas.openxmlformats.org/drawingml/2006/main">
+              <a:graphicData uri="http://schemas.openxmlformats.org/drawingml/2006/picture">
+                <pic:pic xmlns:pic="http://schemas.openxmlformats.org/drawingml/2006/picture">
+                  <pic:nvPicPr>
+                    <pic:cNvPr id="1" name=""/>
+                    <pic:cNvPicPr/>
+                  </pic:nvPicPr>
+                  <pic:blipFill>
+                    <a:blip r:embed="rId46"/>
+                    <a:stretch>
+                      <a:fillRect/>
+                    </a:stretch>
+                  </pic:blipFill>
+                  <pic:spPr>
+                    <a:xfrm>
+                      <a:off x="0" y="0"/>
+                      <a:ext cx="5612130" cy="2092960"/>
+                    </a:xfrm>
+                    <a:prstGeom prst="rect">
+                      <a:avLst/>
+                    </a:prstGeom>
+                  </pic:spPr>
+                </pic:pic>
+              </a:graphicData>
+            </a:graphic>
+          </wp:inline>
+        </w:drawing>
+      </w:r>
+    </w:p>
+    <w:p>
+      <w:pPr>
+        <w:pStyle w:val="Caption"/>
+        <w:jc w:val="center"/>
+        <w:rPr>
+          <w:rFonts w:ascii="Calibri" w:hAnsi="Calibri" w:cs="Calibri"/>
+          <w:sz w:val="24"/>
+          <w:szCs w:val="24"/>
+        </w:rPr>
+      </w:pPr>
+      <w:r>
+        <w:t xml:space="preserve">Figura </w:t>
+      </w:r>
+      <w:r>
+        <w:fldChar w:fldCharType="begin"/>
+      </w:r>
+      <w:r>
+        <w:instrText xml:space="preserve"> SEQ Figura \* ARABIC </w:instrText>
+      </w:r>
+      <w:r>
+        <w:fldChar w:fldCharType="separate"/>
+      </w:r>
+      <w:r>
+        <w:rPr>
+          <w:noProof/>
+        </w:rPr>
+        <w:t>13</w:t>
+      </w:r>
+      <w:r>
+        <w:fldChar w:fldCharType="end"/>
+      </w:r>
+      <w:r>
+        <w:t>: Situaciones de falla - Caso 2.</w:t>
+      </w:r>
+    </w:p>
+    <w:p>
+      <w:pPr>
+        <w:spacing w:line="240" w:lineRule="auto"/>
+        <w:jc w:val="both"/>
+        <w:rPr>
+          <w:rFonts w:ascii="Calibri" w:hAnsi="Calibri" w:cs="Calibri"/>
+          <w:sz w:val="24"/>
+          <w:szCs w:val="24"/>
+        </w:rPr>
+      </w:pPr>
+      <w:r>
+        <w:rPr>
+          <w:rFonts w:ascii="Calibri" w:hAnsi="Calibri" w:cs="Calibri"/>
+          <w:sz w:val="24"/>
+          <w:szCs w:val="24"/>
+        </w:rPr>
+        <w:t>Una situación con las mismas características que la anterior. Si bien obtiene las respuestas correctas en su primer intento, alucina y piensa que aún no tiene lo que necesita, explorando otras herramientas hasta alcanzar su límite de iteraciones.</w:t>
+      </w:r>
+    </w:p>
+    <w:p>
+      <w:pPr>
+        <w:pStyle w:val="Heading4"/>
+      </w:pPr>
+      <w:r>
+        <w:lastRenderedPageBreak/>
+        <w:t xml:space="preserve">Caso </w:t>
+      </w:r>
+      <w:r>
+        <w:t>3</w:t>
+      </w:r>
+    </w:p>
+    <w:p>
+      <w:pPr>
+        <w:spacing w:line="240" w:lineRule="auto"/>
+        <w:jc w:val="both"/>
+        <w:rPr>
+          <w:rFonts w:ascii="Calibri" w:hAnsi="Calibri" w:cs="Calibri"/>
+          <w:sz w:val="24"/>
+          <w:szCs w:val="24"/>
+        </w:rPr>
+      </w:pPr>
+      <w:r>
+        <w:rPr>
+          <w:rFonts w:ascii="Calibri" w:hAnsi="Calibri" w:cs="Calibri"/>
+          <w:sz w:val="24"/>
+          <w:szCs w:val="24"/>
+        </w:rPr>
+        <w:t xml:space="preserve">En el siguiente ejemplo, se le pidió al </w:t>
+      </w:r>
+      <w:proofErr w:type="spellStart"/>
+      <w:r>
+        <w:rPr>
+          <w:rFonts w:ascii="Calibri" w:hAnsi="Calibri" w:cs="Calibri"/>
+          <w:sz w:val="24"/>
+          <w:szCs w:val="24"/>
+        </w:rPr>
+        <w:t>chatbot</w:t>
+      </w:r>
+      <w:proofErr w:type="spellEnd"/>
+      <w:r>
+        <w:rPr>
+          <w:rFonts w:ascii="Calibri" w:hAnsi="Calibri" w:cs="Calibri"/>
+          <w:sz w:val="24"/>
+          <w:szCs w:val="24"/>
+        </w:rPr>
+        <w:t xml:space="preserve"> que buscara información acerca de </w:t>
+      </w:r>
+      <w:r>
+        <w:rPr>
+          <w:rFonts w:ascii="Calibri" w:hAnsi="Calibri" w:cs="Calibri"/>
+          <w:sz w:val="24"/>
+          <w:szCs w:val="24"/>
+        </w:rPr>
+        <w:t>cómo preparar el</w:t>
+      </w:r>
+      <w:r>
+        <w:rPr>
+          <w:rFonts w:ascii="Calibri" w:hAnsi="Calibri" w:cs="Calibri"/>
+          <w:sz w:val="24"/>
+          <w:szCs w:val="24"/>
+        </w:rPr>
+        <w:t xml:space="preserve"> juego.</w:t>
+      </w:r>
+    </w:p>
+    <w:p>
+      <w:pPr>
+        <w:keepNext/>
+        <w:spacing w:line="240" w:lineRule="auto"/>
+        <w:jc w:val="center"/>
+      </w:pPr>
+      <w:r>
+        <w:rPr>
+          <w:rFonts w:ascii="Calibri" w:hAnsi="Calibri" w:cs="Calibri"/>
+          <w:sz w:val="24"/>
+          <w:szCs w:val="24"/>
+        </w:rPr>
+        <w:drawing>
+          <wp:inline distT="0" distB="0" distL="0" distR="0" wp14:anchorId="78336914" wp14:editId="5105CDEE">
+            <wp:extent cx="5612130" cy="2007235"/>
+            <wp:effectExtent l="0" t="0" r="7620" b="0"/>
+            <wp:docPr id="41" name="Picture 41"/>
+            <wp:cNvGraphicFramePr>
+              <a:graphicFrameLocks xmlns:a="http://schemas.openxmlformats.org/drawingml/2006/main" noChangeAspect="1"/>
+            </wp:cNvGraphicFramePr>
+            <a:graphic xmlns:a="http://schemas.openxmlformats.org/drawingml/2006/main">
+              <a:graphicData uri="http://schemas.openxmlformats.org/drawingml/2006/picture">
+                <pic:pic xmlns:pic="http://schemas.openxmlformats.org/drawingml/2006/picture">
+                  <pic:nvPicPr>
+                    <pic:cNvPr id="1" name=""/>
+                    <pic:cNvPicPr/>
+                  </pic:nvPicPr>
+                  <pic:blipFill>
+                    <a:blip r:embed="rId47"/>
+                    <a:stretch>
+                      <a:fillRect/>
+                    </a:stretch>
+                  </pic:blipFill>
+                  <pic:spPr>
+                    <a:xfrm>
+                      <a:off x="0" y="0"/>
+                      <a:ext cx="5612130" cy="2007235"/>
+                    </a:xfrm>
+                    <a:prstGeom prst="rect">
+                      <a:avLst/>
+                    </a:prstGeom>
+                  </pic:spPr>
+                </pic:pic>
+              </a:graphicData>
+            </a:graphic>
+          </wp:inline>
+        </w:drawing>
+      </w:r>
+    </w:p>
+    <w:p>
+      <w:pPr>
+        <w:pStyle w:val="Caption"/>
+        <w:jc w:val="center"/>
+        <w:rPr>
+          <w:rFonts w:ascii="Calibri" w:hAnsi="Calibri" w:cs="Calibri"/>
+          <w:sz w:val="24"/>
+          <w:szCs w:val="24"/>
+        </w:rPr>
+      </w:pPr>
+      <w:r>
+        <w:t xml:space="preserve">Figura </w:t>
+      </w:r>
+      <w:r>
+        <w:fldChar w:fldCharType="begin"/>
+      </w:r>
+      <w:r>
+        <w:instrText xml:space="preserve"> SEQ Figura \* ARABIC </w:instrText>
+      </w:r>
+      <w:r>
+        <w:fldChar w:fldCharType="separate"/>
+      </w:r>
+      <w:r>
+        <w:rPr>
+          <w:noProof/>
+        </w:rPr>
+        <w:t>14</w:t>
+      </w:r>
+      <w:r>
+        <w:fldChar w:fldCharType="end"/>
+      </w:r>
+      <w:r>
+        <w:t>: Situaciones de falla - Caso 3.</w:t>
+      </w:r>
+    </w:p>
+    <w:p>
+      <w:pPr>
+        <w:spacing w:line="240" w:lineRule="auto"/>
+        <w:jc w:val="both"/>
+        <w:rPr>
+          <w:rFonts w:ascii="Calibri" w:hAnsi="Calibri" w:cs="Calibri"/>
+          <w:sz w:val="24"/>
+          <w:szCs w:val="24"/>
+        </w:rPr>
+      </w:pPr>
+      <w:r>
+        <w:rPr>
+          <w:rFonts w:ascii="Calibri" w:hAnsi="Calibri" w:cs="Calibri"/>
+          <w:sz w:val="24"/>
+          <w:szCs w:val="24"/>
+        </w:rPr>
+        <w:t>Aquí comienza buscando en la base de datos tabular, acción que intenta dos veces y fracasa ya quela información no se encuentra allí. En su tercer intento, busca información en la base de datos vectorial pero no consigue extraerla, presumiblemente porque no esperó el tiempo suficiente. Finalmente, realiza dos intentos sobre la base de datos de grafos, alcanzando su límite máximo de iteraciones sin una respuesta que entregar al usuario.</w:t>
+      </w:r>
+    </w:p>
+    <w:p>
+      <w:pPr>
+        <w:pStyle w:val="Heading3"/>
+      </w:pPr>
+      <w:bookmarkStart w:id="33" w:name="_Toc185183265"/>
+      <w:r>
+        <w:t>Ideas finales</w:t>
+      </w:r>
+      <w:bookmarkEnd w:id="33"/>
+    </w:p>
+    <w:p>
+      <w:pPr>
+        <w:spacing w:line="240" w:lineRule="auto"/>
+        <w:jc w:val="both"/>
+        <w:rPr>
+          <w:rFonts w:ascii="Calibri" w:hAnsi="Calibri" w:cs="Calibri"/>
+          <w:sz w:val="24"/>
+          <w:szCs w:val="24"/>
+        </w:rPr>
+      </w:pPr>
+      <w:r>
+        <w:rPr>
+          <w:rFonts w:ascii="Calibri" w:hAnsi="Calibri" w:cs="Calibri"/>
+          <w:sz w:val="24"/>
+          <w:szCs w:val="24"/>
+        </w:rPr>
+        <w:t>Habiendo analizado casos como los mencionados anteriormente, se podrían resumir las posibles mejoras en los siguientes puntos:</w:t>
+      </w:r>
+    </w:p>
+    <w:p>
+      <w:pPr>
+        <w:pStyle w:val="ListParagraph"/>
+        <w:numPr>
+          <w:ilvl w:val="0"/>
+          <w:numId w:val="14"/>
+        </w:numPr>
+        <w:spacing w:line="240" w:lineRule="auto"/>
+        <w:jc w:val="both"/>
+        <w:rPr>
+          <w:rFonts w:ascii="Calibri" w:hAnsi="Calibri" w:cs="Calibri"/>
+          <w:sz w:val="24"/>
+          <w:szCs w:val="24"/>
+        </w:rPr>
+      </w:pPr>
+      <w:r>
+        <w:rPr>
+          <w:rFonts w:ascii="Calibri" w:hAnsi="Calibri" w:cs="Calibri"/>
+          <w:sz w:val="24"/>
+          <w:szCs w:val="24"/>
+        </w:rPr>
+        <w:t>Se podría ampliar el tiempo límite de time-</w:t>
+      </w:r>
+      <w:proofErr w:type="spellStart"/>
+      <w:r>
+        <w:rPr>
+          <w:rFonts w:ascii="Calibri" w:hAnsi="Calibri" w:cs="Calibri"/>
+          <w:sz w:val="24"/>
+          <w:szCs w:val="24"/>
+        </w:rPr>
+        <w:t>out</w:t>
+      </w:r>
+      <w:proofErr w:type="spellEnd"/>
+      <w:r>
+        <w:rPr>
+          <w:rFonts w:ascii="Calibri" w:hAnsi="Calibri" w:cs="Calibri"/>
+          <w:sz w:val="24"/>
+          <w:szCs w:val="24"/>
+        </w:rPr>
+        <w:t xml:space="preserve"> para esperar respuestas por parte de la base de datos vectorial.</w:t>
+      </w:r>
+    </w:p>
+    <w:p>
+      <w:pPr>
+        <w:pStyle w:val="ListParagraph"/>
+        <w:numPr>
+          <w:ilvl w:val="0"/>
+          <w:numId w:val="14"/>
+        </w:numPr>
+        <w:spacing w:line="240" w:lineRule="auto"/>
+        <w:jc w:val="both"/>
+        <w:rPr>
+          <w:rFonts w:ascii="Calibri" w:hAnsi="Calibri" w:cs="Calibri"/>
+          <w:sz w:val="24"/>
+          <w:szCs w:val="24"/>
+        </w:rPr>
+      </w:pPr>
+      <w:r>
+        <w:rPr>
+          <w:rFonts w:ascii="Calibri" w:hAnsi="Calibri" w:cs="Calibri"/>
+          <w:sz w:val="24"/>
+          <w:szCs w:val="24"/>
+        </w:rPr>
+        <w:t xml:space="preserve">Se podrían refinar los </w:t>
+      </w:r>
+      <w:proofErr w:type="spellStart"/>
+      <w:r>
+        <w:rPr>
+          <w:rFonts w:ascii="Calibri" w:hAnsi="Calibri" w:cs="Calibri"/>
+          <w:sz w:val="24"/>
+          <w:szCs w:val="24"/>
+        </w:rPr>
+        <w:t>prompts</w:t>
+      </w:r>
+      <w:proofErr w:type="spellEnd"/>
+      <w:r>
+        <w:rPr>
+          <w:rFonts w:ascii="Calibri" w:hAnsi="Calibri" w:cs="Calibri"/>
+          <w:sz w:val="24"/>
+          <w:szCs w:val="24"/>
+        </w:rPr>
+        <w:t xml:space="preserve"> para que entienda cuál herramienta intentar primero.</w:t>
+      </w:r>
+    </w:p>
+    <w:p>
+      <w:pPr>
+        <w:pStyle w:val="ListParagraph"/>
+        <w:numPr>
+          <w:ilvl w:val="0"/>
+          <w:numId w:val="14"/>
+        </w:numPr>
+        <w:spacing w:line="240" w:lineRule="auto"/>
+        <w:jc w:val="both"/>
+        <w:rPr>
+          <w:rFonts w:ascii="Calibri" w:hAnsi="Calibri" w:cs="Calibri"/>
+          <w:sz w:val="24"/>
+          <w:szCs w:val="24"/>
+        </w:rPr>
+      </w:pPr>
+      <w:r>
+        <w:rPr>
+          <w:rFonts w:ascii="Calibri" w:hAnsi="Calibri" w:cs="Calibri"/>
+          <w:sz w:val="24"/>
+          <w:szCs w:val="24"/>
+        </w:rPr>
+        <w:t>Se le podría aclarar que entregue la primera respuesta que haya obtenido por parte de una base de datos.</w:t>
+      </w:r>
+    </w:p>
+    <w:p>
+      <w:pPr>
+        <w:spacing w:line="240" w:lineRule="auto"/>
+        <w:jc w:val="both"/>
+        <w:rPr>
+          <w:rFonts w:ascii="Calibri" w:hAnsi="Calibri" w:cs="Calibri"/>
+          <w:sz w:val="24"/>
+          <w:szCs w:val="24"/>
+        </w:rPr>
+      </w:pPr>
+      <w:r>
+        <w:rPr>
+          <w:rFonts w:ascii="Calibri" w:hAnsi="Calibri" w:cs="Calibri"/>
+          <w:sz w:val="24"/>
+          <w:szCs w:val="24"/>
+        </w:rPr>
+        <w:t xml:space="preserve">El Agente es una herramienta que tiene un gran potencial para solucionar ciertas tareas de codificación. Sin embargo, aquí la ingeniería de </w:t>
+      </w:r>
+      <w:proofErr w:type="spellStart"/>
+      <w:r>
+        <w:rPr>
+          <w:rFonts w:ascii="Calibri" w:hAnsi="Calibri" w:cs="Calibri"/>
+          <w:sz w:val="24"/>
+          <w:szCs w:val="24"/>
+        </w:rPr>
+        <w:t>prompts</w:t>
+      </w:r>
+      <w:proofErr w:type="spellEnd"/>
+      <w:r>
+        <w:rPr>
+          <w:rFonts w:ascii="Calibri" w:hAnsi="Calibri" w:cs="Calibri"/>
+          <w:sz w:val="24"/>
+          <w:szCs w:val="24"/>
+        </w:rPr>
+        <w:t xml:space="preserve"> juega un rol sumamente importante a mismo tiempo que no es una tarea sencilla. Con tiempo, el </w:t>
+      </w:r>
+      <w:proofErr w:type="spellStart"/>
+      <w:r>
+        <w:rPr>
+          <w:rFonts w:ascii="Calibri" w:hAnsi="Calibri" w:cs="Calibri"/>
+          <w:sz w:val="24"/>
+          <w:szCs w:val="24"/>
+        </w:rPr>
+        <w:t>prompt</w:t>
+      </w:r>
+      <w:proofErr w:type="spellEnd"/>
+      <w:r>
+        <w:rPr>
+          <w:rFonts w:ascii="Calibri" w:hAnsi="Calibri" w:cs="Calibri"/>
+          <w:sz w:val="24"/>
+          <w:szCs w:val="24"/>
+        </w:rPr>
+        <w:t xml:space="preserve"> podría refinarse hasta el punto en que el Agente no dude, para lo cual se necesita de una gran cantidad de inferencias.</w:t>
+      </w:r>
+    </w:p>
+    <w:p>
+      <w:pPr>
+        <w:spacing w:line="240" w:lineRule="auto"/>
+        <w:jc w:val="both"/>
+        <w:rPr>
+          <w:rFonts w:ascii="Calibri" w:hAnsi="Calibri" w:cs="Calibri"/>
+          <w:sz w:val="24"/>
+          <w:szCs w:val="24"/>
+        </w:rPr>
+      </w:pPr>
+    </w:p>
+    <w:p>
+      <w:pPr>
         <w:pStyle w:val="Heading2"/>
       </w:pPr>
-      <w:bookmarkStart w:id="31" w:name="_Toc185174776"/>
+      <w:bookmarkStart w:id="34" w:name="_Toc185183266"/>
       <w:r>
         <w:lastRenderedPageBreak/>
         <w:t>Enlaces a modelos y librerías utilizadas</w:t>
       </w:r>
-      <w:bookmarkEnd w:id="31"/>
+      <w:bookmarkEnd w:id="34"/>
     </w:p>
     <w:p>
       <w:pPr>
         <w:pStyle w:val="Heading3"/>
       </w:pPr>
-      <w:bookmarkStart w:id="32" w:name="_Toc185174777"/>
+      <w:bookmarkStart w:id="35" w:name="_Toc185183267"/>
       <w:r>
         <w:t>Enlaces a</w:t>
       </w:r>
@@ -24045,7 +25945,7 @@
       <w:r>
         <w:t>librerías</w:t>
       </w:r>
-      <w:bookmarkEnd w:id="32"/>
+      <w:bookmarkEnd w:id="35"/>
     </w:p>
     <w:p>
       <w:pPr>
@@ -24102,7 +26002,7 @@
         </w:rPr>
         <w:t xml:space="preserve"> </w:t>
       </w:r>
-      <w:hyperlink r:id="rId40" w:tgtFrame="_blank" w:history="1">
+      <w:hyperlink r:id="rId48" w:tgtFrame="_blank" w:history="1">
         <w:r>
           <w:rPr>
             <w:rFonts w:ascii="Calibri" w:hAnsi="Calibri" w:cs="Calibri"/>
@@ -24190,7 +26090,7 @@
         </w:rPr>
         <w:t xml:space="preserve"> </w:t>
       </w:r>
-      <w:hyperlink r:id="rId41" w:tgtFrame="_blank" w:history="1">
+      <w:hyperlink r:id="rId49" w:tgtFrame="_blank" w:history="1">
         <w:r>
           <w:rPr>
             <w:rFonts w:ascii="Calibri" w:hAnsi="Calibri" w:cs="Calibri"/>
@@ -24205,14 +26105,14 @@
       <w:pPr>
         <w:pStyle w:val="Heading3"/>
       </w:pPr>
-      <w:bookmarkStart w:id="33" w:name="_Toc185174778"/>
+      <w:bookmarkStart w:id="36" w:name="_Toc185183268"/>
       <w:r>
         <w:t xml:space="preserve">Enlaces a </w:t>
       </w:r>
       <w:r>
         <w:t>modelos</w:t>
       </w:r>
-      <w:bookmarkEnd w:id="33"/>
+      <w:bookmarkEnd w:id="36"/>
     </w:p>
     <w:p>
       <w:pPr>
@@ -24253,99 +26153,9 @@
         <w:t xml:space="preserve"> https://huggingface.co/meta-llama/Llama-3.2-1B</w:t>
       </w:r>
     </w:p>
-    <w:p>
-      <w:pPr>
-        <w:rPr>
-          <w:rFonts w:ascii="Calibri" w:hAnsi="Calibri" w:cs="Calibri"/>
-          <w:sz w:val="24"/>
-          <w:szCs w:val="24"/>
-        </w:rPr>
-      </w:pPr>
-      <w:r>
-        <w:rPr>
-          <w:rFonts w:ascii="Calibri" w:hAnsi="Calibri" w:cs="Calibri"/>
-          <w:sz w:val="24"/>
-          <w:szCs w:val="24"/>
-        </w:rPr>
-        <w:br w:type="page"/>
-      </w:r>
-    </w:p>
-    <w:p>
-      <w:pPr>
-        <w:pStyle w:val="Heading1"/>
-        <w:numPr>
-          <w:ilvl w:val="0"/>
-          <w:numId w:val="1"/>
-        </w:numPr>
-        <w:jc w:val="both"/>
-      </w:pPr>
-      <w:bookmarkStart w:id="34" w:name="_Toc185174779"/>
-      <w:r>
-        <w:lastRenderedPageBreak/>
-        <w:t>Conclusiones</w:t>
-      </w:r>
-      <w:r>
-        <w:t xml:space="preserve"> generales</w:t>
-      </w:r>
-      <w:bookmarkEnd w:id="34"/>
-    </w:p>
-    <w:p>
-      <w:pPr>
-        <w:pStyle w:val="ListParagraph"/>
-        <w:keepNext/>
-        <w:keepLines/>
-        <w:numPr>
-          <w:ilvl w:val="0"/>
-          <w:numId w:val="2"/>
-        </w:numPr>
-        <w:pBdr>
-          <w:bottom w:val="single" w:sz="4" w:space="1" w:color="595959" w:themeColor="text1" w:themeTint="A6"/>
-        </w:pBdr>
-        <w:spacing w:before="360"/>
-        <w:contextualSpacing w:val="0"/>
-        <w:outlineLvl w:val="0"/>
-        <w:rPr>
-          <w:rFonts w:asciiTheme="majorHAnsi" w:eastAsiaTheme="majorEastAsia" w:hAnsiTheme="majorHAnsi" w:cstheme="majorBidi"/>
-          <w:b/>
-          <w:bCs/>
-          <w:smallCaps/>
-          <w:vanish/>
-          <w:color w:val="000000" w:themeColor="text1"/>
-          <w:sz w:val="36"/>
-          <w:szCs w:val="36"/>
-        </w:rPr>
-      </w:pPr>
-    </w:p>
-    <w:p>
-      <w:pPr>
-        <w:spacing w:line="240" w:lineRule="auto"/>
-        <w:jc w:val="both"/>
-        <w:rPr>
-          <w:rFonts w:ascii="Calibri" w:hAnsi="Calibri" w:cs="Calibri"/>
-          <w:sz w:val="24"/>
-          <w:szCs w:val="24"/>
-        </w:rPr>
-      </w:pPr>
-      <w:r>
-        <w:rPr>
-          <w:rFonts w:ascii="Calibri" w:hAnsi="Calibri" w:cs="Calibri"/>
-          <w:sz w:val="24"/>
-          <w:szCs w:val="24"/>
-        </w:rPr>
-        <w:t>Entre</w:t>
-      </w:r>
-      <w:r>
-        <w:rPr>
-          <w:rFonts w:ascii="Calibri" w:hAnsi="Calibri" w:cs="Calibri"/>
-          <w:sz w:val="24"/>
-          <w:szCs w:val="24"/>
-        </w:rPr>
-        <w:t>.</w:t>
-      </w:r>
-    </w:p>
     <w:sectPr>
-      <w:headerReference w:type="default" r:id="rId42"/>
-      <w:footerReference w:type="default" r:id="rId43"/>
+      <w:headerReference w:type="default" r:id="rId50"/>
+      <w:footerReference w:type="default" r:id="rId51"/>
       <w:pgSz w:w="12240" w:h="15840"/>
       <w:pgMar w:top="1418" w:right="1701" w:bottom="1418" w:left="1701" w:header="709" w:footer="709" w:gutter="0"/>
       <w:pgNumType w:start="1"/>
@@ -25920,9 +27730,9 @@
     </w:lvl>
   </w:abstractNum>
   <w:abstractNum w:abstractNumId="11" w15:restartNumberingAfterBreak="0">
-    <w:nsid w:val="71853949"/>
+    <w:nsid w:val="67A8634F"/>
     <w:multiLevelType w:val="hybridMultilevel"/>
-    <w:tmpl w:val="E716EB7C"/>
+    <w:tmpl w:val="37CE3A00"/>
     <w:lvl w:ilvl="0" w:tplc="04090001">
       <w:start w:val="1"/>
       <w:numFmt w:val="bullet"/>
@@ -26033,6 +27843,119 @@
     </w:lvl>
   </w:abstractNum>
   <w:abstractNum w:abstractNumId="12" w15:restartNumberingAfterBreak="0">
+    <w:nsid w:val="71853949"/>
+    <w:multiLevelType w:val="hybridMultilevel"/>
+    <w:tmpl w:val="E716EB7C"/>
+    <w:lvl w:ilvl="0" w:tplc="04090001">
+      <w:start w:val="1"/>
+      <w:numFmt w:val="bullet"/>
+      <w:lvlText w:val=""/>
+      <w:lvlJc w:val="left"/>
+      <w:pPr>
+        <w:ind w:left="720" w:hanging="360"/>
+      </w:pPr>
+      <w:rPr>
+        <w:rFonts w:ascii="Symbol" w:hAnsi="Symbol" w:hint="default"/>
+      </w:rPr>
+    </w:lvl>
+    <w:lvl w:ilvl="1" w:tplc="04090003" w:tentative="1">
+      <w:start w:val="1"/>
+      <w:numFmt w:val="bullet"/>
+      <w:lvlText w:val="o"/>
+      <w:lvlJc w:val="left"/>
+      <w:pPr>
+        <w:ind w:left="1440" w:hanging="360"/>
+      </w:pPr>
+      <w:rPr>
+        <w:rFonts w:ascii="Courier New" w:hAnsi="Courier New" w:cs="Courier New" w:hint="default"/>
+      </w:rPr>
+    </w:lvl>
+    <w:lvl w:ilvl="2" w:tplc="04090005" w:tentative="1">
+      <w:start w:val="1"/>
+      <w:numFmt w:val="bullet"/>
+      <w:lvlText w:val=""/>
+      <w:lvlJc w:val="left"/>
+      <w:pPr>
+        <w:ind w:left="2160" w:hanging="360"/>
+      </w:pPr>
+      <w:rPr>
+        <w:rFonts w:ascii="Wingdings" w:hAnsi="Wingdings" w:hint="default"/>
+      </w:rPr>
+    </w:lvl>
+    <w:lvl w:ilvl="3" w:tplc="04090001" w:tentative="1">
+      <w:start w:val="1"/>
+      <w:numFmt w:val="bullet"/>
+      <w:lvlText w:val=""/>
+      <w:lvlJc w:val="left"/>
+      <w:pPr>
+        <w:ind w:left="2880" w:hanging="360"/>
+      </w:pPr>
+      <w:rPr>
+        <w:rFonts w:ascii="Symbol" w:hAnsi="Symbol" w:hint="default"/>
+      </w:rPr>
+    </w:lvl>
+    <w:lvl w:ilvl="4" w:tplc="04090003" w:tentative="1">
+      <w:start w:val="1"/>
+      <w:numFmt w:val="bullet"/>
+      <w:lvlText w:val="o"/>
+      <w:lvlJc w:val="left"/>
+      <w:pPr>
+        <w:ind w:left="3600" w:hanging="360"/>
+      </w:pPr>
+      <w:rPr>
+        <w:rFonts w:ascii="Courier New" w:hAnsi="Courier New" w:cs="Courier New" w:hint="default"/>
+      </w:rPr>
+    </w:lvl>
+    <w:lvl w:ilvl="5" w:tplc="04090005" w:tentative="1">
+      <w:start w:val="1"/>
+      <w:numFmt w:val="bullet"/>
+      <w:lvlText w:val=""/>
+      <w:lvlJc w:val="left"/>
+      <w:pPr>
+        <w:ind w:left="4320" w:hanging="360"/>
+      </w:pPr>
+      <w:rPr>
+        <w:rFonts w:ascii="Wingdings" w:hAnsi="Wingdings" w:hint="default"/>
+      </w:rPr>
+    </w:lvl>
+    <w:lvl w:ilvl="6" w:tplc="04090001" w:tentative="1">
+      <w:start w:val="1"/>
+      <w:numFmt w:val="bullet"/>
+      <w:lvlText w:val=""/>
+      <w:lvlJc w:val="left"/>
+      <w:pPr>
+        <w:ind w:left="5040" w:hanging="360"/>
+      </w:pPr>
+      <w:rPr>
+        <w:rFonts w:ascii="Symbol" w:hAnsi="Symbol" w:hint="default"/>
+      </w:rPr>
+    </w:lvl>
+    <w:lvl w:ilvl="7" w:tplc="04090003" w:tentative="1">
+      <w:start w:val="1"/>
+      <w:numFmt w:val="bullet"/>
+      <w:lvlText w:val="o"/>
+      <w:lvlJc w:val="left"/>
+      <w:pPr>
+        <w:ind w:left="5760" w:hanging="360"/>
+      </w:pPr>
+      <w:rPr>
+        <w:rFonts w:ascii="Courier New" w:hAnsi="Courier New" w:cs="Courier New" w:hint="default"/>
+      </w:rPr>
+    </w:lvl>
+    <w:lvl w:ilvl="8" w:tplc="04090005" w:tentative="1">
+      <w:start w:val="1"/>
+      <w:numFmt w:val="bullet"/>
+      <w:lvlText w:val=""/>
+      <w:lvlJc w:val="left"/>
+      <w:pPr>
+        <w:ind w:left="6480" w:hanging="360"/>
+      </w:pPr>
+      <w:rPr>
+        <w:rFonts w:ascii="Wingdings" w:hAnsi="Wingdings" w:hint="default"/>
+      </w:rPr>
+    </w:lvl>
+  </w:abstractNum>
+  <w:abstractNum w:abstractNumId="13" w15:restartNumberingAfterBreak="0">
     <w:nsid w:val="71A632D7"/>
     <w:multiLevelType w:val="hybridMultilevel"/>
     <w:tmpl w:val="615212E0"/>
@@ -26164,7 +28087,7 @@
     <w:abstractNumId w:val="0"/>
   </w:num>
   <w:num w:numId="7">
-    <w:abstractNumId w:val="11"/>
+    <w:abstractNumId w:val="12"/>
   </w:num>
   <w:num w:numId="8">
     <w:abstractNumId w:val="7"/>
@@ -26173,7 +28096,7 @@
     <w:abstractNumId w:val="9"/>
   </w:num>
   <w:num w:numId="10">
-    <w:abstractNumId w:val="12"/>
+    <w:abstractNumId w:val="13"/>
   </w:num>
   <w:num w:numId="11">
     <w:abstractNumId w:val="1"/>
@@ -26184,7 +28107,10 @@
   <w:num w:numId="13">
     <w:abstractNumId w:val="10"/>
   </w:num>
-  <w:numIdMacAtCleanup w:val="13"/>
+  <w:num w:numId="14">
+    <w:abstractNumId w:val="11"/>
+  </w:num>
+  <w:numIdMacAtCleanup w:val="14"/>
 </w:numbering>
 </file>
 

</xml_diff>